<commit_message>
documentation updatet small gui changes
</commit_message>
<xml_diff>
--- a/doc/Dokumentation.docx
+++ b/doc/Dokumentation.docx
@@ -2,20 +2,1878 @@
 <file path=word/document.xml><?xml version="1.0" encoding="utf-8"?>
 <w:document xmlns:wpc="http://schemas.microsoft.com/office/word/2010/wordprocessingCanvas" xmlns:cx="http://schemas.microsoft.com/office/drawing/2014/chartex" xmlns:cx1="http://schemas.microsoft.com/office/drawing/2015/9/8/chartex" xmlns:cx2="http://schemas.microsoft.com/office/drawing/2015/10/21/chartex" xmlns:cx3="http://schemas.microsoft.com/office/drawing/2016/5/9/chartex" xmlns:cx4="http://schemas.microsoft.com/office/drawing/2016/5/10/chartex" xmlns:cx5="http://schemas.microsoft.com/office/drawing/2016/5/11/chartex" xmlns:cx6="http://schemas.microsoft.com/office/drawing/2016/5/12/chartex" xmlns:cx7="http://schemas.microsoft.com/office/drawing/2016/5/13/chartex" xmlns:cx8="http://schemas.microsoft.com/office/drawing/2016/5/14/chartex" xmlns:mc="http://schemas.openxmlformats.org/markup-compatibility/2006" xmlns:o="urn:schemas-microsoft-com:office:office" xmlns:r="http://schemas.openxmlformats.org/officeDocument/2006/relationships" xmlns:m="http://schemas.openxmlformats.org/officeDocument/2006/math" xmlns:v="urn:schemas-microsoft-com:vml" xmlns:wp14="http://schemas.microsoft.com/office/word/2010/wordprocessingDrawing" xmlns:wp="http://schemas.openxmlformats.org/drawingml/2006/wordprocessingDrawing" xmlns:w10="urn:schemas-microsoft-com:office:word" xmlns:w="http://schemas.openxmlformats.org/wordprocessingml/2006/main" xmlns:w14="http://schemas.microsoft.com/office/word/2010/wordml" xmlns:w15="http://schemas.microsoft.com/office/word/2012/wordml" xmlns:w16se="http://schemas.microsoft.com/office/word/2015/wordml/symex" xmlns:wpg="http://schemas.microsoft.com/office/word/2010/wordprocessingGroup" xmlns:wpi="http://schemas.microsoft.com/office/word/2010/wordprocessingInk" xmlns:wne="http://schemas.microsoft.com/office/word/2006/wordml" xmlns:wps="http://schemas.microsoft.com/office/word/2010/wordprocessingShape" mc:Ignorable="w14 w15 w16se wp14">
   <w:body>
-    <w:p/>
-    <w:p>
-      <w:r>
-        <w:br w:type="page"/>
-      </w:r>
-    </w:p>
+    <w:sdt>
+      <w:sdtPr>
+        <w:id w:val="11665882"/>
+        <w:docPartObj>
+          <w:docPartGallery w:val="Cover Pages"/>
+          <w:docPartUnique/>
+        </w:docPartObj>
+      </w:sdtPr>
+      <w:sdtContent>
+        <w:p>
+          <w:r>
+            <w:rPr>
+              <w:noProof/>
+            </w:rPr>
+            <mc:AlternateContent>
+              <mc:Choice Requires="wpg">
+                <w:drawing>
+                  <wp:anchor distT="0" distB="0" distL="114300" distR="114300" simplePos="0" relativeHeight="251662336" behindDoc="0" locked="0" layoutInCell="1" allowOverlap="1">
+                    <wp:simplePos x="0" y="0"/>
+                    <wp:positionH relativeFrom="page">
+                      <wp:posOffset>24765</wp:posOffset>
+                    </wp:positionH>
+                    <wp:positionV relativeFrom="page">
+                      <wp:posOffset>245746</wp:posOffset>
+                    </wp:positionV>
+                    <wp:extent cx="7315200" cy="1215391"/>
+                    <wp:effectExtent l="0" t="0" r="1270" b="1905"/>
+                    <wp:wrapNone/>
+                    <wp:docPr id="149" name="Gruppe 149"/>
+                    <wp:cNvGraphicFramePr/>
+                    <a:graphic xmlns:a="http://schemas.openxmlformats.org/drawingml/2006/main">
+                      <a:graphicData uri="http://schemas.microsoft.com/office/word/2010/wordprocessingGroup">
+                        <wpg:wgp>
+                          <wpg:cNvGrpSpPr/>
+                          <wpg:grpSpPr>
+                            <a:xfrm>
+                              <a:off x="0" y="0"/>
+                              <a:ext cx="7315200" cy="1215391"/>
+                              <a:chOff x="0" y="-1"/>
+                              <a:chExt cx="7315200" cy="1216153"/>
+                            </a:xfrm>
+                          </wpg:grpSpPr>
+                          <wps:wsp>
+                            <wps:cNvPr id="150" name="Rechteck 51"/>
+                            <wps:cNvSpPr/>
+                            <wps:spPr>
+                              <a:xfrm>
+                                <a:off x="0" y="-1"/>
+                                <a:ext cx="7315200" cy="1130373"/>
+                              </a:xfrm>
+                              <a:custGeom>
+                                <a:avLst/>
+                                <a:gdLst>
+                                  <a:gd name="connsiteX0" fmla="*/ 0 w 7312660"/>
+                                  <a:gd name="connsiteY0" fmla="*/ 0 h 1215390"/>
+                                  <a:gd name="connsiteX1" fmla="*/ 7312660 w 7312660"/>
+                                  <a:gd name="connsiteY1" fmla="*/ 0 h 1215390"/>
+                                  <a:gd name="connsiteX2" fmla="*/ 7312660 w 7312660"/>
+                                  <a:gd name="connsiteY2" fmla="*/ 1215390 h 1215390"/>
+                                  <a:gd name="connsiteX3" fmla="*/ 0 w 7312660"/>
+                                  <a:gd name="connsiteY3" fmla="*/ 1215390 h 1215390"/>
+                                  <a:gd name="connsiteX4" fmla="*/ 0 w 7312660"/>
+                                  <a:gd name="connsiteY4" fmla="*/ 0 h 1215390"/>
+                                  <a:gd name="connsiteX0" fmla="*/ 0 w 7312660"/>
+                                  <a:gd name="connsiteY0" fmla="*/ 0 h 1215390"/>
+                                  <a:gd name="connsiteX1" fmla="*/ 7312660 w 7312660"/>
+                                  <a:gd name="connsiteY1" fmla="*/ 0 h 1215390"/>
+                                  <a:gd name="connsiteX2" fmla="*/ 7312660 w 7312660"/>
+                                  <a:gd name="connsiteY2" fmla="*/ 1215390 h 1215390"/>
+                                  <a:gd name="connsiteX3" fmla="*/ 3667125 w 7312660"/>
+                                  <a:gd name="connsiteY3" fmla="*/ 1209675 h 1215390"/>
+                                  <a:gd name="connsiteX4" fmla="*/ 0 w 7312660"/>
+                                  <a:gd name="connsiteY4" fmla="*/ 1215390 h 1215390"/>
+                                  <a:gd name="connsiteX5" fmla="*/ 0 w 7312660"/>
+                                  <a:gd name="connsiteY5" fmla="*/ 0 h 1215390"/>
+                                  <a:gd name="connsiteX0" fmla="*/ 0 w 7312660"/>
+                                  <a:gd name="connsiteY0" fmla="*/ 0 h 1215390"/>
+                                  <a:gd name="connsiteX1" fmla="*/ 7312660 w 7312660"/>
+                                  <a:gd name="connsiteY1" fmla="*/ 0 h 1215390"/>
+                                  <a:gd name="connsiteX2" fmla="*/ 7312660 w 7312660"/>
+                                  <a:gd name="connsiteY2" fmla="*/ 1215390 h 1215390"/>
+                                  <a:gd name="connsiteX3" fmla="*/ 3619500 w 7312660"/>
+                                  <a:gd name="connsiteY3" fmla="*/ 733425 h 1215390"/>
+                                  <a:gd name="connsiteX4" fmla="*/ 0 w 7312660"/>
+                                  <a:gd name="connsiteY4" fmla="*/ 1215390 h 1215390"/>
+                                  <a:gd name="connsiteX5" fmla="*/ 0 w 7312660"/>
+                                  <a:gd name="connsiteY5" fmla="*/ 0 h 1215390"/>
+                                  <a:gd name="connsiteX0" fmla="*/ 0 w 7312660"/>
+                                  <a:gd name="connsiteY0" fmla="*/ 0 h 1215390"/>
+                                  <a:gd name="connsiteX1" fmla="*/ 7312660 w 7312660"/>
+                                  <a:gd name="connsiteY1" fmla="*/ 0 h 1215390"/>
+                                  <a:gd name="connsiteX2" fmla="*/ 7312660 w 7312660"/>
+                                  <a:gd name="connsiteY2" fmla="*/ 1129665 h 1215390"/>
+                                  <a:gd name="connsiteX3" fmla="*/ 3619500 w 7312660"/>
+                                  <a:gd name="connsiteY3" fmla="*/ 733425 h 1215390"/>
+                                  <a:gd name="connsiteX4" fmla="*/ 0 w 7312660"/>
+                                  <a:gd name="connsiteY4" fmla="*/ 1215390 h 1215390"/>
+                                  <a:gd name="connsiteX5" fmla="*/ 0 w 7312660"/>
+                                  <a:gd name="connsiteY5" fmla="*/ 0 h 1215390"/>
+                                  <a:gd name="connsiteX0" fmla="*/ 9525 w 7322185"/>
+                                  <a:gd name="connsiteY0" fmla="*/ 0 h 1129665"/>
+                                  <a:gd name="connsiteX1" fmla="*/ 7322185 w 7322185"/>
+                                  <a:gd name="connsiteY1" fmla="*/ 0 h 1129665"/>
+                                  <a:gd name="connsiteX2" fmla="*/ 7322185 w 7322185"/>
+                                  <a:gd name="connsiteY2" fmla="*/ 1129665 h 1129665"/>
+                                  <a:gd name="connsiteX3" fmla="*/ 3629025 w 7322185"/>
+                                  <a:gd name="connsiteY3" fmla="*/ 733425 h 1129665"/>
+                                  <a:gd name="connsiteX4" fmla="*/ 0 w 7322185"/>
+                                  <a:gd name="connsiteY4" fmla="*/ 1091565 h 1129665"/>
+                                  <a:gd name="connsiteX5" fmla="*/ 9525 w 7322185"/>
+                                  <a:gd name="connsiteY5" fmla="*/ 0 h 1129665"/>
+                                  <a:gd name="connsiteX0" fmla="*/ 0 w 7312660"/>
+                                  <a:gd name="connsiteY0" fmla="*/ 0 h 1129665"/>
+                                  <a:gd name="connsiteX1" fmla="*/ 7312660 w 7312660"/>
+                                  <a:gd name="connsiteY1" fmla="*/ 0 h 1129665"/>
+                                  <a:gd name="connsiteX2" fmla="*/ 7312660 w 7312660"/>
+                                  <a:gd name="connsiteY2" fmla="*/ 1129665 h 1129665"/>
+                                  <a:gd name="connsiteX3" fmla="*/ 3619500 w 7312660"/>
+                                  <a:gd name="connsiteY3" fmla="*/ 733425 h 1129665"/>
+                                  <a:gd name="connsiteX4" fmla="*/ 0 w 7312660"/>
+                                  <a:gd name="connsiteY4" fmla="*/ 1091565 h 1129665"/>
+                                  <a:gd name="connsiteX5" fmla="*/ 0 w 7312660"/>
+                                  <a:gd name="connsiteY5" fmla="*/ 0 h 1129665"/>
+                                </a:gdLst>
+                                <a:ahLst/>
+                                <a:cxnLst>
+                                  <a:cxn ang="0">
+                                    <a:pos x="connsiteX0" y="connsiteY0"/>
+                                  </a:cxn>
+                                  <a:cxn ang="0">
+                                    <a:pos x="connsiteX1" y="connsiteY1"/>
+                                  </a:cxn>
+                                  <a:cxn ang="0">
+                                    <a:pos x="connsiteX2" y="connsiteY2"/>
+                                  </a:cxn>
+                                  <a:cxn ang="0">
+                                    <a:pos x="connsiteX3" y="connsiteY3"/>
+                                  </a:cxn>
+                                  <a:cxn ang="0">
+                                    <a:pos x="connsiteX4" y="connsiteY4"/>
+                                  </a:cxn>
+                                  <a:cxn ang="0">
+                                    <a:pos x="connsiteX5" y="connsiteY5"/>
+                                  </a:cxn>
+                                </a:cxnLst>
+                                <a:rect l="l" t="t" r="r" b="b"/>
+                                <a:pathLst>
+                                  <a:path w="7312660" h="1129665">
+                                    <a:moveTo>
+                                      <a:pt x="0" y="0"/>
+                                    </a:moveTo>
+                                    <a:lnTo>
+                                      <a:pt x="7312660" y="0"/>
+                                    </a:lnTo>
+                                    <a:lnTo>
+                                      <a:pt x="7312660" y="1129665"/>
+                                    </a:lnTo>
+                                    <a:lnTo>
+                                      <a:pt x="3619500" y="733425"/>
+                                    </a:lnTo>
+                                    <a:lnTo>
+                                      <a:pt x="0" y="1091565"/>
+                                    </a:lnTo>
+                                    <a:lnTo>
+                                      <a:pt x="0" y="0"/>
+                                    </a:lnTo>
+                                    <a:close/>
+                                  </a:path>
+                                </a:pathLst>
+                              </a:custGeom>
+                              <a:ln>
+                                <a:noFill/>
+                              </a:ln>
+                            </wps:spPr>
+                            <wps:style>
+                              <a:lnRef idx="2">
+                                <a:schemeClr val="accent1">
+                                  <a:shade val="50000"/>
+                                </a:schemeClr>
+                              </a:lnRef>
+                              <a:fillRef idx="1">
+                                <a:schemeClr val="accent1"/>
+                              </a:fillRef>
+                              <a:effectRef idx="0">
+                                <a:schemeClr val="accent1"/>
+                              </a:effectRef>
+                              <a:fontRef idx="minor">
+                                <a:schemeClr val="lt1"/>
+                              </a:fontRef>
+                            </wps:style>
+                            <wps:bodyPr rot="0" spcFirstLastPara="0" vertOverflow="overflow" horzOverflow="overflow" vert="horz" wrap="square" lIns="91440" tIns="45720" rIns="91440" bIns="45720" numCol="1" spcCol="0" rtlCol="0" fromWordArt="0" anchor="ctr" anchorCtr="0" forceAA="0" compatLnSpc="1">
+                              <a:prstTxWarp prst="textNoShape">
+                                <a:avLst/>
+                              </a:prstTxWarp>
+                              <a:noAutofit/>
+                            </wps:bodyPr>
+                          </wps:wsp>
+                          <wps:wsp>
+                            <wps:cNvPr id="151" name="Rechteck 151"/>
+                            <wps:cNvSpPr/>
+                            <wps:spPr>
+                              <a:xfrm>
+                                <a:off x="0" y="0"/>
+                                <a:ext cx="7315200" cy="1216152"/>
+                              </a:xfrm>
+                              <a:prstGeom prst="rect">
+                                <a:avLst/>
+                              </a:prstGeom>
+                              <a:blipFill>
+                                <a:blip r:embed="rId7"/>
+                                <a:stretch>
+                                  <a:fillRect r="-7574"/>
+                                </a:stretch>
+                              </a:blipFill>
+                              <a:ln>
+                                <a:noFill/>
+                              </a:ln>
+                            </wps:spPr>
+                            <wps:style>
+                              <a:lnRef idx="2">
+                                <a:schemeClr val="accent1">
+                                  <a:shade val="50000"/>
+                                </a:schemeClr>
+                              </a:lnRef>
+                              <a:fillRef idx="1">
+                                <a:schemeClr val="accent1"/>
+                              </a:fillRef>
+                              <a:effectRef idx="0">
+                                <a:schemeClr val="accent1"/>
+                              </a:effectRef>
+                              <a:fontRef idx="minor">
+                                <a:schemeClr val="lt1"/>
+                              </a:fontRef>
+                            </wps:style>
+                            <wps:bodyPr rot="0" spcFirstLastPara="0" vertOverflow="overflow" horzOverflow="overflow" vert="horz" wrap="square" lIns="91440" tIns="45720" rIns="91440" bIns="45720" numCol="1" spcCol="0" rtlCol="0" fromWordArt="0" anchor="ctr" anchorCtr="0" forceAA="0" compatLnSpc="1">
+                              <a:prstTxWarp prst="textNoShape">
+                                <a:avLst/>
+                              </a:prstTxWarp>
+                              <a:noAutofit/>
+                            </wps:bodyPr>
+                          </wps:wsp>
+                        </wpg:wgp>
+                      </a:graphicData>
+                    </a:graphic>
+                    <wp14:sizeRelH relativeFrom="page">
+                      <wp14:pctWidth>94100</wp14:pctWidth>
+                    </wp14:sizeRelH>
+                    <wp14:sizeRelV relativeFrom="page">
+                      <wp14:pctHeight>12100</wp14:pctHeight>
+                    </wp14:sizeRelV>
+                  </wp:anchor>
+                </w:drawing>
+              </mc:Choice>
+              <mc:Fallback>
+                <w:pict>
+                  <v:group w14:anchorId="0143D64E" id="Gruppe 149" o:spid="_x0000_s1026" style="position:absolute;margin-left:1.95pt;margin-top:19.35pt;width:8in;height:95.7pt;z-index:251662336;mso-width-percent:941;mso-height-percent:121;mso-position-horizontal-relative:page;mso-position-vertical-relative:page;mso-width-percent:941;mso-height-percent:121" coordorigin="" coordsize="73152,12161" o:gfxdata="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">
+                    <v:shape id="Rechteck 51" o:spid="_x0000_s1027" style="position:absolute;width:73152;height:11303;visibility:visible;mso-wrap-style:square;v-text-anchor:middle" coordsize="7312660,1129665" o:gfxdata="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" path="m,l7312660,r,1129665l3619500,733425,,1091565,,xe" fillcolor="#4472c4 [3204]" stroked="f" strokeweight="1pt">
+                      <v:stroke joinstyle="miter"/>
+                      <v:path arrowok="t" o:connecttype="custom" o:connectlocs="0,0;7315200,0;7315200,1130373;3620757,733885;0,1092249;0,0" o:connectangles="0,0,0,0,0,0"/>
+                    </v:shape>
+                    <v:rect id="Rechteck 151" o:spid="_x0000_s1028" style="position:absolute;width:73152;height:12161;visibility:visible;mso-wrap-style:square;v-text-anchor:middle" o:gfxdata="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" stroked="f" strokeweight="1pt">
+                      <v:fill r:id="rId8" o:title="" recolor="t" rotate="t" type="frame"/>
+                    </v:rect>
+                    <w10:wrap anchorx="page" anchory="page"/>
+                  </v:group>
+                </w:pict>
+              </mc:Fallback>
+            </mc:AlternateContent>
+          </w:r>
+          <w:r>
+            <w:rPr>
+              <w:noProof/>
+            </w:rPr>
+            <mc:AlternateContent>
+              <mc:Choice Requires="wps">
+                <w:drawing>
+                  <wp:anchor distT="0" distB="0" distL="114300" distR="114300" simplePos="0" relativeHeight="251660288" behindDoc="0" locked="0" layoutInCell="1" allowOverlap="1">
+                    <wp:simplePos x="0" y="0"/>
+                    <wp:positionH relativeFrom="page">
+                      <wp:align>center</wp:align>
+                    </wp:positionH>
+                    <mc:AlternateContent>
+                      <mc:Choice Requires="wp14">
+                        <wp:positionV relativeFrom="page">
+                          <wp14:pctPosVOffset>81800</wp14:pctPosVOffset>
+                        </wp:positionV>
+                      </mc:Choice>
+                      <mc:Fallback>
+                        <wp:positionV relativeFrom="page">
+                          <wp:posOffset>8745855</wp:posOffset>
+                        </wp:positionV>
+                      </mc:Fallback>
+                    </mc:AlternateContent>
+                    <wp:extent cx="7315200" cy="914400"/>
+                    <wp:effectExtent l="0" t="0" r="0" b="8255"/>
+                    <wp:wrapSquare wrapText="bothSides"/>
+                    <wp:docPr id="152" name="Textfeld 152"/>
+                    <wp:cNvGraphicFramePr/>
+                    <a:graphic xmlns:a="http://schemas.openxmlformats.org/drawingml/2006/main">
+                      <a:graphicData uri="http://schemas.microsoft.com/office/word/2010/wordprocessingShape">
+                        <wps:wsp>
+                          <wps:cNvSpPr txBox="1"/>
+                          <wps:spPr>
+                            <a:xfrm>
+                              <a:off x="0" y="0"/>
+                              <a:ext cx="7315200" cy="914400"/>
+                            </a:xfrm>
+                            <a:prstGeom prst="rect">
+                              <a:avLst/>
+                            </a:prstGeom>
+                            <a:noFill/>
+                            <a:ln w="6350">
+                              <a:noFill/>
+                            </a:ln>
+                            <a:effectLst/>
+                          </wps:spPr>
+                          <wps:style>
+                            <a:lnRef idx="0">
+                              <a:schemeClr val="accent1"/>
+                            </a:lnRef>
+                            <a:fillRef idx="0">
+                              <a:schemeClr val="accent1"/>
+                            </a:fillRef>
+                            <a:effectRef idx="0">
+                              <a:schemeClr val="accent1"/>
+                            </a:effectRef>
+                            <a:fontRef idx="minor">
+                              <a:schemeClr val="dk1"/>
+                            </a:fontRef>
+                          </wps:style>
+                          <wps:txbx>
+                            <w:txbxContent>
+                              <w:sdt>
+                                <w:sdtPr>
+                                  <w:rPr>
+                                    <w:color w:val="595959" w:themeColor="text1" w:themeTint="A6"/>
+                                    <w:sz w:val="28"/>
+                                    <w:szCs w:val="28"/>
+                                  </w:rPr>
+                                  <w:alias w:val="Autor"/>
+                                  <w:tag w:val=""/>
+                                  <w:id w:val="789243997"/>
+                                  <w:dataBinding w:prefixMappings="xmlns:ns0='http://purl.org/dc/elements/1.1/' xmlns:ns1='http://schemas.openxmlformats.org/package/2006/metadata/core-properties' " w:xpath="/ns1:coreProperties[1]/ns0:creator[1]" w:storeItemID="{6C3C8BC8-F283-45AE-878A-BAB7291924A1}"/>
+                                  <w:text/>
+                                </w:sdtPr>
+                                <w:sdtContent>
+                                  <w:p>
+                                    <w:pPr>
+                                      <w:pStyle w:val="KeinLeerraum"/>
+                                      <w:jc w:val="right"/>
+                                      <w:rPr>
+                                        <w:color w:val="595959" w:themeColor="text1" w:themeTint="A6"/>
+                                        <w:sz w:val="28"/>
+                                        <w:szCs w:val="28"/>
+                                      </w:rPr>
+                                    </w:pPr>
+                                    <w:r>
+                                      <w:rPr>
+                                        <w:color w:val="595959" w:themeColor="text1" w:themeTint="A6"/>
+                                        <w:sz w:val="28"/>
+                                        <w:szCs w:val="28"/>
+                                      </w:rPr>
+                                      <w:t>Alex Bosshard</w:t>
+                                    </w:r>
+                                  </w:p>
+                                </w:sdtContent>
+                              </w:sdt>
+                              <w:p>
+                                <w:pPr>
+                                  <w:pStyle w:val="KeinLeerraum"/>
+                                  <w:jc w:val="right"/>
+                                  <w:rPr>
+                                    <w:color w:val="595959" w:themeColor="text1" w:themeTint="A6"/>
+                                    <w:sz w:val="18"/>
+                                    <w:szCs w:val="18"/>
+                                  </w:rPr>
+                                </w:pPr>
+                                <w:sdt>
+                                  <w:sdtPr>
+                                    <w:rPr>
+                                      <w:color w:val="595959" w:themeColor="text1" w:themeTint="A6"/>
+                                      <w:sz w:val="18"/>
+                                      <w:szCs w:val="18"/>
+                                    </w:rPr>
+                                    <w:alias w:val="E-Mail"/>
+                                    <w:tag w:val="E-Mail"/>
+                                    <w:id w:val="942260680"/>
+                                    <w:showingPlcHdr/>
+                                    <w:dataBinding w:prefixMappings="xmlns:ns0='http://schemas.microsoft.com/office/2006/coverPageProps' " w:xpath="/ns0:CoverPageProperties[1]/ns0:CompanyEmail[1]" w:storeItemID="{55AF091B-3C7A-41E3-B477-F2FDAA23CFDA}"/>
+                                    <w:text/>
+                                  </w:sdtPr>
+                                  <w:sdtContent>
+                                    <w:r>
+                                      <w:rPr>
+                                        <w:color w:val="595959" w:themeColor="text1" w:themeTint="A6"/>
+                                        <w:sz w:val="18"/>
+                                        <w:szCs w:val="18"/>
+                                      </w:rPr>
+                                      <w:t xml:space="preserve">     </w:t>
+                                    </w:r>
+                                  </w:sdtContent>
+                                </w:sdt>
+                              </w:p>
+                            </w:txbxContent>
+                          </wps:txbx>
+                          <wps:bodyPr rot="0" spcFirstLastPara="0" vertOverflow="overflow" horzOverflow="overflow" vert="horz" wrap="square" lIns="1600200" tIns="0" rIns="685800" bIns="0" numCol="1" spcCol="0" rtlCol="0" fromWordArt="0" anchor="b" anchorCtr="0" forceAA="0" compatLnSpc="1">
+                            <a:prstTxWarp prst="textNoShape">
+                              <a:avLst/>
+                            </a:prstTxWarp>
+                            <a:noAutofit/>
+                          </wps:bodyPr>
+                        </wps:wsp>
+                      </a:graphicData>
+                    </a:graphic>
+                    <wp14:sizeRelH relativeFrom="page">
+                      <wp14:pctWidth>94100</wp14:pctWidth>
+                    </wp14:sizeRelH>
+                    <wp14:sizeRelV relativeFrom="page">
+                      <wp14:pctHeight>9200</wp14:pctHeight>
+                    </wp14:sizeRelV>
+                  </wp:anchor>
+                </w:drawing>
+              </mc:Choice>
+              <mc:Fallback>
+                <w:pict>
+                  <v:shapetype id="_x0000_t202" coordsize="21600,21600" o:spt="202" path="m,l,21600r21600,l21600,xe">
+                    <v:stroke joinstyle="miter"/>
+                    <v:path gradientshapeok="t" o:connecttype="rect"/>
+                  </v:shapetype>
+                  <v:shape id="Textfeld 152" o:spid="_x0000_s1026" type="#_x0000_t202" style="position:absolute;margin-left:0;margin-top:0;width:8in;height:1in;z-index:251660288;visibility:visible;mso-wrap-style:square;mso-width-percent:941;mso-height-percent:92;mso-top-percent:818;mso-wrap-distance-left:9pt;mso-wrap-distance-top:0;mso-wrap-distance-right:9pt;mso-wrap-distance-bottom:0;mso-position-horizontal:center;mso-position-horizontal-relative:page;mso-position-vertical-relative:page;mso-width-percent:941;mso-height-percent:92;mso-top-percent:818;mso-width-relative:page;mso-height-relative:page;v-text-anchor:bottom" o:gfxdata="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" filled="f" stroked="f" strokeweight=".5pt">
+                    <v:textbox inset="126pt,0,54pt,0">
+                      <w:txbxContent>
+                        <w:sdt>
+                          <w:sdtPr>
+                            <w:rPr>
+                              <w:color w:val="595959" w:themeColor="text1" w:themeTint="A6"/>
+                              <w:sz w:val="28"/>
+                              <w:szCs w:val="28"/>
+                            </w:rPr>
+                            <w:alias w:val="Autor"/>
+                            <w:tag w:val=""/>
+                            <w:id w:val="789243997"/>
+                            <w:dataBinding w:prefixMappings="xmlns:ns0='http://purl.org/dc/elements/1.1/' xmlns:ns1='http://schemas.openxmlformats.org/package/2006/metadata/core-properties' " w:xpath="/ns1:coreProperties[1]/ns0:creator[1]" w:storeItemID="{6C3C8BC8-F283-45AE-878A-BAB7291924A1}"/>
+                            <w:text/>
+                          </w:sdtPr>
+                          <w:sdtContent>
+                            <w:p>
+                              <w:pPr>
+                                <w:pStyle w:val="KeinLeerraum"/>
+                                <w:jc w:val="right"/>
+                                <w:rPr>
+                                  <w:color w:val="595959" w:themeColor="text1" w:themeTint="A6"/>
+                                  <w:sz w:val="28"/>
+                                  <w:szCs w:val="28"/>
+                                </w:rPr>
+                              </w:pPr>
+                              <w:r>
+                                <w:rPr>
+                                  <w:color w:val="595959" w:themeColor="text1" w:themeTint="A6"/>
+                                  <w:sz w:val="28"/>
+                                  <w:szCs w:val="28"/>
+                                </w:rPr>
+                                <w:t>Alex Bosshard</w:t>
+                              </w:r>
+                            </w:p>
+                          </w:sdtContent>
+                        </w:sdt>
+                        <w:p>
+                          <w:pPr>
+                            <w:pStyle w:val="KeinLeerraum"/>
+                            <w:jc w:val="right"/>
+                            <w:rPr>
+                              <w:color w:val="595959" w:themeColor="text1" w:themeTint="A6"/>
+                              <w:sz w:val="18"/>
+                              <w:szCs w:val="18"/>
+                            </w:rPr>
+                          </w:pPr>
+                          <w:sdt>
+                            <w:sdtPr>
+                              <w:rPr>
+                                <w:color w:val="595959" w:themeColor="text1" w:themeTint="A6"/>
+                                <w:sz w:val="18"/>
+                                <w:szCs w:val="18"/>
+                              </w:rPr>
+                              <w:alias w:val="E-Mail"/>
+                              <w:tag w:val="E-Mail"/>
+                              <w:id w:val="942260680"/>
+                              <w:showingPlcHdr/>
+                              <w:dataBinding w:prefixMappings="xmlns:ns0='http://schemas.microsoft.com/office/2006/coverPageProps' " w:xpath="/ns0:CoverPageProperties[1]/ns0:CompanyEmail[1]" w:storeItemID="{55AF091B-3C7A-41E3-B477-F2FDAA23CFDA}"/>
+                              <w:text/>
+                            </w:sdtPr>
+                            <w:sdtContent>
+                              <w:r>
+                                <w:rPr>
+                                  <w:color w:val="595959" w:themeColor="text1" w:themeTint="A6"/>
+                                  <w:sz w:val="18"/>
+                                  <w:szCs w:val="18"/>
+                                </w:rPr>
+                                <w:t xml:space="preserve">     </w:t>
+                              </w:r>
+                            </w:sdtContent>
+                          </w:sdt>
+                        </w:p>
+                      </w:txbxContent>
+                    </v:textbox>
+                    <w10:wrap type="square" anchorx="page" anchory="page"/>
+                  </v:shape>
+                </w:pict>
+              </mc:Fallback>
+            </mc:AlternateContent>
+          </w:r>
+          <w:r>
+            <w:rPr>
+              <w:noProof/>
+            </w:rPr>
+            <mc:AlternateContent>
+              <mc:Choice Requires="wps">
+                <w:drawing>
+                  <wp:anchor distT="0" distB="0" distL="114300" distR="114300" simplePos="0" relativeHeight="251661312" behindDoc="0" locked="0" layoutInCell="1" allowOverlap="1">
+                    <wp:simplePos x="0" y="0"/>
+                    <wp:positionH relativeFrom="page">
+                      <wp:align>center</wp:align>
+                    </wp:positionH>
+                    <mc:AlternateContent>
+                      <mc:Choice Requires="wp14">
+                        <wp:positionV relativeFrom="page">
+                          <wp14:pctPosVOffset>70000</wp14:pctPosVOffset>
+                        </wp:positionV>
+                      </mc:Choice>
+                      <mc:Fallback>
+                        <wp:positionV relativeFrom="page">
+                          <wp:posOffset>7484110</wp:posOffset>
+                        </wp:positionV>
+                      </mc:Fallback>
+                    </mc:AlternateContent>
+                    <wp:extent cx="7315200" cy="1009650"/>
+                    <wp:effectExtent l="0" t="0" r="0" b="0"/>
+                    <wp:wrapSquare wrapText="bothSides"/>
+                    <wp:docPr id="153" name="Textfeld 153"/>
+                    <wp:cNvGraphicFramePr/>
+                    <a:graphic xmlns:a="http://schemas.openxmlformats.org/drawingml/2006/main">
+                      <a:graphicData uri="http://schemas.microsoft.com/office/word/2010/wordprocessingShape">
+                        <wps:wsp>
+                          <wps:cNvSpPr txBox="1"/>
+                          <wps:spPr>
+                            <a:xfrm>
+                              <a:off x="0" y="0"/>
+                              <a:ext cx="7315200" cy="1009650"/>
+                            </a:xfrm>
+                            <a:prstGeom prst="rect">
+                              <a:avLst/>
+                            </a:prstGeom>
+                            <a:noFill/>
+                            <a:ln w="6350">
+                              <a:noFill/>
+                            </a:ln>
+                            <a:effectLst/>
+                          </wps:spPr>
+                          <wps:style>
+                            <a:lnRef idx="0">
+                              <a:schemeClr val="accent1"/>
+                            </a:lnRef>
+                            <a:fillRef idx="0">
+                              <a:schemeClr val="accent1"/>
+                            </a:fillRef>
+                            <a:effectRef idx="0">
+                              <a:schemeClr val="accent1"/>
+                            </a:effectRef>
+                            <a:fontRef idx="minor">
+                              <a:schemeClr val="dk1"/>
+                            </a:fontRef>
+                          </wps:style>
+                          <wps:txbx>
+                            <w:txbxContent>
+                              <w:sdt>
+                                <w:sdtPr>
+                                  <w:rPr>
+                                    <w:color w:val="595959" w:themeColor="text1" w:themeTint="A6"/>
+                                    <w:sz w:val="20"/>
+                                    <w:szCs w:val="20"/>
+                                  </w:rPr>
+                                  <w:alias w:val="Exposee"/>
+                                  <w:tag w:val=""/>
+                                  <w:id w:val="1375273687"/>
+                                  <w:showingPlcHdr/>
+                                  <w:dataBinding w:prefixMappings="xmlns:ns0='http://schemas.microsoft.com/office/2006/coverPageProps' " w:xpath="/ns0:CoverPageProperties[1]/ns0:Abstract[1]" w:storeItemID="{55AF091B-3C7A-41E3-B477-F2FDAA23CFDA}"/>
+                                  <w:text w:multiLine="1"/>
+                                </w:sdtPr>
+                                <w:sdtContent>
+                                  <w:p>
+                                    <w:pPr>
+                                      <w:pStyle w:val="KeinLeerraum"/>
+                                      <w:jc w:val="right"/>
+                                      <w:rPr>
+                                        <w:color w:val="595959" w:themeColor="text1" w:themeTint="A6"/>
+                                        <w:sz w:val="20"/>
+                                        <w:szCs w:val="20"/>
+                                      </w:rPr>
+                                    </w:pPr>
+                                    <w:r>
+                                      <w:rPr>
+                                        <w:color w:val="595959" w:themeColor="text1" w:themeTint="A6"/>
+                                        <w:sz w:val="20"/>
+                                        <w:szCs w:val="20"/>
+                                      </w:rPr>
+                                      <w:t xml:space="preserve">     </w:t>
+                                    </w:r>
+                                  </w:p>
+                                </w:sdtContent>
+                              </w:sdt>
+                            </w:txbxContent>
+                          </wps:txbx>
+                          <wps:bodyPr rot="0" spcFirstLastPara="0" vertOverflow="overflow" horzOverflow="overflow" vert="horz" wrap="square" lIns="1600200" tIns="0" rIns="685800" bIns="0" numCol="1" spcCol="0" rtlCol="0" fromWordArt="0" anchor="t" anchorCtr="0" forceAA="0" compatLnSpc="1">
+                            <a:prstTxWarp prst="textNoShape">
+                              <a:avLst/>
+                            </a:prstTxWarp>
+                            <a:spAutoFit/>
+                          </wps:bodyPr>
+                        </wps:wsp>
+                      </a:graphicData>
+                    </a:graphic>
+                    <wp14:sizeRelH relativeFrom="page">
+                      <wp14:pctWidth>94100</wp14:pctWidth>
+                    </wp14:sizeRelH>
+                    <wp14:sizeRelV relativeFrom="page">
+                      <wp14:pctHeight>10000</wp14:pctHeight>
+                    </wp14:sizeRelV>
+                  </wp:anchor>
+                </w:drawing>
+              </mc:Choice>
+              <mc:Fallback>
+                <w:pict>
+                  <v:shape id="Textfeld 153" o:spid="_x0000_s1027" type="#_x0000_t202" style="position:absolute;margin-left:0;margin-top:0;width:8in;height:79.5pt;z-index:251661312;visibility:visible;mso-wrap-style:square;mso-width-percent:941;mso-height-percent:100;mso-top-percent:700;mso-wrap-distance-left:9pt;mso-wrap-distance-top:0;mso-wrap-distance-right:9pt;mso-wrap-distance-bottom:0;mso-position-horizontal:center;mso-position-horizontal-relative:page;mso-position-vertical-relative:page;mso-width-percent:941;mso-height-percent:100;mso-top-percent:700;mso-width-relative:page;mso-height-relative:page;v-text-anchor:top" o:gfxdata="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" filled="f" stroked="f" strokeweight=".5pt">
+                    <v:textbox style="mso-fit-shape-to-text:t" inset="126pt,0,54pt,0">
+                      <w:txbxContent>
+                        <w:sdt>
+                          <w:sdtPr>
+                            <w:rPr>
+                              <w:color w:val="595959" w:themeColor="text1" w:themeTint="A6"/>
+                              <w:sz w:val="20"/>
+                              <w:szCs w:val="20"/>
+                            </w:rPr>
+                            <w:alias w:val="Exposee"/>
+                            <w:tag w:val=""/>
+                            <w:id w:val="1375273687"/>
+                            <w:showingPlcHdr/>
+                            <w:dataBinding w:prefixMappings="xmlns:ns0='http://schemas.microsoft.com/office/2006/coverPageProps' " w:xpath="/ns0:CoverPageProperties[1]/ns0:Abstract[1]" w:storeItemID="{55AF091B-3C7A-41E3-B477-F2FDAA23CFDA}"/>
+                            <w:text w:multiLine="1"/>
+                          </w:sdtPr>
+                          <w:sdtContent>
+                            <w:p>
+                              <w:pPr>
+                                <w:pStyle w:val="KeinLeerraum"/>
+                                <w:jc w:val="right"/>
+                                <w:rPr>
+                                  <w:color w:val="595959" w:themeColor="text1" w:themeTint="A6"/>
+                                  <w:sz w:val="20"/>
+                                  <w:szCs w:val="20"/>
+                                </w:rPr>
+                              </w:pPr>
+                              <w:r>
+                                <w:rPr>
+                                  <w:color w:val="595959" w:themeColor="text1" w:themeTint="A6"/>
+                                  <w:sz w:val="20"/>
+                                  <w:szCs w:val="20"/>
+                                </w:rPr>
+                                <w:t xml:space="preserve">     </w:t>
+                              </w:r>
+                            </w:p>
+                          </w:sdtContent>
+                        </w:sdt>
+                      </w:txbxContent>
+                    </v:textbox>
+                    <w10:wrap type="square" anchorx="page" anchory="page"/>
+                  </v:shape>
+                </w:pict>
+              </mc:Fallback>
+            </mc:AlternateContent>
+          </w:r>
+          <w:r>
+            <w:rPr>
+              <w:noProof/>
+            </w:rPr>
+            <mc:AlternateContent>
+              <mc:Choice Requires="wps">
+                <w:drawing>
+                  <wp:anchor distT="0" distB="0" distL="114300" distR="114300" simplePos="0" relativeHeight="251659264" behindDoc="0" locked="0" layoutInCell="1" allowOverlap="1">
+                    <wp:simplePos x="0" y="0"/>
+                    <wp:positionH relativeFrom="page">
+                      <wp:align>center</wp:align>
+                    </wp:positionH>
+                    <mc:AlternateContent>
+                      <mc:Choice Requires="wp14">
+                        <wp:positionV relativeFrom="page">
+                          <wp14:pctPosVOffset>30000</wp14:pctPosVOffset>
+                        </wp:positionV>
+                      </mc:Choice>
+                      <mc:Fallback>
+                        <wp:positionV relativeFrom="page">
+                          <wp:posOffset>3207385</wp:posOffset>
+                        </wp:positionV>
+                      </mc:Fallback>
+                    </mc:AlternateContent>
+                    <wp:extent cx="7315200" cy="3638550"/>
+                    <wp:effectExtent l="0" t="0" r="0" b="6350"/>
+                    <wp:wrapSquare wrapText="bothSides"/>
+                    <wp:docPr id="154" name="Textfeld 154"/>
+                    <wp:cNvGraphicFramePr/>
+                    <a:graphic xmlns:a="http://schemas.openxmlformats.org/drawingml/2006/main">
+                      <a:graphicData uri="http://schemas.microsoft.com/office/word/2010/wordprocessingShape">
+                        <wps:wsp>
+                          <wps:cNvSpPr txBox="1"/>
+                          <wps:spPr>
+                            <a:xfrm>
+                              <a:off x="0" y="0"/>
+                              <a:ext cx="7315200" cy="3638550"/>
+                            </a:xfrm>
+                            <a:prstGeom prst="rect">
+                              <a:avLst/>
+                            </a:prstGeom>
+                            <a:noFill/>
+                            <a:ln w="6350">
+                              <a:noFill/>
+                            </a:ln>
+                            <a:effectLst/>
+                          </wps:spPr>
+                          <wps:style>
+                            <a:lnRef idx="0">
+                              <a:schemeClr val="accent1"/>
+                            </a:lnRef>
+                            <a:fillRef idx="0">
+                              <a:schemeClr val="accent1"/>
+                            </a:fillRef>
+                            <a:effectRef idx="0">
+                              <a:schemeClr val="accent1"/>
+                            </a:effectRef>
+                            <a:fontRef idx="minor">
+                              <a:schemeClr val="dk1"/>
+                            </a:fontRef>
+                          </wps:style>
+                          <wps:txbx>
+                            <w:txbxContent>
+                              <w:p>
+                                <w:pPr>
+                                  <w:jc w:val="right"/>
+                                  <w:rPr>
+                                    <w:color w:val="4472C4" w:themeColor="accent1"/>
+                                    <w:sz w:val="64"/>
+                                    <w:szCs w:val="64"/>
+                                  </w:rPr>
+                                </w:pPr>
+                                <w:sdt>
+                                  <w:sdtPr>
+                                    <w:rPr>
+                                      <w:caps/>
+                                      <w:color w:val="4472C4" w:themeColor="accent1"/>
+                                      <w:sz w:val="64"/>
+                                      <w:szCs w:val="64"/>
+                                    </w:rPr>
+                                    <w:alias w:val="Titel"/>
+                                    <w:tag w:val=""/>
+                                    <w:id w:val="630141079"/>
+                                    <w:dataBinding w:prefixMappings="xmlns:ns0='http://purl.org/dc/elements/1.1/' xmlns:ns1='http://schemas.openxmlformats.org/package/2006/metadata/core-properties' " w:xpath="/ns1:coreProperties[1]/ns0:title[1]" w:storeItemID="{6C3C8BC8-F283-45AE-878A-BAB7291924A1}"/>
+                                    <w:text w:multiLine="1"/>
+                                  </w:sdtPr>
+                                  <w:sdtEndPr>
+                                    <w:rPr>
+                                      <w:caps w:val="0"/>
+                                    </w:rPr>
+                                  </w:sdtEndPr>
+                                  <w:sdtContent>
+                                    <w:r>
+                                      <w:rPr>
+                                        <w:caps/>
+                                        <w:color w:val="4472C4" w:themeColor="accent1"/>
+                                        <w:sz w:val="64"/>
+                                        <w:szCs w:val="64"/>
+                                      </w:rPr>
+                                      <w:t>Dokumentation</w:t>
+                                    </w:r>
+                                  </w:sdtContent>
+                                </w:sdt>
+                              </w:p>
+                              <w:sdt>
+                                <w:sdtPr>
+                                  <w:rPr>
+                                    <w:color w:val="404040" w:themeColor="text1" w:themeTint="BF"/>
+                                    <w:sz w:val="36"/>
+                                    <w:szCs w:val="36"/>
+                                  </w:rPr>
+                                  <w:alias w:val="Untertitel"/>
+                                  <w:tag w:val=""/>
+                                  <w:id w:val="1759551507"/>
+                                  <w:showingPlcHdr/>
+                                  <w:dataBinding w:prefixMappings="xmlns:ns0='http://purl.org/dc/elements/1.1/' xmlns:ns1='http://schemas.openxmlformats.org/package/2006/metadata/core-properties' " w:xpath="/ns1:coreProperties[1]/ns0:subject[1]" w:storeItemID="{6C3C8BC8-F283-45AE-878A-BAB7291924A1}"/>
+                                  <w:text/>
+                                </w:sdtPr>
+                                <w:sdtContent>
+                                  <w:p>
+                                    <w:pPr>
+                                      <w:jc w:val="right"/>
+                                      <w:rPr>
+                                        <w:smallCaps/>
+                                        <w:color w:val="404040" w:themeColor="text1" w:themeTint="BF"/>
+                                        <w:sz w:val="36"/>
+                                        <w:szCs w:val="36"/>
+                                      </w:rPr>
+                                    </w:pPr>
+                                    <w:r>
+                                      <w:rPr>
+                                        <w:color w:val="404040" w:themeColor="text1" w:themeTint="BF"/>
+                                        <w:sz w:val="36"/>
+                                        <w:szCs w:val="36"/>
+                                      </w:rPr>
+                                      <w:t xml:space="preserve">     </w:t>
+                                    </w:r>
+                                  </w:p>
+                                </w:sdtContent>
+                              </w:sdt>
+                            </w:txbxContent>
+                          </wps:txbx>
+                          <wps:bodyPr rot="0" spcFirstLastPara="0" vertOverflow="overflow" horzOverflow="overflow" vert="horz" wrap="square" lIns="1600200" tIns="0" rIns="685800" bIns="0" numCol="1" spcCol="0" rtlCol="0" fromWordArt="0" anchor="b" anchorCtr="0" forceAA="0" compatLnSpc="1">
+                            <a:prstTxWarp prst="textNoShape">
+                              <a:avLst/>
+                            </a:prstTxWarp>
+                            <a:noAutofit/>
+                          </wps:bodyPr>
+                        </wps:wsp>
+                      </a:graphicData>
+                    </a:graphic>
+                    <wp14:sizeRelH relativeFrom="page">
+                      <wp14:pctWidth>94100</wp14:pctWidth>
+                    </wp14:sizeRelH>
+                    <wp14:sizeRelV relativeFrom="page">
+                      <wp14:pctHeight>36300</wp14:pctHeight>
+                    </wp14:sizeRelV>
+                  </wp:anchor>
+                </w:drawing>
+              </mc:Choice>
+              <mc:Fallback>
+                <w:pict>
+                  <v:shape id="Textfeld 154" o:spid="_x0000_s1028" type="#_x0000_t202" style="position:absolute;margin-left:0;margin-top:0;width:8in;height:286.5pt;z-index:251659264;visibility:visible;mso-wrap-style:square;mso-width-percent:941;mso-height-percent:363;mso-top-percent:300;mso-wrap-distance-left:9pt;mso-wrap-distance-top:0;mso-wrap-distance-right:9pt;mso-wrap-distance-bottom:0;mso-position-horizontal:center;mso-position-horizontal-relative:page;mso-position-vertical-relative:page;mso-width-percent:941;mso-height-percent:363;mso-top-percent:300;mso-width-relative:page;mso-height-relative:page;v-text-anchor:bottom" o:gfxdata="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" filled="f" stroked="f" strokeweight=".5pt">
+                    <v:textbox inset="126pt,0,54pt,0">
+                      <w:txbxContent>
+                        <w:p>
+                          <w:pPr>
+                            <w:jc w:val="right"/>
+                            <w:rPr>
+                              <w:color w:val="4472C4" w:themeColor="accent1"/>
+                              <w:sz w:val="64"/>
+                              <w:szCs w:val="64"/>
+                            </w:rPr>
+                          </w:pPr>
+                          <w:sdt>
+                            <w:sdtPr>
+                              <w:rPr>
+                                <w:caps/>
+                                <w:color w:val="4472C4" w:themeColor="accent1"/>
+                                <w:sz w:val="64"/>
+                                <w:szCs w:val="64"/>
+                              </w:rPr>
+                              <w:alias w:val="Titel"/>
+                              <w:tag w:val=""/>
+                              <w:id w:val="630141079"/>
+                              <w:dataBinding w:prefixMappings="xmlns:ns0='http://purl.org/dc/elements/1.1/' xmlns:ns1='http://schemas.openxmlformats.org/package/2006/metadata/core-properties' " w:xpath="/ns1:coreProperties[1]/ns0:title[1]" w:storeItemID="{6C3C8BC8-F283-45AE-878A-BAB7291924A1}"/>
+                              <w:text w:multiLine="1"/>
+                            </w:sdtPr>
+                            <w:sdtEndPr>
+                              <w:rPr>
+                                <w:caps w:val="0"/>
+                              </w:rPr>
+                            </w:sdtEndPr>
+                            <w:sdtContent>
+                              <w:r>
+                                <w:rPr>
+                                  <w:caps/>
+                                  <w:color w:val="4472C4" w:themeColor="accent1"/>
+                                  <w:sz w:val="64"/>
+                                  <w:szCs w:val="64"/>
+                                </w:rPr>
+                                <w:t>Dokumentation</w:t>
+                              </w:r>
+                            </w:sdtContent>
+                          </w:sdt>
+                        </w:p>
+                        <w:sdt>
+                          <w:sdtPr>
+                            <w:rPr>
+                              <w:color w:val="404040" w:themeColor="text1" w:themeTint="BF"/>
+                              <w:sz w:val="36"/>
+                              <w:szCs w:val="36"/>
+                            </w:rPr>
+                            <w:alias w:val="Untertitel"/>
+                            <w:tag w:val=""/>
+                            <w:id w:val="1759551507"/>
+                            <w:showingPlcHdr/>
+                            <w:dataBinding w:prefixMappings="xmlns:ns0='http://purl.org/dc/elements/1.1/' xmlns:ns1='http://schemas.openxmlformats.org/package/2006/metadata/core-properties' " w:xpath="/ns1:coreProperties[1]/ns0:subject[1]" w:storeItemID="{6C3C8BC8-F283-45AE-878A-BAB7291924A1}"/>
+                            <w:text/>
+                          </w:sdtPr>
+                          <w:sdtContent>
+                            <w:p>
+                              <w:pPr>
+                                <w:jc w:val="right"/>
+                                <w:rPr>
+                                  <w:smallCaps/>
+                                  <w:color w:val="404040" w:themeColor="text1" w:themeTint="BF"/>
+                                  <w:sz w:val="36"/>
+                                  <w:szCs w:val="36"/>
+                                </w:rPr>
+                              </w:pPr>
+                              <w:r>
+                                <w:rPr>
+                                  <w:color w:val="404040" w:themeColor="text1" w:themeTint="BF"/>
+                                  <w:sz w:val="36"/>
+                                  <w:szCs w:val="36"/>
+                                </w:rPr>
+                                <w:t xml:space="preserve">     </w:t>
+                              </w:r>
+                            </w:p>
+                          </w:sdtContent>
+                        </w:sdt>
+                      </w:txbxContent>
+                    </v:textbox>
+                    <w10:wrap type="square" anchorx="page" anchory="page"/>
+                  </v:shape>
+                </w:pict>
+              </mc:Fallback>
+            </mc:AlternateContent>
+          </w:r>
+        </w:p>
+        <w:p>
+          <w:r>
+            <w:br w:type="page"/>
+          </w:r>
+        </w:p>
+        <w:sdt>
+          <w:sdtPr>
+            <w:rPr>
+              <w:lang w:val="de-DE"/>
+            </w:rPr>
+            <w:id w:val="183567304"/>
+            <w:docPartObj>
+              <w:docPartGallery w:val="Table of Contents"/>
+              <w:docPartUnique/>
+            </w:docPartObj>
+          </w:sdtPr>
+          <w:sdtEndPr>
+            <w:rPr>
+              <w:rFonts w:asciiTheme="minorHAnsi" w:eastAsiaTheme="minorHAnsi" w:hAnsiTheme="minorHAnsi" w:cstheme="minorBidi"/>
+              <w:b/>
+              <w:bCs/>
+              <w:color w:val="auto"/>
+              <w:sz w:val="22"/>
+              <w:szCs w:val="22"/>
+              <w:lang w:eastAsia="en-US"/>
+            </w:rPr>
+          </w:sdtEndPr>
+          <w:sdtContent>
+            <w:p>
+              <w:pPr>
+                <w:pStyle w:val="Inhaltsverzeichnisberschrift"/>
+              </w:pPr>
+              <w:r>
+                <w:rPr>
+                  <w:lang w:val="de-DE"/>
+                </w:rPr>
+                <w:t>Inhaltsverzeichnis</w:t>
+              </w:r>
+            </w:p>
+            <w:p>
+              <w:pPr>
+                <w:pStyle w:val="Verzeichnis1"/>
+                <w:tabs>
+                  <w:tab w:val="right" w:leader="dot" w:pos="9062"/>
+                </w:tabs>
+                <w:rPr>
+                  <w:rFonts w:eastAsiaTheme="minorEastAsia"/>
+                  <w:noProof/>
+                  <w:lang w:eastAsia="de-CH"/>
+                </w:rPr>
+              </w:pPr>
+              <w:r>
+                <w:fldChar w:fldCharType="begin"/>
+              </w:r>
+              <w:r>
+                <w:instrText xml:space="preserve"> TOC \o "1-3" \h \z \u </w:instrText>
+              </w:r>
+              <w:r>
+                <w:fldChar w:fldCharType="separate"/>
+              </w:r>
+              <w:hyperlink w:anchor="_Toc481670926" w:history="1">
+                <w:r>
+                  <w:rPr>
+                    <w:rStyle w:val="Hyperlink"/>
+                    <w:noProof/>
+                  </w:rPr>
+                  <w:t>UseCase</w:t>
+                </w:r>
+                <w:r>
+                  <w:rPr>
+                    <w:noProof/>
+                    <w:webHidden/>
+                  </w:rPr>
+                  <w:tab/>
+                </w:r>
+                <w:r>
+                  <w:rPr>
+                    <w:noProof/>
+                    <w:webHidden/>
+                  </w:rPr>
+                  <w:fldChar w:fldCharType="begin"/>
+                </w:r>
+                <w:r>
+                  <w:rPr>
+                    <w:noProof/>
+                    <w:webHidden/>
+                  </w:rPr>
+                  <w:instrText xml:space="preserve"> PAGEREF _Toc481670926 \h </w:instrText>
+                </w:r>
+                <w:r>
+                  <w:rPr>
+                    <w:noProof/>
+                    <w:webHidden/>
+                  </w:rPr>
+                </w:r>
+                <w:r>
+                  <w:rPr>
+                    <w:noProof/>
+                    <w:webHidden/>
+                  </w:rPr>
+                  <w:fldChar w:fldCharType="separate"/>
+                </w:r>
+                <w:r>
+                  <w:rPr>
+                    <w:noProof/>
+                    <w:webHidden/>
+                  </w:rPr>
+                  <w:t>2</w:t>
+                </w:r>
+                <w:r>
+                  <w:rPr>
+                    <w:noProof/>
+                    <w:webHidden/>
+                  </w:rPr>
+                  <w:fldChar w:fldCharType="end"/>
+                </w:r>
+              </w:hyperlink>
+            </w:p>
+            <w:p>
+              <w:pPr>
+                <w:pStyle w:val="Verzeichnis1"/>
+                <w:tabs>
+                  <w:tab w:val="right" w:leader="dot" w:pos="9062"/>
+                </w:tabs>
+                <w:rPr>
+                  <w:rFonts w:eastAsiaTheme="minorEastAsia"/>
+                  <w:noProof/>
+                  <w:lang w:eastAsia="de-CH"/>
+                </w:rPr>
+              </w:pPr>
+              <w:hyperlink w:anchor="_Toc481670927" w:history="1">
+                <w:r>
+                  <w:rPr>
+                    <w:rStyle w:val="Hyperlink"/>
+                    <w:noProof/>
+                  </w:rPr>
+                  <w:t>Mockup</w:t>
+                </w:r>
+                <w:r>
+                  <w:rPr>
+                    <w:noProof/>
+                    <w:webHidden/>
+                  </w:rPr>
+                  <w:tab/>
+                </w:r>
+                <w:r>
+                  <w:rPr>
+                    <w:noProof/>
+                    <w:webHidden/>
+                  </w:rPr>
+                  <w:fldChar w:fldCharType="begin"/>
+                </w:r>
+                <w:r>
+                  <w:rPr>
+                    <w:noProof/>
+                    <w:webHidden/>
+                  </w:rPr>
+                  <w:instrText xml:space="preserve"> PAGEREF _Toc481670927 \h </w:instrText>
+                </w:r>
+                <w:r>
+                  <w:rPr>
+                    <w:noProof/>
+                    <w:webHidden/>
+                  </w:rPr>
+                </w:r>
+                <w:r>
+                  <w:rPr>
+                    <w:noProof/>
+                    <w:webHidden/>
+                  </w:rPr>
+                  <w:fldChar w:fldCharType="separate"/>
+                </w:r>
+                <w:r>
+                  <w:rPr>
+                    <w:noProof/>
+                    <w:webHidden/>
+                  </w:rPr>
+                  <w:t>3</w:t>
+                </w:r>
+                <w:r>
+                  <w:rPr>
+                    <w:noProof/>
+                    <w:webHidden/>
+                  </w:rPr>
+                  <w:fldChar w:fldCharType="end"/>
+                </w:r>
+              </w:hyperlink>
+            </w:p>
+            <w:p>
+              <w:pPr>
+                <w:pStyle w:val="Verzeichnis1"/>
+                <w:tabs>
+                  <w:tab w:val="right" w:leader="dot" w:pos="9062"/>
+                </w:tabs>
+                <w:rPr>
+                  <w:rFonts w:eastAsiaTheme="minorEastAsia"/>
+                  <w:noProof/>
+                  <w:lang w:eastAsia="de-CH"/>
+                </w:rPr>
+              </w:pPr>
+              <w:hyperlink w:anchor="_Toc481670928" w:history="1">
+                <w:r>
+                  <w:rPr>
+                    <w:rStyle w:val="Hyperlink"/>
+                    <w:noProof/>
+                  </w:rPr>
+                  <w:t>Aktivitätsdiagram</w:t>
+                </w:r>
+                <w:r>
+                  <w:rPr>
+                    <w:noProof/>
+                    <w:webHidden/>
+                  </w:rPr>
+                  <w:tab/>
+                </w:r>
+                <w:r>
+                  <w:rPr>
+                    <w:noProof/>
+                    <w:webHidden/>
+                  </w:rPr>
+                  <w:fldChar w:fldCharType="begin"/>
+                </w:r>
+                <w:r>
+                  <w:rPr>
+                    <w:noProof/>
+                    <w:webHidden/>
+                  </w:rPr>
+                  <w:instrText xml:space="preserve"> PAGEREF _Toc481670928 \h </w:instrText>
+                </w:r>
+                <w:r>
+                  <w:rPr>
+                    <w:noProof/>
+                    <w:webHidden/>
+                  </w:rPr>
+                </w:r>
+                <w:r>
+                  <w:rPr>
+                    <w:noProof/>
+                    <w:webHidden/>
+                  </w:rPr>
+                  <w:fldChar w:fldCharType="separate"/>
+                </w:r>
+                <w:r>
+                  <w:rPr>
+                    <w:noProof/>
+                    <w:webHidden/>
+                  </w:rPr>
+                  <w:t>4</w:t>
+                </w:r>
+                <w:r>
+                  <w:rPr>
+                    <w:noProof/>
+                    <w:webHidden/>
+                  </w:rPr>
+                  <w:fldChar w:fldCharType="end"/>
+                </w:r>
+              </w:hyperlink>
+            </w:p>
+            <w:p>
+              <w:pPr>
+                <w:pStyle w:val="Verzeichnis1"/>
+                <w:tabs>
+                  <w:tab w:val="right" w:leader="dot" w:pos="9062"/>
+                </w:tabs>
+                <w:rPr>
+                  <w:rFonts w:eastAsiaTheme="minorEastAsia"/>
+                  <w:noProof/>
+                  <w:lang w:eastAsia="de-CH"/>
+                </w:rPr>
+              </w:pPr>
+              <w:hyperlink w:anchor="_Toc481670929" w:history="1">
+                <w:r>
+                  <w:rPr>
+                    <w:rStyle w:val="Hyperlink"/>
+                    <w:noProof/>
+                  </w:rPr>
+                  <w:t>Programmierrichtlinien</w:t>
+                </w:r>
+                <w:r>
+                  <w:rPr>
+                    <w:noProof/>
+                    <w:webHidden/>
+                  </w:rPr>
+                  <w:tab/>
+                </w:r>
+                <w:r>
+                  <w:rPr>
+                    <w:noProof/>
+                    <w:webHidden/>
+                  </w:rPr>
+                  <w:fldChar w:fldCharType="begin"/>
+                </w:r>
+                <w:r>
+                  <w:rPr>
+                    <w:noProof/>
+                    <w:webHidden/>
+                  </w:rPr>
+                  <w:instrText xml:space="preserve"> PAGEREF _Toc481670929 \h </w:instrText>
+                </w:r>
+                <w:r>
+                  <w:rPr>
+                    <w:noProof/>
+                    <w:webHidden/>
+                  </w:rPr>
+                </w:r>
+                <w:r>
+                  <w:rPr>
+                    <w:noProof/>
+                    <w:webHidden/>
+                  </w:rPr>
+                  <w:fldChar w:fldCharType="separate"/>
+                </w:r>
+                <w:r>
+                  <w:rPr>
+                    <w:noProof/>
+                    <w:webHidden/>
+                  </w:rPr>
+                  <w:t>5</w:t>
+                </w:r>
+                <w:r>
+                  <w:rPr>
+                    <w:noProof/>
+                    <w:webHidden/>
+                  </w:rPr>
+                  <w:fldChar w:fldCharType="end"/>
+                </w:r>
+              </w:hyperlink>
+            </w:p>
+            <w:p>
+              <w:pPr>
+                <w:pStyle w:val="Verzeichnis1"/>
+                <w:tabs>
+                  <w:tab w:val="right" w:leader="dot" w:pos="9062"/>
+                </w:tabs>
+                <w:rPr>
+                  <w:rFonts w:eastAsiaTheme="minorEastAsia"/>
+                  <w:noProof/>
+                  <w:lang w:eastAsia="de-CH"/>
+                </w:rPr>
+              </w:pPr>
+              <w:hyperlink w:anchor="_Toc481670930" w:history="1">
+                <w:r>
+                  <w:rPr>
+                    <w:rStyle w:val="Hyperlink"/>
+                    <w:noProof/>
+                  </w:rPr>
+                  <w:t>Umgesetzte Anforderungen</w:t>
+                </w:r>
+                <w:r>
+                  <w:rPr>
+                    <w:noProof/>
+                    <w:webHidden/>
+                  </w:rPr>
+                  <w:tab/>
+                </w:r>
+                <w:r>
+                  <w:rPr>
+                    <w:noProof/>
+                    <w:webHidden/>
+                  </w:rPr>
+                  <w:fldChar w:fldCharType="begin"/>
+                </w:r>
+                <w:r>
+                  <w:rPr>
+                    <w:noProof/>
+                    <w:webHidden/>
+                  </w:rPr>
+                  <w:instrText xml:space="preserve"> PAGEREF _Toc481670930 \h </w:instrText>
+                </w:r>
+                <w:r>
+                  <w:rPr>
+                    <w:noProof/>
+                    <w:webHidden/>
+                  </w:rPr>
+                </w:r>
+                <w:r>
+                  <w:rPr>
+                    <w:noProof/>
+                    <w:webHidden/>
+                  </w:rPr>
+                  <w:fldChar w:fldCharType="separate"/>
+                </w:r>
+                <w:r>
+                  <w:rPr>
+                    <w:noProof/>
+                    <w:webHidden/>
+                  </w:rPr>
+                  <w:t>6</w:t>
+                </w:r>
+                <w:r>
+                  <w:rPr>
+                    <w:noProof/>
+                    <w:webHidden/>
+                  </w:rPr>
+                  <w:fldChar w:fldCharType="end"/>
+                </w:r>
+              </w:hyperlink>
+            </w:p>
+            <w:p>
+              <w:pPr>
+                <w:pStyle w:val="Verzeichnis1"/>
+                <w:tabs>
+                  <w:tab w:val="right" w:leader="dot" w:pos="9062"/>
+                </w:tabs>
+                <w:rPr>
+                  <w:rFonts w:eastAsiaTheme="minorEastAsia"/>
+                  <w:noProof/>
+                  <w:lang w:eastAsia="de-CH"/>
+                </w:rPr>
+              </w:pPr>
+              <w:hyperlink w:anchor="_Toc481670931" w:history="1">
+                <w:r>
+                  <w:rPr>
+                    <w:rStyle w:val="Hyperlink"/>
+                    <w:noProof/>
+                  </w:rPr>
+                  <w:t>Unvollständige Funktionen und bekannte Fehler</w:t>
+                </w:r>
+                <w:r>
+                  <w:rPr>
+                    <w:noProof/>
+                    <w:webHidden/>
+                  </w:rPr>
+                  <w:tab/>
+                </w:r>
+                <w:r>
+                  <w:rPr>
+                    <w:noProof/>
+                    <w:webHidden/>
+                  </w:rPr>
+                  <w:fldChar w:fldCharType="begin"/>
+                </w:r>
+                <w:r>
+                  <w:rPr>
+                    <w:noProof/>
+                    <w:webHidden/>
+                  </w:rPr>
+                  <w:instrText xml:space="preserve"> PAGEREF _Toc481670931 \h </w:instrText>
+                </w:r>
+                <w:r>
+                  <w:rPr>
+                    <w:noProof/>
+                    <w:webHidden/>
+                  </w:rPr>
+                </w:r>
+                <w:r>
+                  <w:rPr>
+                    <w:noProof/>
+                    <w:webHidden/>
+                  </w:rPr>
+                  <w:fldChar w:fldCharType="separate"/>
+                </w:r>
+                <w:r>
+                  <w:rPr>
+                    <w:noProof/>
+                    <w:webHidden/>
+                  </w:rPr>
+                  <w:t>7</w:t>
+                </w:r>
+                <w:r>
+                  <w:rPr>
+                    <w:noProof/>
+                    <w:webHidden/>
+                  </w:rPr>
+                  <w:fldChar w:fldCharType="end"/>
+                </w:r>
+              </w:hyperlink>
+            </w:p>
+            <w:p>
+              <w:pPr>
+                <w:pStyle w:val="Verzeichnis1"/>
+                <w:tabs>
+                  <w:tab w:val="right" w:leader="dot" w:pos="9062"/>
+                </w:tabs>
+                <w:rPr>
+                  <w:rFonts w:eastAsiaTheme="minorEastAsia"/>
+                  <w:noProof/>
+                  <w:lang w:eastAsia="de-CH"/>
+                </w:rPr>
+              </w:pPr>
+              <w:hyperlink w:anchor="_Toc481670932" w:history="1">
+                <w:r>
+                  <w:rPr>
+                    <w:rStyle w:val="Hyperlink"/>
+                    <w:noProof/>
+                  </w:rPr>
+                  <w:t>Installationsanleitung</w:t>
+                </w:r>
+                <w:r>
+                  <w:rPr>
+                    <w:noProof/>
+                    <w:webHidden/>
+                  </w:rPr>
+                  <w:tab/>
+                </w:r>
+                <w:r>
+                  <w:rPr>
+                    <w:noProof/>
+                    <w:webHidden/>
+                  </w:rPr>
+                  <w:fldChar w:fldCharType="begin"/>
+                </w:r>
+                <w:r>
+                  <w:rPr>
+                    <w:noProof/>
+                    <w:webHidden/>
+                  </w:rPr>
+                  <w:instrText xml:space="preserve"> PAGEREF _Toc481670932 \h </w:instrText>
+                </w:r>
+                <w:r>
+                  <w:rPr>
+                    <w:noProof/>
+                    <w:webHidden/>
+                  </w:rPr>
+                </w:r>
+                <w:r>
+                  <w:rPr>
+                    <w:noProof/>
+                    <w:webHidden/>
+                  </w:rPr>
+                  <w:fldChar w:fldCharType="separate"/>
+                </w:r>
+                <w:r>
+                  <w:rPr>
+                    <w:noProof/>
+                    <w:webHidden/>
+                  </w:rPr>
+                  <w:t>8</w:t>
+                </w:r>
+                <w:r>
+                  <w:rPr>
+                    <w:noProof/>
+                    <w:webHidden/>
+                  </w:rPr>
+                  <w:fldChar w:fldCharType="end"/>
+                </w:r>
+              </w:hyperlink>
+            </w:p>
+            <w:p>
+              <w:r>
+                <w:rPr>
+                  <w:b/>
+                  <w:bCs/>
+                  <w:lang w:val="de-DE"/>
+                </w:rPr>
+                <w:fldChar w:fldCharType="end"/>
+              </w:r>
+            </w:p>
+          </w:sdtContent>
+        </w:sdt>
+      </w:sdtContent>
+    </w:sdt>
     <w:p>
       <w:pPr>
         <w:pStyle w:val="berschrift1"/>
       </w:pPr>
       <w:r>
+        <w:br w:type="page"/>
+      </w:r>
+      <w:bookmarkStart w:id="0" w:name="_Toc481659680"/>
+      <w:bookmarkStart w:id="1" w:name="_GoBack"/>
+      <w:bookmarkEnd w:id="1"/>
+    </w:p>
+    <w:p>
+      <w:pPr>
+        <w:pStyle w:val="berschrift1"/>
+      </w:pPr>
+      <w:bookmarkStart w:id="2" w:name="_Toc481670926"/>
+      <w:proofErr w:type="spellStart"/>
+      <w:r>
         <w:lastRenderedPageBreak/>
+        <w:t>UseCase</w:t>
+      </w:r>
+      <w:bookmarkEnd w:id="2"/>
+      <w:proofErr w:type="spellEnd"/>
+    </w:p>
+    <w:p/>
+    <w:p>
+      <w:r>
+        <w:rPr>
+          <w:noProof/>
+          <w:lang w:eastAsia="de-CH"/>
+        </w:rPr>
+        <w:drawing>
+          <wp:inline distT="0" distB="0" distL="0" distR="0" wp14:anchorId="7E7B34FB" wp14:editId="2EE8D645">
+            <wp:extent cx="5760720" cy="3663950"/>
+            <wp:effectExtent l="0" t="0" r="0" b="0"/>
+            <wp:docPr id="1" name="Grafik 1"/>
+            <wp:cNvGraphicFramePr>
+              <a:graphicFrameLocks xmlns:a="http://schemas.openxmlformats.org/drawingml/2006/main" noChangeAspect="1"/>
+            </wp:cNvGraphicFramePr>
+            <a:graphic xmlns:a="http://schemas.openxmlformats.org/drawingml/2006/main">
+              <a:graphicData uri="http://schemas.openxmlformats.org/drawingml/2006/picture">
+                <pic:pic xmlns:pic="http://schemas.openxmlformats.org/drawingml/2006/picture">
+                  <pic:nvPicPr>
+                    <pic:cNvPr id="1" name=""/>
+                    <pic:cNvPicPr/>
+                  </pic:nvPicPr>
+                  <pic:blipFill>
+                    <a:blip r:embed="rId9"/>
+                    <a:stretch>
+                      <a:fillRect/>
+                    </a:stretch>
+                  </pic:blipFill>
+                  <pic:spPr>
+                    <a:xfrm>
+                      <a:off x="0" y="0"/>
+                      <a:ext cx="5760720" cy="3663950"/>
+                    </a:xfrm>
+                    <a:prstGeom prst="rect">
+                      <a:avLst/>
+                    </a:prstGeom>
+                  </pic:spPr>
+                </pic:pic>
+              </a:graphicData>
+            </a:graphic>
+          </wp:inline>
+        </w:drawing>
+      </w:r>
+    </w:p>
+    <w:p>
+      <w:pPr>
+        <w:pStyle w:val="berschrift1"/>
+      </w:pPr>
+      <w:r>
+        <w:br w:type="page"/>
+      </w:r>
+      <w:bookmarkStart w:id="3" w:name="_Toc481670927"/>
+      <w:r>
+        <w:lastRenderedPageBreak/>
+        <w:t>Mockup</w:t>
+      </w:r>
+      <w:bookmarkEnd w:id="3"/>
+    </w:p>
+    <w:p/>
+    <w:p>
+      <w:r>
+        <w:rPr>
+          <w:noProof/>
+          <w:lang w:eastAsia="de-CH"/>
+        </w:rPr>
+        <w:drawing>
+          <wp:inline distT="0" distB="0" distL="0" distR="0">
+            <wp:extent cx="3348328" cy="3649980"/>
+            <wp:effectExtent l="0" t="0" r="5080" b="7620"/>
+            <wp:docPr id="3" name="Grafik 3"/>
+            <wp:cNvGraphicFramePr>
+              <a:graphicFrameLocks xmlns:a="http://schemas.openxmlformats.org/drawingml/2006/main" noChangeAspect="1"/>
+            </wp:cNvGraphicFramePr>
+            <a:graphic xmlns:a="http://schemas.openxmlformats.org/drawingml/2006/main">
+              <a:graphicData uri="http://schemas.openxmlformats.org/drawingml/2006/picture">
+                <pic:pic xmlns:pic="http://schemas.openxmlformats.org/drawingml/2006/picture">
+                  <pic:nvPicPr>
+                    <pic:cNvPr id="1" name=""/>
+                    <pic:cNvPicPr/>
+                  </pic:nvPicPr>
+                  <pic:blipFill>
+                    <a:blip r:embed="rId10">
+                      <a:extLst>
+                        <a:ext uri="{28A0092B-C50C-407E-A947-70E740481C1C}">
+                          <a14:useLocalDpi xmlns:a14="http://schemas.microsoft.com/office/drawing/2010/main" val="0"/>
+                        </a:ext>
+                      </a:extLst>
+                    </a:blip>
+                    <a:stretch>
+                      <a:fillRect/>
+                    </a:stretch>
+                  </pic:blipFill>
+                  <pic:spPr>
+                    <a:xfrm>
+                      <a:off x="0" y="0"/>
+                      <a:ext cx="3348328" cy="3649980"/>
+                    </a:xfrm>
+                    <a:prstGeom prst="rect">
+                      <a:avLst/>
+                    </a:prstGeom>
+                  </pic:spPr>
+                </pic:pic>
+              </a:graphicData>
+            </a:graphic>
+          </wp:inline>
+        </w:drawing>
+      </w:r>
+    </w:p>
+    <w:p/>
+    <w:p>
+      <w:r>
+        <w:rPr>
+          <w:noProof/>
+          <w:lang w:eastAsia="de-CH"/>
+        </w:rPr>
+        <w:drawing>
+          <wp:inline distT="0" distB="0" distL="0" distR="0">
+            <wp:extent cx="3441536" cy="3825240"/>
+            <wp:effectExtent l="0" t="0" r="6985" b="3810"/>
+            <wp:docPr id="2" name="Grafik 2"/>
+            <wp:cNvGraphicFramePr>
+              <a:graphicFrameLocks xmlns:a="http://schemas.openxmlformats.org/drawingml/2006/main" noChangeAspect="1"/>
+            </wp:cNvGraphicFramePr>
+            <a:graphic xmlns:a="http://schemas.openxmlformats.org/drawingml/2006/main">
+              <a:graphicData uri="http://schemas.openxmlformats.org/drawingml/2006/picture">
+                <pic:pic xmlns:pic="http://schemas.openxmlformats.org/drawingml/2006/picture">
+                  <pic:nvPicPr>
+                    <pic:cNvPr id="1" name=""/>
+                    <pic:cNvPicPr/>
+                  </pic:nvPicPr>
+                  <pic:blipFill>
+                    <a:blip r:embed="rId11">
+                      <a:extLst>
+                        <a:ext uri="{28A0092B-C50C-407E-A947-70E740481C1C}">
+                          <a14:useLocalDpi xmlns:a14="http://schemas.microsoft.com/office/drawing/2010/main" val="0"/>
+                        </a:ext>
+                      </a:extLst>
+                    </a:blip>
+                    <a:stretch>
+                      <a:fillRect/>
+                    </a:stretch>
+                  </pic:blipFill>
+                  <pic:spPr>
+                    <a:xfrm>
+                      <a:off x="0" y="0"/>
+                      <a:ext cx="3441536" cy="3825240"/>
+                    </a:xfrm>
+                    <a:prstGeom prst="rect">
+                      <a:avLst/>
+                    </a:prstGeom>
+                  </pic:spPr>
+                </pic:pic>
+              </a:graphicData>
+            </a:graphic>
+          </wp:inline>
+        </w:drawing>
+      </w:r>
+    </w:p>
+    <w:p>
+      <w:pPr>
+        <w:rPr>
+          <w:rFonts w:asciiTheme="majorHAnsi" w:eastAsiaTheme="majorEastAsia" w:hAnsiTheme="majorHAnsi" w:cstheme="majorBidi"/>
+          <w:color w:val="2F5496" w:themeColor="accent1" w:themeShade="BF"/>
+          <w:sz w:val="32"/>
+          <w:szCs w:val="32"/>
+        </w:rPr>
+      </w:pPr>
+      <w:r>
+        <w:br w:type="page"/>
+      </w:r>
+    </w:p>
+    <w:p>
+      <w:pPr>
+        <w:pStyle w:val="berschrift1"/>
+      </w:pPr>
+      <w:bookmarkStart w:id="4" w:name="_Toc481670928"/>
+      <w:r>
+        <w:lastRenderedPageBreak/>
+        <w:t>Aktivitätsdiagram</w:t>
+      </w:r>
+      <w:bookmarkEnd w:id="4"/>
+    </w:p>
+    <w:p>
+      <w:pPr>
+        <w:rPr>
+          <w:rFonts w:eastAsiaTheme="minorEastAsia"/>
+          <w:color w:val="5A5A5A" w:themeColor="text1" w:themeTint="A5"/>
+          <w:spacing w:val="15"/>
+        </w:rPr>
+      </w:pPr>
+    </w:p>
+    <w:p>
+      <w:pPr>
+        <w:pStyle w:val="Untertitel"/>
+      </w:pPr>
+      <w:r>
+        <w:t>A001+A004:</w:t>
+      </w:r>
+    </w:p>
+    <w:p>
+      <w:r>
+        <w:rPr>
+          <w:noProof/>
+          <w:lang w:eastAsia="de-CH"/>
+        </w:rPr>
+        <w:drawing>
+          <wp:inline distT="0" distB="0" distL="0" distR="0" wp14:anchorId="151B0886" wp14:editId="46A0B102">
+            <wp:extent cx="5760720" cy="1756410"/>
+            <wp:effectExtent l="0" t="0" r="0" b="0"/>
+            <wp:docPr id="5" name="Grafik 5"/>
+            <wp:cNvGraphicFramePr>
+              <a:graphicFrameLocks xmlns:a="http://schemas.openxmlformats.org/drawingml/2006/main" noChangeAspect="1"/>
+            </wp:cNvGraphicFramePr>
+            <a:graphic xmlns:a="http://schemas.openxmlformats.org/drawingml/2006/main">
+              <a:graphicData uri="http://schemas.openxmlformats.org/drawingml/2006/picture">
+                <pic:pic xmlns:pic="http://schemas.openxmlformats.org/drawingml/2006/picture">
+                  <pic:nvPicPr>
+                    <pic:cNvPr id="1" name=""/>
+                    <pic:cNvPicPr/>
+                  </pic:nvPicPr>
+                  <pic:blipFill>
+                    <a:blip r:embed="rId12"/>
+                    <a:stretch>
+                      <a:fillRect/>
+                    </a:stretch>
+                  </pic:blipFill>
+                  <pic:spPr>
+                    <a:xfrm>
+                      <a:off x="0" y="0"/>
+                      <a:ext cx="5760720" cy="1756410"/>
+                    </a:xfrm>
+                    <a:prstGeom prst="rect">
+                      <a:avLst/>
+                    </a:prstGeom>
+                  </pic:spPr>
+                </pic:pic>
+              </a:graphicData>
+            </a:graphic>
+          </wp:inline>
+        </w:drawing>
+      </w:r>
+    </w:p>
+    <w:p>
+      <w:pPr>
+        <w:pStyle w:val="Untertitel"/>
+      </w:pPr>
+      <w:r>
+        <w:t>A002</w:t>
+      </w:r>
+      <w:r>
+        <w:t>+A005</w:t>
+      </w:r>
+      <w:r>
+        <w:t>:</w:t>
+      </w:r>
+    </w:p>
+    <w:p>
+      <w:r>
+        <w:rPr>
+          <w:noProof/>
+          <w:lang w:eastAsia="de-CH"/>
+        </w:rPr>
+        <w:drawing>
+          <wp:inline distT="0" distB="0" distL="0" distR="0" wp14:anchorId="654D6853" wp14:editId="4430F300">
+            <wp:extent cx="5760720" cy="1385570"/>
+            <wp:effectExtent l="0" t="0" r="0" b="5080"/>
+            <wp:docPr id="6" name="Grafik 6"/>
+            <wp:cNvGraphicFramePr>
+              <a:graphicFrameLocks xmlns:a="http://schemas.openxmlformats.org/drawingml/2006/main" noChangeAspect="1"/>
+            </wp:cNvGraphicFramePr>
+            <a:graphic xmlns:a="http://schemas.openxmlformats.org/drawingml/2006/main">
+              <a:graphicData uri="http://schemas.openxmlformats.org/drawingml/2006/picture">
+                <pic:pic xmlns:pic="http://schemas.openxmlformats.org/drawingml/2006/picture">
+                  <pic:nvPicPr>
+                    <pic:cNvPr id="1" name=""/>
+                    <pic:cNvPicPr/>
+                  </pic:nvPicPr>
+                  <pic:blipFill>
+                    <a:blip r:embed="rId13"/>
+                    <a:stretch>
+                      <a:fillRect/>
+                    </a:stretch>
+                  </pic:blipFill>
+                  <pic:spPr>
+                    <a:xfrm>
+                      <a:off x="0" y="0"/>
+                      <a:ext cx="5760720" cy="1385570"/>
+                    </a:xfrm>
+                    <a:prstGeom prst="rect">
+                      <a:avLst/>
+                    </a:prstGeom>
+                  </pic:spPr>
+                </pic:pic>
+              </a:graphicData>
+            </a:graphic>
+          </wp:inline>
+        </w:drawing>
+      </w:r>
+    </w:p>
+    <w:p>
+      <w:pPr>
+        <w:pStyle w:val="Untertitel"/>
+      </w:pPr>
+      <w:r>
+        <w:t>A003:</w:t>
+      </w:r>
+    </w:p>
+    <w:p>
+      <w:r>
+        <w:rPr>
+          <w:noProof/>
+          <w:lang w:eastAsia="de-CH"/>
+        </w:rPr>
+        <w:drawing>
+          <wp:inline distT="0" distB="0" distL="0" distR="0" wp14:anchorId="511CBD71" wp14:editId="2802D1DE">
+            <wp:extent cx="5760720" cy="1746885"/>
+            <wp:effectExtent l="0" t="0" r="0" b="5715"/>
+            <wp:docPr id="7" name="Grafik 7"/>
+            <wp:cNvGraphicFramePr>
+              <a:graphicFrameLocks xmlns:a="http://schemas.openxmlformats.org/drawingml/2006/main" noChangeAspect="1"/>
+            </wp:cNvGraphicFramePr>
+            <a:graphic xmlns:a="http://schemas.openxmlformats.org/drawingml/2006/main">
+              <a:graphicData uri="http://schemas.openxmlformats.org/drawingml/2006/picture">
+                <pic:pic xmlns:pic="http://schemas.openxmlformats.org/drawingml/2006/picture">
+                  <pic:nvPicPr>
+                    <pic:cNvPr id="1" name=""/>
+                    <pic:cNvPicPr/>
+                  </pic:nvPicPr>
+                  <pic:blipFill>
+                    <a:blip r:embed="rId14"/>
+                    <a:stretch>
+                      <a:fillRect/>
+                    </a:stretch>
+                  </pic:blipFill>
+                  <pic:spPr>
+                    <a:xfrm>
+                      <a:off x="0" y="0"/>
+                      <a:ext cx="5760720" cy="1746885"/>
+                    </a:xfrm>
+                    <a:prstGeom prst="rect">
+                      <a:avLst/>
+                    </a:prstGeom>
+                  </pic:spPr>
+                </pic:pic>
+              </a:graphicData>
+            </a:graphic>
+          </wp:inline>
+        </w:drawing>
+      </w:r>
+    </w:p>
+    <w:p>
+      <w:r>
+        <w:br w:type="page"/>
+      </w:r>
+    </w:p>
+    <w:p/>
+    <w:p>
+      <w:pPr>
+        <w:pStyle w:val="berschrift1"/>
+      </w:pPr>
+      <w:bookmarkStart w:id="5" w:name="_Toc481670929"/>
+      <w:r>
         <w:t>Programmierrichtlinien</w:t>
       </w:r>
+      <w:bookmarkEnd w:id="0"/>
+      <w:bookmarkEnd w:id="5"/>
     </w:p>
     <w:p>
       <w:pPr>
@@ -31,9 +1889,19 @@
       <w:pPr>
         <w:pStyle w:val="Untertitel"/>
       </w:pPr>
-      <w:r>
-        <w:t>Naming Conventions</w:t>
-      </w:r>
+      <w:proofErr w:type="spellStart"/>
+      <w:r>
+        <w:t>Naming</w:t>
+      </w:r>
+      <w:proofErr w:type="spellEnd"/>
+      <w:r>
+        <w:t xml:space="preserve"> </w:t>
+      </w:r>
+      <w:proofErr w:type="spellStart"/>
+      <w:r>
+        <w:t>Conventions</w:t>
+      </w:r>
+      <w:proofErr w:type="spellEnd"/>
     </w:p>
     <w:p>
       <w:r>
@@ -52,8 +1920,45 @@
     </w:p>
     <w:p>
       <w:r>
-        <w:t>GUI Elemente beginnen mit einem Kürzel zB. cb für ComboBox oder lb für ListBox</w:t>
-      </w:r>
+        <w:t xml:space="preserve">GUI Elemente beginnen mit einem Kürzel </w:t>
+      </w:r>
+      <w:proofErr w:type="spellStart"/>
+      <w:r>
+        <w:t>zB</w:t>
+      </w:r>
+      <w:proofErr w:type="spellEnd"/>
+      <w:r>
+        <w:t xml:space="preserve">. </w:t>
+      </w:r>
+      <w:proofErr w:type="spellStart"/>
+      <w:r>
+        <w:t>cb</w:t>
+      </w:r>
+      <w:proofErr w:type="spellEnd"/>
+      <w:r>
+        <w:t xml:space="preserve"> für </w:t>
+      </w:r>
+      <w:proofErr w:type="spellStart"/>
+      <w:r>
+        <w:t>ComboBox</w:t>
+      </w:r>
+      <w:proofErr w:type="spellEnd"/>
+      <w:r>
+        <w:t xml:space="preserve"> oder </w:t>
+      </w:r>
+      <w:proofErr w:type="spellStart"/>
+      <w:r>
+        <w:t>lb</w:t>
+      </w:r>
+      <w:proofErr w:type="spellEnd"/>
+      <w:r>
+        <w:t xml:space="preserve"> für </w:t>
+      </w:r>
+      <w:proofErr w:type="spellStart"/>
+      <w:r>
+        <w:t>ListBox</w:t>
+      </w:r>
+      <w:proofErr w:type="spellEnd"/>
       <w:r>
         <w:t>.</w:t>
       </w:r>
@@ -79,10 +1984,16 @@
     </w:p>
     <w:p>
       <w:r>
-        <w:t>Methoden dürfen lokale Variablen besiten.</w:t>
-      </w:r>
-      <w:bookmarkStart w:id="0" w:name="_GoBack"/>
-      <w:bookmarkEnd w:id="0"/>
+        <w:t xml:space="preserve">Methoden dürfen lokale Variablen </w:t>
+      </w:r>
+      <w:proofErr w:type="spellStart"/>
+      <w:r>
+        <w:t>besiten</w:t>
+      </w:r>
+      <w:proofErr w:type="spellEnd"/>
+      <w:r>
+        <w:t>.</w:t>
+      </w:r>
     </w:p>
     <w:p/>
     <w:p>
@@ -95,10 +2006,15 @@
     </w:p>
     <w:p>
       <w:r>
-        <w:t>Jede Methode benötigt vorgehend einen Kommentar welcher den Sinn der Methode nochmals zusammenfasst. In der Methode fassen Kommentare einzelne Aktionen zus</w:t>
-      </w:r>
-      <w:r>
-        <w:t>ammen falls dies benötigt wird oder diese public ist.</w:t>
+        <w:t xml:space="preserve">Jede Methode benötigt vorgehend einen Kommentar welcher den Sinn der Methode nochmals zusammenfasst. In der Methode fassen Kommentare einzelne Aktionen zusammen falls dies benötigt wird oder diese </w:t>
+      </w:r>
+      <w:proofErr w:type="spellStart"/>
+      <w:r>
+        <w:t>public</w:t>
+      </w:r>
+      <w:proofErr w:type="spellEnd"/>
+      <w:r>
+        <w:t xml:space="preserve"> ist.</w:t>
       </w:r>
     </w:p>
     <w:p>
@@ -120,44 +2036,360 @@
         <w:spacing w:before="240"/>
       </w:pPr>
       <w:r>
-        <w:t>Falls ein Statement</w:t>
-      </w:r>
-      <w:r>
-        <w:t xml:space="preserve"> ausser Switch</w:t>
-      </w:r>
-      <w:r>
-        <w:t xml:space="preserve"> nicht bereits durch die Namensgebung der Variable logisch ist zB. if(nameVorhanden==true)… </w:t>
-      </w:r>
-      <w:r>
-        <w:t>wird vorgehend Kommentiert welche Bedingungen erfüllt erden werden müssen.</w:t>
-      </w:r>
-      <w:r>
-        <w:t xml:space="preserve"> Bei switch-Statements muss bei unklaren Optionen </w:t>
-      </w:r>
-      <w:r>
-        <w:t>einen Kommentar</w:t>
-      </w:r>
-      <w:r>
-        <w:t xml:space="preserve"> vorgehen welcher die Aktion beschreibt oder ein allgemeiner Kommentar welcher das verhalten aller Optionen beschreibt.</w:t>
-      </w:r>
-      <w:r>
-        <w:t xml:space="preserve"> Falls die Anweisung nach einem Statement nur eine Zeile benötigt, werden die geschweiften Klammern weggelassen.</w:t>
-      </w:r>
-      <w:r>
-        <w:t xml:space="preserve"> Statements werden mit dem C</w:t>
+        <w:t xml:space="preserve">Falls ein Statement ausser Switch nicht bereits durch die Namensgebung der Variable logisch ist </w:t>
+      </w:r>
+      <w:proofErr w:type="spellStart"/>
+      <w:r>
+        <w:t>zB</w:t>
+      </w:r>
+      <w:proofErr w:type="spellEnd"/>
+      <w:r>
+        <w:t xml:space="preserve">. </w:t>
+      </w:r>
+      <w:proofErr w:type="spellStart"/>
+      <w:r>
+        <w:t>if</w:t>
+      </w:r>
+      <w:proofErr w:type="spellEnd"/>
+      <w:r>
+        <w:t>(</w:t>
+      </w:r>
+      <w:proofErr w:type="spellStart"/>
+      <w:r>
+        <w:t>nameVorhanden</w:t>
+      </w:r>
+      <w:proofErr w:type="spellEnd"/>
+      <w:r>
+        <w:t>==</w:t>
+      </w:r>
+      <w:proofErr w:type="spellStart"/>
+      <w:r>
+        <w:t>true</w:t>
+      </w:r>
+      <w:proofErr w:type="spellEnd"/>
+      <w:r>
+        <w:t xml:space="preserve">)… wird vorgehend Kommentiert welche Bedingungen erfüllt erden werden müssen. Bei </w:t>
+      </w:r>
+      <w:proofErr w:type="spellStart"/>
+      <w:r>
+        <w:t>switch</w:t>
+      </w:r>
+      <w:proofErr w:type="spellEnd"/>
+      <w:r>
+        <w:t>-Statements muss bei unklaren Optionen einen Kommentar vorgehen welcher die Aktion beschreibt oder ein allgemeiner Kommentar welcher das verhalten aller Optionen beschreibt. Falls die Anweisung nach einem Statement nur eine Zeile benötigt, werden die geschweiften Klammern weggelassen. Statements werden mit dem C</w:t>
       </w:r>
       <w:r>
         <w:t>#</w:t>
       </w:r>
     </w:p>
+    <w:p>
+      <w:pPr>
+        <w:pStyle w:val="berschrift1"/>
+      </w:pPr>
+      <w:r>
+        <w:br w:type="page"/>
+      </w:r>
+      <w:bookmarkStart w:id="6" w:name="_Toc481670930"/>
+      <w:r>
+        <w:lastRenderedPageBreak/>
+        <w:t>Umgesetzte Anforderungen</w:t>
+      </w:r>
+      <w:bookmarkEnd w:id="6"/>
+    </w:p>
+    <w:p>
+      <w:pPr>
+        <w:pStyle w:val="Untertitel"/>
+      </w:pPr>
+    </w:p>
+    <w:p>
+      <w:pPr>
+        <w:pStyle w:val="Untertitel"/>
+      </w:pPr>
+      <w:r>
+        <w:t>A001</w:t>
+      </w:r>
+      <w:r>
+        <w:t xml:space="preserve"> + A004</w:t>
+      </w:r>
+      <w:r>
+        <w:t>:</w:t>
+      </w:r>
+    </w:p>
+    <w:p>
+      <w:r>
+        <w:t>Die Textsuche schlägt automatisch, nachdem sich der Text 500ms nicht verändert hat, alle gefundenen Treffer vor.</w:t>
+      </w:r>
+    </w:p>
+    <w:p/>
+    <w:p>
+      <w:pPr>
+        <w:pStyle w:val="Untertitel"/>
+      </w:pPr>
+      <w:r>
+        <w:t>A002:</w:t>
+      </w:r>
+    </w:p>
+    <w:p>
+      <w:r>
+        <w:t>Nach dem betätigen des Suchbuttons werden die 4 nächsten Verbindungen angezeigt.</w:t>
+      </w:r>
+    </w:p>
+    <w:p/>
+    <w:p>
+      <w:pPr>
+        <w:pStyle w:val="Untertitel"/>
+      </w:pPr>
+      <w:r>
+        <w:t>A003:</w:t>
+      </w:r>
+    </w:p>
+    <w:p>
+      <w:r>
+        <w:t xml:space="preserve">Durch drücken des Suchbuttons wird das </w:t>
+      </w:r>
+      <w:proofErr w:type="spellStart"/>
+      <w:r>
+        <w:t>StationBoard</w:t>
+      </w:r>
+      <w:proofErr w:type="spellEnd"/>
+      <w:r>
+        <w:t xml:space="preserve"> angezeigt.</w:t>
+      </w:r>
+    </w:p>
+    <w:p>
+      <w:pPr>
+        <w:pStyle w:val="Untertitel"/>
+        <w:rPr>
+          <w:rFonts w:eastAsiaTheme="minorHAnsi"/>
+          <w:color w:val="auto"/>
+          <w:spacing w:val="0"/>
+        </w:rPr>
+      </w:pPr>
+    </w:p>
+    <w:p>
+      <w:pPr>
+        <w:pStyle w:val="Untertitel"/>
+      </w:pPr>
+      <w:r>
+        <w:t>A005:</w:t>
+      </w:r>
+    </w:p>
+    <w:p>
+      <w:r>
+        <w:t xml:space="preserve">Durch das ändern der Datums und Zeitanzeige </w:t>
+      </w:r>
+      <w:r>
+        <w:t>wird die Suche 4 Verbindungen ab dem angegebenen Datum ausgeben.</w:t>
+      </w:r>
+    </w:p>
+    <w:p>
+      <w:r>
+        <w:br w:type="page"/>
+      </w:r>
+    </w:p>
+    <w:p>
+      <w:pPr>
+        <w:pStyle w:val="berschrift1"/>
+      </w:pPr>
+      <w:bookmarkStart w:id="7" w:name="_Toc481670931"/>
+      <w:r>
+        <w:lastRenderedPageBreak/>
+        <w:t>Unvollständige Funktionen und bekannte Fehler</w:t>
+      </w:r>
+      <w:bookmarkEnd w:id="7"/>
+    </w:p>
+    <w:p/>
+    <w:p>
+      <w:pPr>
+        <w:pStyle w:val="Untertitel"/>
+      </w:pPr>
+      <w:r>
+        <w:t>Bug001:</w:t>
+      </w:r>
+    </w:p>
+    <w:p>
+      <w:r>
+        <w:t>Die automatische Vervollständigung</w:t>
+      </w:r>
+      <w:r>
+        <w:t xml:space="preserve"> von Texteingaben</w:t>
+      </w:r>
+      <w:r>
+        <w:t xml:space="preserve"> der Methode </w:t>
+      </w:r>
+      <w:proofErr w:type="spellStart"/>
+      <w:r>
+        <w:t>SearchStationsHelper</w:t>
+      </w:r>
+      <w:proofErr w:type="spellEnd"/>
+      <w:r>
+        <w:t xml:space="preserve">() der Klasse </w:t>
+      </w:r>
+      <w:proofErr w:type="spellStart"/>
+      <w:r>
+        <w:t>GUIFunction</w:t>
+      </w:r>
+      <w:proofErr w:type="spellEnd"/>
+      <w:r>
+        <w:t xml:space="preserve"> führt durch einen unbekannten Fehler dazu</w:t>
+      </w:r>
+      <w:r>
+        <w:t>,</w:t>
+      </w:r>
+      <w:r>
+        <w:t xml:space="preserve"> dass </w:t>
+      </w:r>
+      <w:r>
+        <w:t xml:space="preserve">der Mauszeiger verschwindet bis ein Item der Liste ausgewählt wird </w:t>
+      </w:r>
+      <w:proofErr w:type="spellStart"/>
+      <w:r>
+        <w:t>onder</w:t>
+      </w:r>
+      <w:proofErr w:type="spellEnd"/>
+      <w:r>
+        <w:t xml:space="preserve"> sie den Fokus verliert.</w:t>
+      </w:r>
+      <w:r>
+        <w:t xml:space="preserve"> Des </w:t>
+      </w:r>
+      <w:proofErr w:type="spellStart"/>
+      <w:r>
+        <w:t>weiteren</w:t>
+      </w:r>
+      <w:proofErr w:type="spellEnd"/>
+      <w:r>
+        <w:t xml:space="preserve"> öffnet sich manchmal nach der Auswahl eines Items aus der Liste das Dropdown-menu nochmals mit dem ausgewählten Listeneintrag</w:t>
+      </w:r>
+    </w:p>
+    <w:p>
+      <w:r>
+        <w:br w:type="page"/>
+      </w:r>
+    </w:p>
+    <w:p>
+      <w:pPr>
+        <w:pStyle w:val="berschrift1"/>
+      </w:pPr>
+      <w:bookmarkStart w:id="8" w:name="_Toc481670932"/>
+      <w:r>
+        <w:lastRenderedPageBreak/>
+        <w:t>Installationsanleitung</w:t>
+      </w:r>
+      <w:bookmarkEnd w:id="8"/>
+    </w:p>
+    <w:p>
+      <w:r>
+        <w:t>Die Applikation muss nicht installiert werden. Sie kann durch einen doppel-Click auf die .exe Datei gestartet werden und durch das Verschieben in den Papierkorb gelöscht werden. Um die Applikation vollumfänglich nutzen zu können wird eine Internetverbindung benötig.</w:t>
+      </w:r>
+    </w:p>
     <w:sectPr>
+      <w:footerReference w:type="default" r:id="rId15"/>
       <w:pgSz w:w="11906" w:h="16838"/>
       <w:pgMar w:top="1417" w:right="1417" w:bottom="1134" w:left="1417" w:header="708" w:footer="708" w:gutter="0"/>
+      <w:pgNumType w:start="0"/>
       <w:cols w:space="708"/>
+      <w:titlePg/>
       <w:docGrid w:linePitch="360"/>
     </w:sectPr>
   </w:body>
 </w:document>
+</file>
+
+<file path=word/endnotes.xml><?xml version="1.0" encoding="utf-8"?>
+<w:endnotes xmlns:wpc="http://schemas.microsoft.com/office/word/2010/wordprocessingCanvas" xmlns:cx="http://schemas.microsoft.com/office/drawing/2014/chartex" xmlns:cx1="http://schemas.microsoft.com/office/drawing/2015/9/8/chartex" xmlns:cx2="http://schemas.microsoft.com/office/drawing/2015/10/21/chartex" xmlns:cx3="http://schemas.microsoft.com/office/drawing/2016/5/9/chartex" xmlns:cx4="http://schemas.microsoft.com/office/drawing/2016/5/10/chartex" xmlns:cx5="http://schemas.microsoft.com/office/drawing/2016/5/11/chartex" xmlns:cx6="http://schemas.microsoft.com/office/drawing/2016/5/12/chartex" xmlns:cx7="http://schemas.microsoft.com/office/drawing/2016/5/13/chartex" xmlns:cx8="http://schemas.microsoft.com/office/drawing/2016/5/14/chartex" xmlns:mc="http://schemas.openxmlformats.org/markup-compatibility/2006" xmlns:o="urn:schemas-microsoft-com:office:office" xmlns:r="http://schemas.openxmlformats.org/officeDocument/2006/relationships" xmlns:m="http://schemas.openxmlformats.org/officeDocument/2006/math" xmlns:v="urn:schemas-microsoft-com:vml" xmlns:wp14="http://schemas.microsoft.com/office/word/2010/wordprocessingDrawing" xmlns:wp="http://schemas.openxmlformats.org/drawingml/2006/wordprocessingDrawing" xmlns:w10="urn:schemas-microsoft-com:office:word" xmlns:w="http://schemas.openxmlformats.org/wordprocessingml/2006/main" xmlns:w14="http://schemas.microsoft.com/office/word/2010/wordml" xmlns:w15="http://schemas.microsoft.com/office/word/2012/wordml" xmlns:w16se="http://schemas.microsoft.com/office/word/2015/wordml/symex" xmlns:wpg="http://schemas.microsoft.com/office/word/2010/wordprocessingGroup" xmlns:wpi="http://schemas.microsoft.com/office/word/2010/wordprocessingInk" xmlns:wne="http://schemas.microsoft.com/office/word/2006/wordml" xmlns:wps="http://schemas.microsoft.com/office/word/2010/wordprocessingShape" mc:Ignorable="w14 w15 w16se wp14">
+  <w:endnote w:type="separator" w:id="-1">
+    <w:p>
+      <w:pPr>
+        <w:spacing w:after="0" w:line="240" w:lineRule="auto"/>
+      </w:pPr>
+      <w:r>
+        <w:separator/>
+      </w:r>
+    </w:p>
+  </w:endnote>
+  <w:endnote w:type="continuationSeparator" w:id="0">
+    <w:p>
+      <w:pPr>
+        <w:spacing w:after="0" w:line="240" w:lineRule="auto"/>
+      </w:pPr>
+      <w:r>
+        <w:continuationSeparator/>
+      </w:r>
+    </w:p>
+  </w:endnote>
+</w:endnotes>
+</file>
+
+<file path=word/footer1.xml><?xml version="1.0" encoding="utf-8"?>
+<w:ftr xmlns:wpc="http://schemas.microsoft.com/office/word/2010/wordprocessingCanvas" xmlns:cx="http://schemas.microsoft.com/office/drawing/2014/chartex" xmlns:cx1="http://schemas.microsoft.com/office/drawing/2015/9/8/chartex" xmlns:cx2="http://schemas.microsoft.com/office/drawing/2015/10/21/chartex" xmlns:cx3="http://schemas.microsoft.com/office/drawing/2016/5/9/chartex" xmlns:cx4="http://schemas.microsoft.com/office/drawing/2016/5/10/chartex" xmlns:cx5="http://schemas.microsoft.com/office/drawing/2016/5/11/chartex" xmlns:cx6="http://schemas.microsoft.com/office/drawing/2016/5/12/chartex" xmlns:cx7="http://schemas.microsoft.com/office/drawing/2016/5/13/chartex" xmlns:cx8="http://schemas.microsoft.com/office/drawing/2016/5/14/chartex" xmlns:mc="http://schemas.openxmlformats.org/markup-compatibility/2006" xmlns:o="urn:schemas-microsoft-com:office:office" xmlns:r="http://schemas.openxmlformats.org/officeDocument/2006/relationships" xmlns:m="http://schemas.openxmlformats.org/officeDocument/2006/math" xmlns:v="urn:schemas-microsoft-com:vml" xmlns:wp14="http://schemas.microsoft.com/office/word/2010/wordprocessingDrawing" xmlns:wp="http://schemas.openxmlformats.org/drawingml/2006/wordprocessingDrawing" xmlns:w10="urn:schemas-microsoft-com:office:word" xmlns:w="http://schemas.openxmlformats.org/wordprocessingml/2006/main" xmlns:w14="http://schemas.microsoft.com/office/word/2010/wordml" xmlns:w15="http://schemas.microsoft.com/office/word/2012/wordml" xmlns:w16se="http://schemas.microsoft.com/office/word/2015/wordml/symex" xmlns:wpg="http://schemas.microsoft.com/office/word/2010/wordprocessingGroup" xmlns:wpi="http://schemas.microsoft.com/office/word/2010/wordprocessingInk" xmlns:wne="http://schemas.microsoft.com/office/word/2006/wordml" xmlns:wps="http://schemas.microsoft.com/office/word/2010/wordprocessingShape" mc:Ignorable="w14 w15 w16se wp14">
+  <w:sdt>
+    <w:sdtPr>
+      <w:id w:val="273215150"/>
+      <w:docPartObj>
+        <w:docPartGallery w:val="Page Numbers (Bottom of Page)"/>
+        <w:docPartUnique/>
+      </w:docPartObj>
+    </w:sdtPr>
+    <w:sdtContent>
+      <w:p>
+        <w:pPr>
+          <w:pStyle w:val="Fuzeile"/>
+          <w:jc w:val="right"/>
+        </w:pPr>
+        <w:r>
+          <w:fldChar w:fldCharType="begin"/>
+        </w:r>
+        <w:r>
+          <w:instrText>PAGE   \* MERGEFORMAT</w:instrText>
+        </w:r>
+        <w:r>
+          <w:fldChar w:fldCharType="separate"/>
+        </w:r>
+        <w:r>
+          <w:rPr>
+            <w:noProof/>
+            <w:lang w:val="de-DE"/>
+          </w:rPr>
+          <w:t>1</w:t>
+        </w:r>
+        <w:r>
+          <w:fldChar w:fldCharType="end"/>
+        </w:r>
+      </w:p>
+    </w:sdtContent>
+  </w:sdt>
+  <w:p>
+    <w:pPr>
+      <w:pStyle w:val="Fuzeile"/>
+    </w:pPr>
+  </w:p>
+</w:ftr>
+</file>
+
+<file path=word/footnotes.xml><?xml version="1.0" encoding="utf-8"?>
+<w:footnotes xmlns:wpc="http://schemas.microsoft.com/office/word/2010/wordprocessingCanvas" xmlns:cx="http://schemas.microsoft.com/office/drawing/2014/chartex" xmlns:cx1="http://schemas.microsoft.com/office/drawing/2015/9/8/chartex" xmlns:cx2="http://schemas.microsoft.com/office/drawing/2015/10/21/chartex" xmlns:cx3="http://schemas.microsoft.com/office/drawing/2016/5/9/chartex" xmlns:cx4="http://schemas.microsoft.com/office/drawing/2016/5/10/chartex" xmlns:cx5="http://schemas.microsoft.com/office/drawing/2016/5/11/chartex" xmlns:cx6="http://schemas.microsoft.com/office/drawing/2016/5/12/chartex" xmlns:cx7="http://schemas.microsoft.com/office/drawing/2016/5/13/chartex" xmlns:cx8="http://schemas.microsoft.com/office/drawing/2016/5/14/chartex" xmlns:mc="http://schemas.openxmlformats.org/markup-compatibility/2006" xmlns:o="urn:schemas-microsoft-com:office:office" xmlns:r="http://schemas.openxmlformats.org/officeDocument/2006/relationships" xmlns:m="http://schemas.openxmlformats.org/officeDocument/2006/math" xmlns:v="urn:schemas-microsoft-com:vml" xmlns:wp14="http://schemas.microsoft.com/office/word/2010/wordprocessingDrawing" xmlns:wp="http://schemas.openxmlformats.org/drawingml/2006/wordprocessingDrawing" xmlns:w10="urn:schemas-microsoft-com:office:word" xmlns:w="http://schemas.openxmlformats.org/wordprocessingml/2006/main" xmlns:w14="http://schemas.microsoft.com/office/word/2010/wordml" xmlns:w15="http://schemas.microsoft.com/office/word/2012/wordml" xmlns:w16se="http://schemas.microsoft.com/office/word/2015/wordml/symex" xmlns:wpg="http://schemas.microsoft.com/office/word/2010/wordprocessingGroup" xmlns:wpi="http://schemas.microsoft.com/office/word/2010/wordprocessingInk" xmlns:wne="http://schemas.microsoft.com/office/word/2006/wordml" xmlns:wps="http://schemas.microsoft.com/office/word/2010/wordprocessingShape" mc:Ignorable="w14 w15 w16se wp14">
+  <w:footnote w:type="separator" w:id="-1">
+    <w:p>
+      <w:pPr>
+        <w:spacing w:after="0" w:line="240" w:lineRule="auto"/>
+      </w:pPr>
+      <w:r>
+        <w:separator/>
+      </w:r>
+    </w:p>
+  </w:footnote>
+  <w:footnote w:type="continuationSeparator" w:id="0">
+    <w:p>
+      <w:pPr>
+        <w:spacing w:after="0" w:line="240" w:lineRule="auto"/>
+      </w:pPr>
+      <w:r>
+        <w:continuationSeparator/>
+      </w:r>
+    </w:p>
+  </w:footnote>
+</w:footnotes>
 </file>
 
 <file path=word/styles.xml><?xml version="1.0" encoding="utf-8"?>
@@ -578,6 +2810,72 @@
       <w:szCs w:val="32"/>
     </w:rPr>
   </w:style>
+  <w:style w:type="paragraph" w:styleId="berschrift2">
+    <w:name w:val="heading 2"/>
+    <w:basedOn w:val="Standard"/>
+    <w:next w:val="Standard"/>
+    <w:link w:val="berschrift2Zchn"/>
+    <w:uiPriority w:val="9"/>
+    <w:unhideWhenUsed/>
+    <w:qFormat/>
+    <w:rsid w:val="0068700D"/>
+    <w:pPr>
+      <w:keepNext/>
+      <w:keepLines/>
+      <w:spacing w:before="40" w:after="0"/>
+      <w:outlineLvl w:val="1"/>
+    </w:pPr>
+    <w:rPr>
+      <w:rFonts w:asciiTheme="majorHAnsi" w:eastAsiaTheme="majorEastAsia" w:hAnsiTheme="majorHAnsi" w:cstheme="majorBidi"/>
+      <w:color w:val="2F5496" w:themeColor="accent1" w:themeShade="BF"/>
+      <w:sz w:val="26"/>
+      <w:szCs w:val="26"/>
+    </w:rPr>
+  </w:style>
+  <w:style w:type="paragraph" w:styleId="berschrift3">
+    <w:name w:val="heading 3"/>
+    <w:basedOn w:val="Standard"/>
+    <w:next w:val="Standard"/>
+    <w:link w:val="berschrift3Zchn"/>
+    <w:uiPriority w:val="9"/>
+    <w:unhideWhenUsed/>
+    <w:qFormat/>
+    <w:rsid w:val="0068700D"/>
+    <w:pPr>
+      <w:keepNext/>
+      <w:keepLines/>
+      <w:spacing w:before="40" w:after="0"/>
+      <w:outlineLvl w:val="2"/>
+    </w:pPr>
+    <w:rPr>
+      <w:rFonts w:asciiTheme="majorHAnsi" w:eastAsiaTheme="majorEastAsia" w:hAnsiTheme="majorHAnsi" w:cstheme="majorBidi"/>
+      <w:color w:val="1F3763" w:themeColor="accent1" w:themeShade="7F"/>
+      <w:sz w:val="24"/>
+      <w:szCs w:val="24"/>
+    </w:rPr>
+  </w:style>
+  <w:style w:type="paragraph" w:styleId="berschrift4">
+    <w:name w:val="heading 4"/>
+    <w:basedOn w:val="Standard"/>
+    <w:next w:val="Standard"/>
+    <w:link w:val="berschrift4Zchn"/>
+    <w:uiPriority w:val="9"/>
+    <w:unhideWhenUsed/>
+    <w:qFormat/>
+    <w:rsid w:val="00A87BF8"/>
+    <w:pPr>
+      <w:keepNext/>
+      <w:keepLines/>
+      <w:spacing w:before="40" w:after="0"/>
+      <w:outlineLvl w:val="3"/>
+    </w:pPr>
+    <w:rPr>
+      <w:rFonts w:asciiTheme="majorHAnsi" w:eastAsiaTheme="majorEastAsia" w:hAnsiTheme="majorHAnsi" w:cstheme="majorBidi"/>
+      <w:i/>
+      <w:iCs/>
+      <w:color w:val="2F5496" w:themeColor="accent1" w:themeShade="BF"/>
+    </w:rPr>
+  </w:style>
   <w:style w:type="character" w:default="1" w:styleId="Absatz-Standardschriftart">
     <w:name w:val="Default Paragraph Font"/>
     <w:uiPriority w:val="1"/>
@@ -649,7 +2947,737 @@
       <w:spacing w:val="15"/>
     </w:rPr>
   </w:style>
+  <w:style w:type="paragraph" w:styleId="Titel">
+    <w:name w:val="Title"/>
+    <w:basedOn w:val="Standard"/>
+    <w:next w:val="Standard"/>
+    <w:link w:val="TitelZchn"/>
+    <w:uiPriority w:val="10"/>
+    <w:qFormat/>
+    <w:rsid w:val="00DD0341"/>
+    <w:pPr>
+      <w:spacing w:after="0" w:line="240" w:lineRule="auto"/>
+      <w:contextualSpacing/>
+    </w:pPr>
+    <w:rPr>
+      <w:rFonts w:asciiTheme="majorHAnsi" w:eastAsiaTheme="majorEastAsia" w:hAnsiTheme="majorHAnsi" w:cstheme="majorBidi"/>
+      <w:spacing w:val="-10"/>
+      <w:kern w:val="28"/>
+      <w:sz w:val="56"/>
+      <w:szCs w:val="56"/>
+    </w:rPr>
+  </w:style>
+  <w:style w:type="character" w:customStyle="1" w:styleId="TitelZchn">
+    <w:name w:val="Titel Zchn"/>
+    <w:basedOn w:val="Absatz-Standardschriftart"/>
+    <w:link w:val="Titel"/>
+    <w:uiPriority w:val="10"/>
+    <w:rsid w:val="00DD0341"/>
+    <w:rPr>
+      <w:rFonts w:asciiTheme="majorHAnsi" w:eastAsiaTheme="majorEastAsia" w:hAnsiTheme="majorHAnsi" w:cstheme="majorBidi"/>
+      <w:spacing w:val="-10"/>
+      <w:kern w:val="28"/>
+      <w:sz w:val="56"/>
+      <w:szCs w:val="56"/>
+    </w:rPr>
+  </w:style>
+  <w:style w:type="paragraph" w:styleId="KeinLeerraum">
+    <w:name w:val="No Spacing"/>
+    <w:link w:val="KeinLeerraumZchn"/>
+    <w:uiPriority w:val="1"/>
+    <w:qFormat/>
+    <w:rsid w:val="00DD0341"/>
+    <w:pPr>
+      <w:spacing w:after="0" w:line="240" w:lineRule="auto"/>
+    </w:pPr>
+    <w:rPr>
+      <w:rFonts w:eastAsiaTheme="minorEastAsia"/>
+      <w:lang w:eastAsia="de-CH"/>
+    </w:rPr>
+  </w:style>
+  <w:style w:type="character" w:customStyle="1" w:styleId="KeinLeerraumZchn">
+    <w:name w:val="Kein Leerraum Zchn"/>
+    <w:basedOn w:val="Absatz-Standardschriftart"/>
+    <w:link w:val="KeinLeerraum"/>
+    <w:uiPriority w:val="1"/>
+    <w:rsid w:val="00DD0341"/>
+    <w:rPr>
+      <w:rFonts w:eastAsiaTheme="minorEastAsia"/>
+      <w:lang w:eastAsia="de-CH"/>
+    </w:rPr>
+  </w:style>
+  <w:style w:type="paragraph" w:styleId="Kopfzeile">
+    <w:name w:val="header"/>
+    <w:basedOn w:val="Standard"/>
+    <w:link w:val="KopfzeileZchn"/>
+    <w:uiPriority w:val="99"/>
+    <w:unhideWhenUsed/>
+    <w:rsid w:val="002627C3"/>
+    <w:pPr>
+      <w:tabs>
+        <w:tab w:val="center" w:pos="4536"/>
+        <w:tab w:val="right" w:pos="9072"/>
+      </w:tabs>
+      <w:spacing w:after="0" w:line="240" w:lineRule="auto"/>
+    </w:pPr>
+  </w:style>
+  <w:style w:type="character" w:customStyle="1" w:styleId="KopfzeileZchn">
+    <w:name w:val="Kopfzeile Zchn"/>
+    <w:basedOn w:val="Absatz-Standardschriftart"/>
+    <w:link w:val="Kopfzeile"/>
+    <w:uiPriority w:val="99"/>
+    <w:rsid w:val="002627C3"/>
+  </w:style>
+  <w:style w:type="paragraph" w:styleId="Fuzeile">
+    <w:name w:val="footer"/>
+    <w:basedOn w:val="Standard"/>
+    <w:link w:val="FuzeileZchn"/>
+    <w:uiPriority w:val="99"/>
+    <w:unhideWhenUsed/>
+    <w:rsid w:val="002627C3"/>
+    <w:pPr>
+      <w:tabs>
+        <w:tab w:val="center" w:pos="4536"/>
+        <w:tab w:val="right" w:pos="9072"/>
+      </w:tabs>
+      <w:spacing w:after="0" w:line="240" w:lineRule="auto"/>
+    </w:pPr>
+  </w:style>
+  <w:style w:type="character" w:customStyle="1" w:styleId="FuzeileZchn">
+    <w:name w:val="Fußzeile Zchn"/>
+    <w:basedOn w:val="Absatz-Standardschriftart"/>
+    <w:link w:val="Fuzeile"/>
+    <w:uiPriority w:val="99"/>
+    <w:rsid w:val="002627C3"/>
+  </w:style>
+  <w:style w:type="paragraph" w:styleId="Inhaltsverzeichnisberschrift">
+    <w:name w:val="TOC Heading"/>
+    <w:basedOn w:val="berschrift1"/>
+    <w:next w:val="Standard"/>
+    <w:uiPriority w:val="39"/>
+    <w:unhideWhenUsed/>
+    <w:qFormat/>
+    <w:rsid w:val="002627C3"/>
+    <w:pPr>
+      <w:outlineLvl w:val="9"/>
+    </w:pPr>
+    <w:rPr>
+      <w:lang w:eastAsia="de-CH"/>
+    </w:rPr>
+  </w:style>
+  <w:style w:type="paragraph" w:styleId="Verzeichnis1">
+    <w:name w:val="toc 1"/>
+    <w:basedOn w:val="Standard"/>
+    <w:next w:val="Standard"/>
+    <w:autoRedefine/>
+    <w:uiPriority w:val="39"/>
+    <w:unhideWhenUsed/>
+    <w:rsid w:val="002627C3"/>
+    <w:pPr>
+      <w:spacing w:after="100"/>
+    </w:pPr>
+  </w:style>
+  <w:style w:type="character" w:styleId="Hyperlink">
+    <w:name w:val="Hyperlink"/>
+    <w:basedOn w:val="Absatz-Standardschriftart"/>
+    <w:uiPriority w:val="99"/>
+    <w:unhideWhenUsed/>
+    <w:rsid w:val="002627C3"/>
+    <w:rPr>
+      <w:color w:val="0563C1" w:themeColor="hyperlink"/>
+      <w:u w:val="single"/>
+    </w:rPr>
+  </w:style>
+  <w:style w:type="character" w:customStyle="1" w:styleId="berschrift2Zchn">
+    <w:name w:val="Überschrift 2 Zchn"/>
+    <w:basedOn w:val="Absatz-Standardschriftart"/>
+    <w:link w:val="berschrift2"/>
+    <w:uiPriority w:val="9"/>
+    <w:rsid w:val="0068700D"/>
+    <w:rPr>
+      <w:rFonts w:asciiTheme="majorHAnsi" w:eastAsiaTheme="majorEastAsia" w:hAnsiTheme="majorHAnsi" w:cstheme="majorBidi"/>
+      <w:color w:val="2F5496" w:themeColor="accent1" w:themeShade="BF"/>
+      <w:sz w:val="26"/>
+      <w:szCs w:val="26"/>
+    </w:rPr>
+  </w:style>
+  <w:style w:type="character" w:customStyle="1" w:styleId="berschrift3Zchn">
+    <w:name w:val="Überschrift 3 Zchn"/>
+    <w:basedOn w:val="Absatz-Standardschriftart"/>
+    <w:link w:val="berschrift3"/>
+    <w:uiPriority w:val="9"/>
+    <w:rsid w:val="0068700D"/>
+    <w:rPr>
+      <w:rFonts w:asciiTheme="majorHAnsi" w:eastAsiaTheme="majorEastAsia" w:hAnsiTheme="majorHAnsi" w:cstheme="majorBidi"/>
+      <w:color w:val="1F3763" w:themeColor="accent1" w:themeShade="7F"/>
+      <w:sz w:val="24"/>
+      <w:szCs w:val="24"/>
+    </w:rPr>
+  </w:style>
+  <w:style w:type="character" w:customStyle="1" w:styleId="berschrift4Zchn">
+    <w:name w:val="Überschrift 4 Zchn"/>
+    <w:basedOn w:val="Absatz-Standardschriftart"/>
+    <w:link w:val="berschrift4"/>
+    <w:uiPriority w:val="9"/>
+    <w:rsid w:val="00A87BF8"/>
+    <w:rPr>
+      <w:rFonts w:asciiTheme="majorHAnsi" w:eastAsiaTheme="majorEastAsia" w:hAnsiTheme="majorHAnsi" w:cstheme="majorBidi"/>
+      <w:i/>
+      <w:iCs/>
+      <w:color w:val="2F5496" w:themeColor="accent1" w:themeShade="BF"/>
+    </w:rPr>
+  </w:style>
+  <w:style w:type="paragraph" w:styleId="Verzeichnis2">
+    <w:name w:val="toc 2"/>
+    <w:basedOn w:val="Standard"/>
+    <w:next w:val="Standard"/>
+    <w:autoRedefine/>
+    <w:uiPriority w:val="39"/>
+    <w:unhideWhenUsed/>
+    <w:rsid w:val="009D2D12"/>
+    <w:pPr>
+      <w:spacing w:after="100"/>
+      <w:ind w:left="220"/>
+    </w:pPr>
+    <w:rPr>
+      <w:rFonts w:eastAsiaTheme="minorEastAsia" w:cs="Times New Roman"/>
+      <w:lang w:eastAsia="de-CH"/>
+    </w:rPr>
+  </w:style>
+  <w:style w:type="paragraph" w:styleId="Verzeichnis3">
+    <w:name w:val="toc 3"/>
+    <w:basedOn w:val="Standard"/>
+    <w:next w:val="Standard"/>
+    <w:autoRedefine/>
+    <w:uiPriority w:val="39"/>
+    <w:unhideWhenUsed/>
+    <w:rsid w:val="009D2D12"/>
+    <w:pPr>
+      <w:spacing w:after="100"/>
+      <w:ind w:left="440"/>
+    </w:pPr>
+    <w:rPr>
+      <w:rFonts w:eastAsiaTheme="minorEastAsia" w:cs="Times New Roman"/>
+      <w:lang w:eastAsia="de-CH"/>
+    </w:rPr>
+  </w:style>
 </w:styles>
+</file>
+
+<file path=word/glossary/document.xml><?xml version="1.0" encoding="utf-8"?>
+<w:glossaryDocument xmlns:wpc="http://schemas.microsoft.com/office/word/2010/wordprocessingCanvas" xmlns:cx="http://schemas.microsoft.com/office/drawing/2014/chartex" xmlns:cx1="http://schemas.microsoft.com/office/drawing/2015/9/8/chartex" xmlns:cx2="http://schemas.microsoft.com/office/drawing/2015/10/21/chartex" xmlns:cx3="http://schemas.microsoft.com/office/drawing/2016/5/9/chartex" xmlns:cx4="http://schemas.microsoft.com/office/drawing/2016/5/10/chartex" xmlns:cx5="http://schemas.microsoft.com/office/drawing/2016/5/11/chartex" xmlns:cx6="http://schemas.microsoft.com/office/drawing/2016/5/12/chartex" xmlns:cx7="http://schemas.microsoft.com/office/drawing/2016/5/13/chartex" xmlns:cx8="http://schemas.microsoft.com/office/drawing/2016/5/14/chartex" xmlns:mc="http://schemas.openxmlformats.org/markup-compatibility/2006" xmlns:o="urn:schemas-microsoft-com:office:office" xmlns:r="http://schemas.openxmlformats.org/officeDocument/2006/relationships" xmlns:m="http://schemas.openxmlformats.org/officeDocument/2006/math" xmlns:v="urn:schemas-microsoft-com:vml" xmlns:wp14="http://schemas.microsoft.com/office/word/2010/wordprocessingDrawing" xmlns:wp="http://schemas.openxmlformats.org/drawingml/2006/wordprocessingDrawing" xmlns:w10="urn:schemas-microsoft-com:office:word" xmlns:w="http://schemas.openxmlformats.org/wordprocessingml/2006/main" xmlns:w14="http://schemas.microsoft.com/office/word/2010/wordml" xmlns:w15="http://schemas.microsoft.com/office/word/2012/wordml" xmlns:w16se="http://schemas.microsoft.com/office/word/2015/wordml/symex" xmlns:wpg="http://schemas.microsoft.com/office/word/2010/wordprocessingGroup" xmlns:wpi="http://schemas.microsoft.com/office/word/2010/wordprocessingInk" xmlns:wne="http://schemas.microsoft.com/office/word/2006/wordml" xmlns:wps="http://schemas.microsoft.com/office/word/2010/wordprocessingShape" mc:Ignorable="w14 w15 w16se wp14"/>
+</file>
+
+<file path=word/glossary/fontTable.xml><?xml version="1.0" encoding="utf-8"?>
+<w:fonts xmlns:mc="http://schemas.openxmlformats.org/markup-compatibility/2006" xmlns:r="http://schemas.openxmlformats.org/officeDocument/2006/relationships" xmlns:w="http://schemas.openxmlformats.org/wordprocessingml/2006/main" xmlns:w14="http://schemas.microsoft.com/office/word/2010/wordml" xmlns:w15="http://schemas.microsoft.com/office/word/2012/wordml" xmlns:w16se="http://schemas.microsoft.com/office/word/2015/wordml/symex" mc:Ignorable="w14 w15 w16se">
+  <w:font w:name="Calibri">
+    <w:panose1 w:val="020F0502020204030204"/>
+    <w:charset w:val="00"/>
+    <w:family w:val="swiss"/>
+    <w:pitch w:val="variable"/>
+    <w:sig w:usb0="E00002FF" w:usb1="4000ACFF" w:usb2="00000001" w:usb3="00000000" w:csb0="0000019F" w:csb1="00000000"/>
+  </w:font>
+  <w:font w:name="Times New Roman">
+    <w:panose1 w:val="02020603050405020304"/>
+    <w:charset w:val="00"/>
+    <w:family w:val="roman"/>
+    <w:pitch w:val="variable"/>
+    <w:sig w:usb0="E0002AFF" w:usb1="C0007843" w:usb2="00000009" w:usb3="00000000" w:csb0="000001FF" w:csb1="00000000"/>
+  </w:font>
+  <w:font w:name="Calibri Light">
+    <w:panose1 w:val="020F0302020204030204"/>
+    <w:charset w:val="00"/>
+    <w:family w:val="swiss"/>
+    <w:pitch w:val="variable"/>
+    <w:sig w:usb0="A00002EF" w:usb1="4000207B" w:usb2="00000000" w:usb3="00000000" w:csb0="0000009F" w:csb1="00000000"/>
+  </w:font>
+</w:fonts>
+</file>
+
+<file path=word/glossary/settings.xml><?xml version="1.0" encoding="utf-8"?>
+<w:settings xmlns:mc="http://schemas.openxmlformats.org/markup-compatibility/2006" xmlns:o="urn:schemas-microsoft-com:office:office" xmlns:r="http://schemas.openxmlformats.org/officeDocument/2006/relationships" xmlns:m="http://schemas.openxmlformats.org/officeDocument/2006/math" xmlns:v="urn:schemas-microsoft-com:vml" xmlns:w10="urn:schemas-microsoft-com:office:word" xmlns:w="http://schemas.openxmlformats.org/wordprocessingml/2006/main" xmlns:w14="http://schemas.microsoft.com/office/word/2010/wordml" xmlns:w15="http://schemas.microsoft.com/office/word/2012/wordml" xmlns:w16se="http://schemas.microsoft.com/office/word/2015/wordml/symex" xmlns:sl="http://schemas.openxmlformats.org/schemaLibrary/2006/main" mc:Ignorable="w14 w15 w16se">
+  <w:view w:val="normal"/>
+  <w:defaultTabStop w:val="708"/>
+  <w:hyphenationZone w:val="425"/>
+  <w:characterSpacingControl w:val="doNotCompress"/>
+  <w:compat>
+    <w:useFELayout/>
+    <w:compatSetting w:name="compatibilityMode" w:uri="http://schemas.microsoft.com/office/word" w:val="15"/>
+    <w:compatSetting w:name="overrideTableStyleFontSizeAndJustification" w:uri="http://schemas.microsoft.com/office/word" w:val="1"/>
+    <w:compatSetting w:name="enableOpenTypeFeatures" w:uri="http://schemas.microsoft.com/office/word" w:val="1"/>
+    <w:compatSetting w:name="doNotFlipMirrorIndents" w:uri="http://schemas.microsoft.com/office/word" w:val="1"/>
+    <w:compatSetting w:name="differentiateMultirowTableHeaders" w:uri="http://schemas.microsoft.com/office/word" w:val="1"/>
+  </w:compat>
+  <w:rsids>
+    <w:rsidRoot w:val="00913B66"/>
+    <w:rsid w:val="00913B66"/>
+    <w:rsid w:val="00C66465"/>
+  </w:rsids>
+  <m:mathPr>
+    <m:mathFont m:val="Cambria Math"/>
+    <m:brkBin m:val="before"/>
+    <m:brkBinSub m:val="--"/>
+    <m:smallFrac m:val="0"/>
+    <m:dispDef/>
+    <m:lMargin m:val="0"/>
+    <m:rMargin m:val="0"/>
+    <m:defJc m:val="centerGroup"/>
+    <m:wrapIndent m:val="1440"/>
+    <m:intLim m:val="subSup"/>
+    <m:naryLim m:val="undOvr"/>
+  </m:mathPr>
+  <w:themeFontLang w:val="de-CH"/>
+  <w:clrSchemeMapping w:bg1="light1" w:t1="dark1" w:bg2="light2" w:t2="dark2" w:accent1="accent1" w:accent2="accent2" w:accent3="accent3" w:accent4="accent4" w:accent5="accent5" w:accent6="accent6" w:hyperlink="hyperlink" w:followedHyperlink="followedHyperlink"/>
+  <w:decimalSymbol w:val="."/>
+  <w:listSeparator w:val=";"/>
+  <w15:chartTrackingRefBased/>
+</w:settings>
+</file>
+
+<file path=word/glossary/styles.xml><?xml version="1.0" encoding="utf-8"?>
+<w:styles xmlns:mc="http://schemas.openxmlformats.org/markup-compatibility/2006" xmlns:r="http://schemas.openxmlformats.org/officeDocument/2006/relationships" xmlns:w="http://schemas.openxmlformats.org/wordprocessingml/2006/main" xmlns:w14="http://schemas.microsoft.com/office/word/2010/wordml" xmlns:w15="http://schemas.microsoft.com/office/word/2012/wordml" xmlns:w16se="http://schemas.microsoft.com/office/word/2015/wordml/symex" mc:Ignorable="w14 w15 w16se">
+  <w:docDefaults>
+    <w:rPrDefault>
+      <w:rPr>
+        <w:rFonts w:asciiTheme="minorHAnsi" w:eastAsiaTheme="minorEastAsia" w:hAnsiTheme="minorHAnsi" w:cstheme="minorBidi"/>
+        <w:sz w:val="22"/>
+        <w:szCs w:val="22"/>
+        <w:lang w:val="de-CH" w:eastAsia="de-CH" w:bidi="ar-SA"/>
+      </w:rPr>
+    </w:rPrDefault>
+    <w:pPrDefault>
+      <w:pPr>
+        <w:spacing w:after="160" w:line="259" w:lineRule="auto"/>
+      </w:pPr>
+    </w:pPrDefault>
+  </w:docDefaults>
+  <w:latentStyles w:defLockedState="0" w:defUIPriority="99" w:defSemiHidden="0" w:defUnhideWhenUsed="0" w:defQFormat="0" w:count="374">
+    <w:lsdException w:name="Normal" w:uiPriority="0" w:qFormat="1"/>
+    <w:lsdException w:name="heading 1" w:uiPriority="9" w:qFormat="1"/>
+    <w:lsdException w:name="heading 2" w:semiHidden="1" w:uiPriority="9" w:unhideWhenUsed="1" w:qFormat="1"/>
+    <w:lsdException w:name="heading 3" w:semiHidden="1" w:uiPriority="9" w:unhideWhenUsed="1" w:qFormat="1"/>
+    <w:lsdException w:name="heading 4" w:semiHidden="1" w:uiPriority="9" w:unhideWhenUsed="1" w:qFormat="1"/>
+    <w:lsdException w:name="heading 5" w:semiHidden="1" w:uiPriority="9" w:unhideWhenUsed="1" w:qFormat="1"/>
+    <w:lsdException w:name="heading 6" w:semiHidden="1" w:uiPriority="9" w:unhideWhenUsed="1" w:qFormat="1"/>
+    <w:lsdException w:name="heading 7" w:semiHidden="1" w:uiPriority="9" w:unhideWhenUsed="1" w:qFormat="1"/>
+    <w:lsdException w:name="heading 8" w:semiHidden="1" w:uiPriority="9" w:unhideWhenUsed="1" w:qFormat="1"/>
+    <w:lsdException w:name="heading 9" w:semiHidden="1" w:uiPriority="9" w:unhideWhenUsed="1" w:qFormat="1"/>
+    <w:lsdException w:name="index 1" w:semiHidden="1" w:unhideWhenUsed="1"/>
+    <w:lsdException w:name="index 2" w:semiHidden="1" w:unhideWhenUsed="1"/>
+    <w:lsdException w:name="index 3" w:semiHidden="1" w:unhideWhenUsed="1"/>
+    <w:lsdException w:name="index 4" w:semiHidden="1" w:unhideWhenUsed="1"/>
+    <w:lsdException w:name="index 5" w:semiHidden="1" w:unhideWhenUsed="1"/>
+    <w:lsdException w:name="index 6" w:semiHidden="1" w:unhideWhenUsed="1"/>
+    <w:lsdException w:name="index 7" w:semiHidden="1" w:unhideWhenUsed="1"/>
+    <w:lsdException w:name="index 8" w:semiHidden="1" w:unhideWhenUsed="1"/>
+    <w:lsdException w:name="index 9" w:semiHidden="1" w:unhideWhenUsed="1"/>
+    <w:lsdException w:name="toc 1" w:semiHidden="1" w:uiPriority="39" w:unhideWhenUsed="1"/>
+    <w:lsdException w:name="toc 2" w:semiHidden="1" w:uiPriority="39" w:unhideWhenUsed="1"/>
+    <w:lsdException w:name="toc 3" w:semiHidden="1" w:uiPriority="39" w:unhideWhenUsed="1"/>
+    <w:lsdException w:name="toc 4" w:semiHidden="1" w:uiPriority="39" w:unhideWhenUsed="1"/>
+    <w:lsdException w:name="toc 5" w:semiHidden="1" w:uiPriority="39" w:unhideWhenUsed="1"/>
+    <w:lsdException w:name="toc 6" w:semiHidden="1" w:uiPriority="39" w:unhideWhenUsed="1"/>
+    <w:lsdException w:name="toc 7" w:semiHidden="1" w:uiPriority="39" w:unhideWhenUsed="1"/>
+    <w:lsdException w:name="toc 8" w:semiHidden="1" w:uiPriority="39" w:unhideWhenUsed="1"/>
+    <w:lsdException w:name="toc 9" w:semiHidden="1" w:uiPriority="39" w:unhideWhenUsed="1"/>
+    <w:lsdException w:name="Normal Indent" w:semiHidden="1" w:unhideWhenUsed="1"/>
+    <w:lsdException w:name="footnote text" w:semiHidden="1" w:unhideWhenUsed="1"/>
+    <w:lsdException w:name="annotation text" w:semiHidden="1" w:unhideWhenUsed="1"/>
+    <w:lsdException w:name="header" w:semiHidden="1" w:unhideWhenUsed="1"/>
+    <w:lsdException w:name="footer" w:semiHidden="1" w:unhideWhenUsed="1"/>
+    <w:lsdException w:name="index heading" w:semiHidden="1" w:unhideWhenUsed="1"/>
+    <w:lsdException w:name="caption" w:semiHidden="1" w:uiPriority="35" w:unhideWhenUsed="1" w:qFormat="1"/>
+    <w:lsdException w:name="table of figures" w:semiHidden="1" w:unhideWhenUsed="1"/>
+    <w:lsdException w:name="envelope address" w:semiHidden="1" w:unhideWhenUsed="1"/>
+    <w:lsdException w:name="envelope return" w:semiHidden="1" w:unhideWhenUsed="1"/>
+    <w:lsdException w:name="footnote reference" w:semiHidden="1" w:unhideWhenUsed="1"/>
+    <w:lsdException w:name="annotation reference" w:semiHidden="1" w:unhideWhenUsed="1"/>
+    <w:lsdException w:name="line number" w:semiHidden="1" w:unhideWhenUsed="1"/>
+    <w:lsdException w:name="page number" w:semiHidden="1" w:unhideWhenUsed="1"/>
+    <w:lsdException w:name="endnote reference" w:semiHidden="1" w:unhideWhenUsed="1"/>
+    <w:lsdException w:name="endnote text" w:semiHidden="1" w:unhideWhenUsed="1"/>
+    <w:lsdException w:name="table of authorities" w:semiHidden="1" w:unhideWhenUsed="1"/>
+    <w:lsdException w:name="macro" w:semiHidden="1" w:unhideWhenUsed="1"/>
+    <w:lsdException w:name="toa heading" w:semiHidden="1" w:unhideWhenUsed="1"/>
+    <w:lsdException w:name="List" w:semiHidden="1" w:unhideWhenUsed="1"/>
+    <w:lsdException w:name="List Bullet" w:semiHidden="1" w:unhideWhenUsed="1"/>
+    <w:lsdException w:name="List Number" w:semiHidden="1" w:unhideWhenUsed="1"/>
+    <w:lsdException w:name="List 2" w:semiHidden="1" w:unhideWhenUsed="1"/>
+    <w:lsdException w:name="List 3" w:semiHidden="1" w:unhideWhenUsed="1"/>
+    <w:lsdException w:name="List 4" w:semiHidden="1" w:unhideWhenUsed="1"/>
+    <w:lsdException w:name="List 5" w:semiHidden="1" w:unhideWhenUsed="1"/>
+    <w:lsdException w:name="List Bullet 2" w:semiHidden="1" w:unhideWhenUsed="1"/>
+    <w:lsdException w:name="List Bullet 3" w:semiHidden="1" w:unhideWhenUsed="1"/>
+    <w:lsdException w:name="List Bullet 4" w:semiHidden="1" w:unhideWhenUsed="1"/>
+    <w:lsdException w:name="List Bullet 5" w:semiHidden="1" w:unhideWhenUsed="1"/>
+    <w:lsdException w:name="List Number 2" w:semiHidden="1" w:unhideWhenUsed="1"/>
+    <w:lsdException w:name="List Number 3" w:semiHidden="1" w:unhideWhenUsed="1"/>
+    <w:lsdException w:name="List Number 4" w:semiHidden="1" w:unhideWhenUsed="1"/>
+    <w:lsdException w:name="List Number 5" w:semiHidden="1" w:unhideWhenUsed="1"/>
+    <w:lsdException w:name="Title" w:uiPriority="10" w:qFormat="1"/>
+    <w:lsdException w:name="Closing" w:semiHidden="1" w:unhideWhenUsed="1"/>
+    <w:lsdException w:name="Signature" w:semiHidden="1" w:unhideWhenUsed="1"/>
+    <w:lsdException w:name="Default Paragraph Font" w:semiHidden="1" w:uiPriority="1" w:unhideWhenUsed="1"/>
+    <w:lsdException w:name="Body Text" w:semiHidden="1" w:unhideWhenUsed="1"/>
+    <w:lsdException w:name="Body Text Indent" w:semiHidden="1" w:unhideWhenUsed="1"/>
+    <w:lsdException w:name="List Continue" w:semiHidden="1" w:unhideWhenUsed="1"/>
+    <w:lsdException w:name="List Continue 2" w:semiHidden="1" w:unhideWhenUsed="1"/>
+    <w:lsdException w:name="List Continue 3" w:semiHidden="1" w:unhideWhenUsed="1"/>
+    <w:lsdException w:name="List Continue 4" w:semiHidden="1" w:unhideWhenUsed="1"/>
+    <w:lsdException w:name="List Continue 5" w:semiHidden="1" w:unhideWhenUsed="1"/>
+    <w:lsdException w:name="Message Header" w:semiHidden="1" w:unhideWhenUsed="1"/>
+    <w:lsdException w:name="Subtitle" w:uiPriority="11" w:qFormat="1"/>
+    <w:lsdException w:name="Salutation" w:semiHidden="1" w:unhideWhenUsed="1"/>
+    <w:lsdException w:name="Date" w:semiHidden="1" w:unhideWhenUsed="1"/>
+    <w:lsdException w:name="Body Text First Indent" w:semiHidden="1" w:unhideWhenUsed="1"/>
+    <w:lsdException w:name="Body Text First Indent 2" w:semiHidden="1" w:unhideWhenUsed="1"/>
+    <w:lsdException w:name="Note Heading" w:semiHidden="1" w:unhideWhenUsed="1"/>
+    <w:lsdException w:name="Body Text 2" w:semiHidden="1" w:unhideWhenUsed="1"/>
+    <w:lsdException w:name="Body Text 3" w:semiHidden="1" w:unhideWhenUsed="1"/>
+    <w:lsdException w:name="Body Text Indent 2" w:semiHidden="1" w:unhideWhenUsed="1"/>
+    <w:lsdException w:name="Body Text Indent 3" w:semiHidden="1" w:unhideWhenUsed="1"/>
+    <w:lsdException w:name="Block Text" w:semiHidden="1" w:unhideWhenUsed="1"/>
+    <w:lsdException w:name="Hyperlink" w:semiHidden="1" w:unhideWhenUsed="1"/>
+    <w:lsdException w:name="FollowedHyperlink" w:semiHidden="1" w:unhideWhenUsed="1"/>
+    <w:lsdException w:name="Strong" w:uiPriority="22" w:qFormat="1"/>
+    <w:lsdException w:name="Emphasis" w:uiPriority="20" w:qFormat="1"/>
+    <w:lsdException w:name="Document Map" w:semiHidden="1" w:unhideWhenUsed="1"/>
+    <w:lsdException w:name="Plain Text" w:semiHidden="1" w:unhideWhenUsed="1"/>
+    <w:lsdException w:name="E-mail Signature" w:semiHidden="1" w:unhideWhenUsed="1"/>
+    <w:lsdException w:name="HTML Top of Form" w:semiHidden="1" w:unhideWhenUsed="1"/>
+    <w:lsdException w:name="HTML Bottom of Form" w:semiHidden="1" w:unhideWhenUsed="1"/>
+    <w:lsdException w:name="Normal (Web)" w:semiHidden="1" w:unhideWhenUsed="1"/>
+    <w:lsdException w:name="HTML Acronym" w:semiHidden="1" w:unhideWhenUsed="1"/>
+    <w:lsdException w:name="HTML Address" w:semiHidden="1" w:unhideWhenUsed="1"/>
+    <w:lsdException w:name="HTML Cite" w:semiHidden="1" w:unhideWhenUsed="1"/>
+    <w:lsdException w:name="HTML Code" w:semiHidden="1" w:unhideWhenUsed="1"/>
+    <w:lsdException w:name="HTML Definition" w:semiHidden="1" w:unhideWhenUsed="1"/>
+    <w:lsdException w:name="HTML Keyboard" w:semiHidden="1" w:unhideWhenUsed="1"/>
+    <w:lsdException w:name="HTML Preformatted" w:semiHidden="1" w:unhideWhenUsed="1"/>
+    <w:lsdException w:name="HTML Sample" w:semiHidden="1" w:unhideWhenUsed="1"/>
+    <w:lsdException w:name="HTML Typewriter" w:semiHidden="1" w:unhideWhenUsed="1"/>
+    <w:lsdException w:name="HTML Variable" w:semiHidden="1" w:unhideWhenUsed="1"/>
+    <w:lsdException w:name="Normal Table" w:semiHidden="1" w:unhideWhenUsed="1"/>
+    <w:lsdException w:name="annotation subject" w:semiHidden="1" w:unhideWhenUsed="1"/>
+    <w:lsdException w:name="No List" w:semiHidden="1" w:unhideWhenUsed="1"/>
+    <w:lsdException w:name="Outline List 1" w:semiHidden="1" w:unhideWhenUsed="1"/>
+    <w:lsdException w:name="Outline List 2" w:semiHidden="1" w:unhideWhenUsed="1"/>
+    <w:lsdException w:name="Outline List 3" w:semiHidden="1" w:unhideWhenUsed="1"/>
+    <w:lsdException w:name="Table Simple 1" w:semiHidden="1" w:unhideWhenUsed="1"/>
+    <w:lsdException w:name="Table Simple 2" w:semiHidden="1" w:unhideWhenUsed="1"/>
+    <w:lsdException w:name="Table Simple 3" w:semiHidden="1" w:unhideWhenUsed="1"/>
+    <w:lsdException w:name="Table Classic 1" w:semiHidden="1" w:unhideWhenUsed="1"/>
+    <w:lsdException w:name="Table Classic 2" w:semiHidden="1" w:unhideWhenUsed="1"/>
+    <w:lsdException w:name="Table Classic 3" w:semiHidden="1" w:unhideWhenUsed="1"/>
+    <w:lsdException w:name="Table Classic 4" w:semiHidden="1" w:unhideWhenUsed="1"/>
+    <w:lsdException w:name="Table Colorful 1" w:semiHidden="1" w:unhideWhenUsed="1"/>
+    <w:lsdException w:name="Table Colorful 2" w:semiHidden="1" w:unhideWhenUsed="1"/>
+    <w:lsdException w:name="Table Colorful 3" w:semiHidden="1" w:unhideWhenUsed="1"/>
+    <w:lsdException w:name="Table Columns 1" w:semiHidden="1" w:unhideWhenUsed="1"/>
+    <w:lsdException w:name="Table Columns 2" w:semiHidden="1" w:unhideWhenUsed="1"/>
+    <w:lsdException w:name="Table Columns 3" w:semiHidden="1" w:unhideWhenUsed="1"/>
+    <w:lsdException w:name="Table Columns 4" w:semiHidden="1" w:unhideWhenUsed="1"/>
+    <w:lsdException w:name="Table Columns 5" w:semiHidden="1" w:unhideWhenUsed="1"/>
+    <w:lsdException w:name="Table Grid 1" w:semiHidden="1" w:unhideWhenUsed="1"/>
+    <w:lsdException w:name="Table Grid 2" w:semiHidden="1" w:unhideWhenUsed="1"/>
+    <w:lsdException w:name="Table Grid 3" w:semiHidden="1" w:unhideWhenUsed="1"/>
+    <w:lsdException w:name="Table Grid 4" w:semiHidden="1" w:unhideWhenUsed="1"/>
+    <w:lsdException w:name="Table Grid 5" w:semiHidden="1" w:unhideWhenUsed="1"/>
+    <w:lsdException w:name="Table Grid 6" w:semiHidden="1" w:unhideWhenUsed="1"/>
+    <w:lsdException w:name="Table Grid 7" w:semiHidden="1" w:unhideWhenUsed="1"/>
+    <w:lsdException w:name="Table Grid 8" w:semiHidden="1" w:unhideWhenUsed="1"/>
+    <w:lsdException w:name="Table List 1" w:semiHidden="1" w:unhideWhenUsed="1"/>
+    <w:lsdException w:name="Table List 2" w:semiHidden="1" w:unhideWhenUsed="1"/>
+    <w:lsdException w:name="Table List 3" w:semiHidden="1" w:unhideWhenUsed="1"/>
+    <w:lsdException w:name="Table List 4" w:semiHidden="1" w:unhideWhenUsed="1"/>
+    <w:lsdException w:name="Table List 5" w:semiHidden="1" w:unhideWhenUsed="1"/>
+    <w:lsdException w:name="Table List 6" w:semiHidden="1" w:unhideWhenUsed="1"/>
+    <w:lsdException w:name="Table List 7" w:semiHidden="1" w:unhideWhenUsed="1"/>
+    <w:lsdException w:name="Table List 8" w:semiHidden="1" w:unhideWhenUsed="1"/>
+    <w:lsdException w:name="Table 3D effects 1" w:semiHidden="1" w:unhideWhenUsed="1"/>
+    <w:lsdException w:name="Table 3D effects 2" w:semiHidden="1" w:unhideWhenUsed="1"/>
+    <w:lsdException w:name="Table 3D effects 3" w:semiHidden="1" w:unhideWhenUsed="1"/>
+    <w:lsdException w:name="Table Contemporary" w:semiHidden="1" w:unhideWhenUsed="1"/>
+    <w:lsdException w:name="Table Elegant" w:semiHidden="1" w:unhideWhenUsed="1"/>
+    <w:lsdException w:name="Table Professional" w:semiHidden="1" w:unhideWhenUsed="1"/>
+    <w:lsdException w:name="Table Subtle 1" w:semiHidden="1" w:unhideWhenUsed="1"/>
+    <w:lsdException w:name="Table Subtle 2" w:semiHidden="1" w:unhideWhenUsed="1"/>
+    <w:lsdException w:name="Table Web 1" w:semiHidden="1" w:unhideWhenUsed="1"/>
+    <w:lsdException w:name="Table Web 2" w:semiHidden="1" w:unhideWhenUsed="1"/>
+    <w:lsdException w:name="Table Web 3" w:semiHidden="1" w:unhideWhenUsed="1"/>
+    <w:lsdException w:name="Balloon Text" w:semiHidden="1" w:unhideWhenUsed="1"/>
+    <w:lsdException w:name="Table Grid" w:uiPriority="39"/>
+    <w:lsdException w:name="Table Theme" w:semiHidden="1" w:unhideWhenUsed="1"/>
+    <w:lsdException w:name="Placeholder Text" w:semiHidden="1"/>
+    <w:lsdException w:name="No Spacing" w:uiPriority="1" w:qFormat="1"/>
+    <w:lsdException w:name="Light Shading" w:uiPriority="60"/>
+    <w:lsdException w:name="Light List" w:uiPriority="61"/>
+    <w:lsdException w:name="Light Grid" w:uiPriority="62"/>
+    <w:lsdException w:name="Medium Shading 1" w:uiPriority="63"/>
+    <w:lsdException w:name="Medium Shading 2" w:uiPriority="64"/>
+    <w:lsdException w:name="Medium List 1" w:uiPriority="65"/>
+    <w:lsdException w:name="Medium List 2" w:uiPriority="66"/>
+    <w:lsdException w:name="Medium Grid 1" w:uiPriority="67"/>
+    <w:lsdException w:name="Medium Grid 2" w:uiPriority="68"/>
+    <w:lsdException w:name="Medium Grid 3" w:uiPriority="69"/>
+    <w:lsdException w:name="Dark List" w:uiPriority="70"/>
+    <w:lsdException w:name="Colorful Shading" w:uiPriority="71"/>
+    <w:lsdException w:name="Colorful List" w:uiPriority="72"/>
+    <w:lsdException w:name="Colorful Grid" w:uiPriority="73"/>
+    <w:lsdException w:name="Light Shading Accent 1" w:uiPriority="60"/>
+    <w:lsdException w:name="Light List Accent 1" w:uiPriority="61"/>
+    <w:lsdException w:name="Light Grid Accent 1" w:uiPriority="62"/>
+    <w:lsdException w:name="Medium Shading 1 Accent 1" w:uiPriority="63"/>
+    <w:lsdException w:name="Medium Shading 2 Accent 1" w:uiPriority="64"/>
+    <w:lsdException w:name="Medium List 1 Accent 1" w:uiPriority="65"/>
+    <w:lsdException w:name="Revision" w:semiHidden="1"/>
+    <w:lsdException w:name="List Paragraph" w:uiPriority="34" w:qFormat="1"/>
+    <w:lsdException w:name="Quote" w:uiPriority="29" w:qFormat="1"/>
+    <w:lsdException w:name="Intense Quote" w:uiPriority="30" w:qFormat="1"/>
+    <w:lsdException w:name="Medium List 2 Accent 1" w:uiPriority="66"/>
+    <w:lsdException w:name="Medium Grid 1 Accent 1" w:uiPriority="67"/>
+    <w:lsdException w:name="Medium Grid 2 Accent 1" w:uiPriority="68"/>
+    <w:lsdException w:name="Medium Grid 3 Accent 1" w:uiPriority="69"/>
+    <w:lsdException w:name="Dark List Accent 1" w:uiPriority="70"/>
+    <w:lsdException w:name="Colorful Shading Accent 1" w:uiPriority="71"/>
+    <w:lsdException w:name="Colorful List Accent 1" w:uiPriority="72"/>
+    <w:lsdException w:name="Colorful Grid Accent 1" w:uiPriority="73"/>
+    <w:lsdException w:name="Light Shading Accent 2" w:uiPriority="60"/>
+    <w:lsdException w:name="Light List Accent 2" w:uiPriority="61"/>
+    <w:lsdException w:name="Light Grid Accent 2" w:uiPriority="62"/>
+    <w:lsdException w:name="Medium Shading 1 Accent 2" w:uiPriority="63"/>
+    <w:lsdException w:name="Medium Shading 2 Accent 2" w:uiPriority="64"/>
+    <w:lsdException w:name="Medium List 1 Accent 2" w:uiPriority="65"/>
+    <w:lsdException w:name="Medium List 2 Accent 2" w:uiPriority="66"/>
+    <w:lsdException w:name="Medium Grid 1 Accent 2" w:uiPriority="67"/>
+    <w:lsdException w:name="Medium Grid 2 Accent 2" w:uiPriority="68"/>
+    <w:lsdException w:name="Medium Grid 3 Accent 2" w:uiPriority="69"/>
+    <w:lsdException w:name="Dark List Accent 2" w:uiPriority="70"/>
+    <w:lsdException w:name="Colorful Shading Accent 2" w:uiPriority="71"/>
+    <w:lsdException w:name="Colorful List Accent 2" w:uiPriority="72"/>
+    <w:lsdException w:name="Colorful Grid Accent 2" w:uiPriority="73"/>
+    <w:lsdException w:name="Light Shading Accent 3" w:uiPriority="60"/>
+    <w:lsdException w:name="Light List Accent 3" w:uiPriority="61"/>
+    <w:lsdException w:name="Light Grid Accent 3" w:uiPriority="62"/>
+    <w:lsdException w:name="Medium Shading 1 Accent 3" w:uiPriority="63"/>
+    <w:lsdException w:name="Medium Shading 2 Accent 3" w:uiPriority="64"/>
+    <w:lsdException w:name="Medium List 1 Accent 3" w:uiPriority="65"/>
+    <w:lsdException w:name="Medium List 2 Accent 3" w:uiPriority="66"/>
+    <w:lsdException w:name="Medium Grid 1 Accent 3" w:uiPriority="67"/>
+    <w:lsdException w:name="Medium Grid 2 Accent 3" w:uiPriority="68"/>
+    <w:lsdException w:name="Medium Grid 3 Accent 3" w:uiPriority="69"/>
+    <w:lsdException w:name="Dark List Accent 3" w:uiPriority="70"/>
+    <w:lsdException w:name="Colorful Shading Accent 3" w:uiPriority="71"/>
+    <w:lsdException w:name="Colorful List Accent 3" w:uiPriority="72"/>
+    <w:lsdException w:name="Colorful Grid Accent 3" w:uiPriority="73"/>
+    <w:lsdException w:name="Light Shading Accent 4" w:uiPriority="60"/>
+    <w:lsdException w:name="Light List Accent 4" w:uiPriority="61"/>
+    <w:lsdException w:name="Light Grid Accent 4" w:uiPriority="62"/>
+    <w:lsdException w:name="Medium Shading 1 Accent 4" w:uiPriority="63"/>
+    <w:lsdException w:name="Medium Shading 2 Accent 4" w:uiPriority="64"/>
+    <w:lsdException w:name="Medium List 1 Accent 4" w:uiPriority="65"/>
+    <w:lsdException w:name="Medium List 2 Accent 4" w:uiPriority="66"/>
+    <w:lsdException w:name="Medium Grid 1 Accent 4" w:uiPriority="67"/>
+    <w:lsdException w:name="Medium Grid 2 Accent 4" w:uiPriority="68"/>
+    <w:lsdException w:name="Medium Grid 3 Accent 4" w:uiPriority="69"/>
+    <w:lsdException w:name="Dark List Accent 4" w:uiPriority="70"/>
+    <w:lsdException w:name="Colorful Shading Accent 4" w:uiPriority="71"/>
+    <w:lsdException w:name="Colorful List Accent 4" w:uiPriority="72"/>
+    <w:lsdException w:name="Colorful Grid Accent 4" w:uiPriority="73"/>
+    <w:lsdException w:name="Light Shading Accent 5" w:uiPriority="60"/>
+    <w:lsdException w:name="Light List Accent 5" w:uiPriority="61"/>
+    <w:lsdException w:name="Light Grid Accent 5" w:uiPriority="62"/>
+    <w:lsdException w:name="Medium Shading 1 Accent 5" w:uiPriority="63"/>
+    <w:lsdException w:name="Medium Shading 2 Accent 5" w:uiPriority="64"/>
+    <w:lsdException w:name="Medium List 1 Accent 5" w:uiPriority="65"/>
+    <w:lsdException w:name="Medium List 2 Accent 5" w:uiPriority="66"/>
+    <w:lsdException w:name="Medium Grid 1 Accent 5" w:uiPriority="67"/>
+    <w:lsdException w:name="Medium Grid 2 Accent 5" w:uiPriority="68"/>
+    <w:lsdException w:name="Medium Grid 3 Accent 5" w:uiPriority="69"/>
+    <w:lsdException w:name="Dark List Accent 5" w:uiPriority="70"/>
+    <w:lsdException w:name="Colorful Shading Accent 5" w:uiPriority="71"/>
+    <w:lsdException w:name="Colorful List Accent 5" w:uiPriority="72"/>
+    <w:lsdException w:name="Colorful Grid Accent 5" w:uiPriority="73"/>
+    <w:lsdException w:name="Light Shading Accent 6" w:uiPriority="60"/>
+    <w:lsdException w:name="Light List Accent 6" w:uiPriority="61"/>
+    <w:lsdException w:name="Light Grid Accent 6" w:uiPriority="62"/>
+    <w:lsdException w:name="Medium Shading 1 Accent 6" w:uiPriority="63"/>
+    <w:lsdException w:name="Medium Shading 2 Accent 6" w:uiPriority="64"/>
+    <w:lsdException w:name="Medium List 1 Accent 6" w:uiPriority="65"/>
+    <w:lsdException w:name="Medium List 2 Accent 6" w:uiPriority="66"/>
+    <w:lsdException w:name="Medium Grid 1 Accent 6" w:uiPriority="67"/>
+    <w:lsdException w:name="Medium Grid 2 Accent 6" w:uiPriority="68"/>
+    <w:lsdException w:name="Medium Grid 3 Accent 6" w:uiPriority="69"/>
+    <w:lsdException w:name="Dark List Accent 6" w:uiPriority="70"/>
+    <w:lsdException w:name="Colorful Shading Accent 6" w:uiPriority="71"/>
+    <w:lsdException w:name="Colorful List Accent 6" w:uiPriority="72"/>
+    <w:lsdException w:name="Colorful Grid Accent 6" w:uiPriority="73"/>
+    <w:lsdException w:name="Subtle Emphasis" w:uiPriority="19" w:qFormat="1"/>
+    <w:lsdException w:name="Intense Emphasis" w:uiPriority="21" w:qFormat="1"/>
+    <w:lsdException w:name="Subtle Reference" w:uiPriority="31" w:qFormat="1"/>
+    <w:lsdException w:name="Intense Reference" w:uiPriority="32" w:qFormat="1"/>
+    <w:lsdException w:name="Book Title" w:uiPriority="33" w:qFormat="1"/>
+    <w:lsdException w:name="Bibliography" w:semiHidden="1" w:uiPriority="37" w:unhideWhenUsed="1"/>
+    <w:lsdException w:name="TOC Heading" w:semiHidden="1" w:uiPriority="39" w:unhideWhenUsed="1" w:qFormat="1"/>
+    <w:lsdException w:name="Plain Table 1" w:uiPriority="41"/>
+    <w:lsdException w:name="Plain Table 2" w:uiPriority="42"/>
+    <w:lsdException w:name="Plain Table 3" w:uiPriority="43"/>
+    <w:lsdException w:name="Plain Table 4" w:uiPriority="44"/>
+    <w:lsdException w:name="Plain Table 5" w:uiPriority="45"/>
+    <w:lsdException w:name="Grid Table Light" w:uiPriority="40"/>
+    <w:lsdException w:name="Grid Table 1 Light" w:uiPriority="46"/>
+    <w:lsdException w:name="Grid Table 2" w:uiPriority="47"/>
+    <w:lsdException w:name="Grid Table 3" w:uiPriority="48"/>
+    <w:lsdException w:name="Grid Table 4" w:uiPriority="49"/>
+    <w:lsdException w:name="Grid Table 5 Dark" w:uiPriority="50"/>
+    <w:lsdException w:name="Grid Table 6 Colorful" w:uiPriority="51"/>
+    <w:lsdException w:name="Grid Table 7 Colorful" w:uiPriority="52"/>
+    <w:lsdException w:name="Grid Table 1 Light Accent 1" w:uiPriority="46"/>
+    <w:lsdException w:name="Grid Table 2 Accent 1" w:uiPriority="47"/>
+    <w:lsdException w:name="Grid Table 3 Accent 1" w:uiPriority="48"/>
+    <w:lsdException w:name="Grid Table 4 Accent 1" w:uiPriority="49"/>
+    <w:lsdException w:name="Grid Table 5 Dark Accent 1" w:uiPriority="50"/>
+    <w:lsdException w:name="Grid Table 6 Colorful Accent 1" w:uiPriority="51"/>
+    <w:lsdException w:name="Grid Table 7 Colorful Accent 1" w:uiPriority="52"/>
+    <w:lsdException w:name="Grid Table 1 Light Accent 2" w:uiPriority="46"/>
+    <w:lsdException w:name="Grid Table 2 Accent 2" w:uiPriority="47"/>
+    <w:lsdException w:name="Grid Table 3 Accent 2" w:uiPriority="48"/>
+    <w:lsdException w:name="Grid Table 4 Accent 2" w:uiPriority="49"/>
+    <w:lsdException w:name="Grid Table 5 Dark Accent 2" w:uiPriority="50"/>
+    <w:lsdException w:name="Grid Table 6 Colorful Accent 2" w:uiPriority="51"/>
+    <w:lsdException w:name="Grid Table 7 Colorful Accent 2" w:uiPriority="52"/>
+    <w:lsdException w:name="Grid Table 1 Light Accent 3" w:uiPriority="46"/>
+    <w:lsdException w:name="Grid Table 2 Accent 3" w:uiPriority="47"/>
+    <w:lsdException w:name="Grid Table 3 Accent 3" w:uiPriority="48"/>
+    <w:lsdException w:name="Grid Table 4 Accent 3" w:uiPriority="49"/>
+    <w:lsdException w:name="Grid Table 5 Dark Accent 3" w:uiPriority="50"/>
+    <w:lsdException w:name="Grid Table 6 Colorful Accent 3" w:uiPriority="51"/>
+    <w:lsdException w:name="Grid Table 7 Colorful Accent 3" w:uiPriority="52"/>
+    <w:lsdException w:name="Grid Table 1 Light Accent 4" w:uiPriority="46"/>
+    <w:lsdException w:name="Grid Table 2 Accent 4" w:uiPriority="47"/>
+    <w:lsdException w:name="Grid Table 3 Accent 4" w:uiPriority="48"/>
+    <w:lsdException w:name="Grid Table 4 Accent 4" w:uiPriority="49"/>
+    <w:lsdException w:name="Grid Table 5 Dark Accent 4" w:uiPriority="50"/>
+    <w:lsdException w:name="Grid Table 6 Colorful Accent 4" w:uiPriority="51"/>
+    <w:lsdException w:name="Grid Table 7 Colorful Accent 4" w:uiPriority="52"/>
+    <w:lsdException w:name="Grid Table 1 Light Accent 5" w:uiPriority="46"/>
+    <w:lsdException w:name="Grid Table 2 Accent 5" w:uiPriority="47"/>
+    <w:lsdException w:name="Grid Table 3 Accent 5" w:uiPriority="48"/>
+    <w:lsdException w:name="Grid Table 4 Accent 5" w:uiPriority="49"/>
+    <w:lsdException w:name="Grid Table 5 Dark Accent 5" w:uiPriority="50"/>
+    <w:lsdException w:name="Grid Table 6 Colorful Accent 5" w:uiPriority="51"/>
+    <w:lsdException w:name="Grid Table 7 Colorful Accent 5" w:uiPriority="52"/>
+    <w:lsdException w:name="Grid Table 1 Light Accent 6" w:uiPriority="46"/>
+    <w:lsdException w:name="Grid Table 2 Accent 6" w:uiPriority="47"/>
+    <w:lsdException w:name="Grid Table 3 Accent 6" w:uiPriority="48"/>
+    <w:lsdException w:name="Grid Table 4 Accent 6" w:uiPriority="49"/>
+    <w:lsdException w:name="Grid Table 5 Dark Accent 6" w:uiPriority="50"/>
+    <w:lsdException w:name="Grid Table 6 Colorful Accent 6" w:uiPriority="51"/>
+    <w:lsdException w:name="Grid Table 7 Colorful Accent 6" w:uiPriority="52"/>
+    <w:lsdException w:name="List Table 1 Light" w:uiPriority="46"/>
+    <w:lsdException w:name="List Table 2" w:uiPriority="47"/>
+    <w:lsdException w:name="List Table 3" w:uiPriority="48"/>
+    <w:lsdException w:name="List Table 4" w:uiPriority="49"/>
+    <w:lsdException w:name="List Table 5 Dark" w:uiPriority="50"/>
+    <w:lsdException w:name="List Table 6 Colorful" w:uiPriority="51"/>
+    <w:lsdException w:name="List Table 7 Colorful" w:uiPriority="52"/>
+    <w:lsdException w:name="List Table 1 Light Accent 1" w:uiPriority="46"/>
+    <w:lsdException w:name="List Table 2 Accent 1" w:uiPriority="47"/>
+    <w:lsdException w:name="List Table 3 Accent 1" w:uiPriority="48"/>
+    <w:lsdException w:name="List Table 4 Accent 1" w:uiPriority="49"/>
+    <w:lsdException w:name="List Table 5 Dark Accent 1" w:uiPriority="50"/>
+    <w:lsdException w:name="List Table 6 Colorful Accent 1" w:uiPriority="51"/>
+    <w:lsdException w:name="List Table 7 Colorful Accent 1" w:uiPriority="52"/>
+    <w:lsdException w:name="List Table 1 Light Accent 2" w:uiPriority="46"/>
+    <w:lsdException w:name="List Table 2 Accent 2" w:uiPriority="47"/>
+    <w:lsdException w:name="List Table 3 Accent 2" w:uiPriority="48"/>
+    <w:lsdException w:name="List Table 4 Accent 2" w:uiPriority="49"/>
+    <w:lsdException w:name="List Table 5 Dark Accent 2" w:uiPriority="50"/>
+    <w:lsdException w:name="List Table 6 Colorful Accent 2" w:uiPriority="51"/>
+    <w:lsdException w:name="List Table 7 Colorful Accent 2" w:uiPriority="52"/>
+    <w:lsdException w:name="List Table 1 Light Accent 3" w:uiPriority="46"/>
+    <w:lsdException w:name="List Table 2 Accent 3" w:uiPriority="47"/>
+    <w:lsdException w:name="List Table 3 Accent 3" w:uiPriority="48"/>
+    <w:lsdException w:name="List Table 4 Accent 3" w:uiPriority="49"/>
+    <w:lsdException w:name="List Table 5 Dark Accent 3" w:uiPriority="50"/>
+    <w:lsdException w:name="List Table 6 Colorful Accent 3" w:uiPriority="51"/>
+    <w:lsdException w:name="List Table 7 Colorful Accent 3" w:uiPriority="52"/>
+    <w:lsdException w:name="List Table 1 Light Accent 4" w:uiPriority="46"/>
+    <w:lsdException w:name="List Table 2 Accent 4" w:uiPriority="47"/>
+    <w:lsdException w:name="List Table 3 Accent 4" w:uiPriority="48"/>
+    <w:lsdException w:name="List Table 4 Accent 4" w:uiPriority="49"/>
+    <w:lsdException w:name="List Table 5 Dark Accent 4" w:uiPriority="50"/>
+    <w:lsdException w:name="List Table 6 Colorful Accent 4" w:uiPriority="51"/>
+    <w:lsdException w:name="List Table 7 Colorful Accent 4" w:uiPriority="52"/>
+    <w:lsdException w:name="List Table 1 Light Accent 5" w:uiPriority="46"/>
+    <w:lsdException w:name="List Table 2 Accent 5" w:uiPriority="47"/>
+    <w:lsdException w:name="List Table 3 Accent 5" w:uiPriority="48"/>
+    <w:lsdException w:name="List Table 4 Accent 5" w:uiPriority="49"/>
+    <w:lsdException w:name="List Table 5 Dark Accent 5" w:uiPriority="50"/>
+    <w:lsdException w:name="List Table 6 Colorful Accent 5" w:uiPriority="51"/>
+    <w:lsdException w:name="List Table 7 Colorful Accent 5" w:uiPriority="52"/>
+    <w:lsdException w:name="List Table 1 Light Accent 6" w:uiPriority="46"/>
+    <w:lsdException w:name="List Table 2 Accent 6" w:uiPriority="47"/>
+    <w:lsdException w:name="List Table 3 Accent 6" w:uiPriority="48"/>
+    <w:lsdException w:name="List Table 4 Accent 6" w:uiPriority="49"/>
+    <w:lsdException w:name="List Table 5 Dark Accent 6" w:uiPriority="50"/>
+    <w:lsdException w:name="List Table 6 Colorful Accent 6" w:uiPriority="51"/>
+    <w:lsdException w:name="List Table 7 Colorful Accent 6" w:uiPriority="52"/>
+    <w:lsdException w:name="Mention" w:semiHidden="1" w:unhideWhenUsed="1"/>
+    <w:lsdException w:name="Smart Hyperlink" w:semiHidden="1" w:unhideWhenUsed="1"/>
+    <w:lsdException w:name="Hashtag" w:semiHidden="1" w:unhideWhenUsed="1"/>
+  </w:latentStyles>
+  <w:style w:type="paragraph" w:default="1" w:styleId="Standard">
+    <w:name w:val="Normal"/>
+    <w:qFormat/>
+  </w:style>
+  <w:style w:type="character" w:default="1" w:styleId="Absatz-Standardschriftart">
+    <w:name w:val="Default Paragraph Font"/>
+    <w:uiPriority w:val="1"/>
+    <w:semiHidden/>
+    <w:unhideWhenUsed/>
+  </w:style>
+  <w:style w:type="table" w:default="1" w:styleId="NormaleTabelle">
+    <w:name w:val="Normal Table"/>
+    <w:uiPriority w:val="99"/>
+    <w:semiHidden/>
+    <w:unhideWhenUsed/>
+    <w:tblPr>
+      <w:tblInd w:w="0" w:type="dxa"/>
+      <w:tblCellMar>
+        <w:top w:w="0" w:type="dxa"/>
+        <w:left w:w="108" w:type="dxa"/>
+        <w:bottom w:w="0" w:type="dxa"/>
+        <w:right w:w="108" w:type="dxa"/>
+      </w:tblCellMar>
+    </w:tblPr>
+  </w:style>
+  <w:style w:type="numbering" w:default="1" w:styleId="KeineListe">
+    <w:name w:val="No List"/>
+    <w:uiPriority w:val="99"/>
+    <w:semiHidden/>
+    <w:unhideWhenUsed/>
+  </w:style>
+  <w:style w:type="paragraph" w:customStyle="1" w:styleId="BF4F6FE603AB4C4EA34A7B5B4C113F97">
+    <w:name w:val="BF4F6FE603AB4C4EA34A7B5B4C113F97"/>
+    <w:rsid w:val="00913B66"/>
+  </w:style>
+  <w:style w:type="paragraph" w:customStyle="1" w:styleId="78C850227F4A4211BC53D2DB296BF1EB">
+    <w:name w:val="78C850227F4A4211BC53D2DB296BF1EB"/>
+    <w:rsid w:val="00913B66"/>
+  </w:style>
+  <w:style w:type="paragraph" w:customStyle="1" w:styleId="2716B386AE934E8CBB93FE06740AFBFA">
+    <w:name w:val="2716B386AE934E8CBB93FE06740AFBFA"/>
+    <w:rsid w:val="00913B66"/>
+  </w:style>
+</w:styles>
+</file>
+
+<file path=word/glossary/webSettings.xml><?xml version="1.0" encoding="utf-8"?>
+<w:webSettings xmlns:mc="http://schemas.openxmlformats.org/markup-compatibility/2006" xmlns:r="http://schemas.openxmlformats.org/officeDocument/2006/relationships" xmlns:w="http://schemas.openxmlformats.org/wordprocessingml/2006/main" xmlns:w14="http://schemas.microsoft.com/office/word/2010/wordml" xmlns:w15="http://schemas.microsoft.com/office/word/2012/wordml" xmlns:w16se="http://schemas.microsoft.com/office/word/2015/wordml/symex" mc:Ignorable="w14 w15 w16se">
+  <w:optimizeForBrowser/>
+  <w:allowPNG/>
+</w:webSettings>
 </file>
 
 <file path=word/theme/theme1.xml><?xml version="1.0" encoding="utf-8"?>
@@ -945,4 +3973,16 @@
     </a:ext>
   </a:extLst>
 </a:theme>
+</file>
+
+<file path=customXml/item1.xml><?xml version="1.0" encoding="utf-8"?>
+<b:Sources xmlns:b="http://schemas.openxmlformats.org/officeDocument/2006/bibliography" xmlns="http://schemas.openxmlformats.org/officeDocument/2006/bibliography" SelectedStyle="\APASixthEditionOfficeOnline.xsl" StyleName="APA" Version="6"/>
+</file>
+
+<file path=customXml/itemProps1.xml><?xml version="1.0" encoding="utf-8"?>
+<ds:datastoreItem xmlns:ds="http://schemas.openxmlformats.org/officeDocument/2006/customXml" ds:itemID="{DA5B5B4E-EECB-4518-A5E5-1D7BE92CA31F}">
+  <ds:schemaRefs>
+    <ds:schemaRef ds:uri="http://schemas.openxmlformats.org/officeDocument/2006/bibliography"/>
+  </ds:schemaRefs>
+</ds:datastoreItem>
 </file>
</xml_diff>

<commit_message>
autocomplete updates documentation updates
</commit_message>
<xml_diff>
--- a/doc/Dokumentation.docx
+++ b/doc/Dokumentation.docx
@@ -10,11 +10,13 @@
           <w:docPartUnique/>
         </w:docPartObj>
       </w:sdtPr>
+      <w:sdtEndPr/>
       <w:sdtContent>
         <w:p>
           <w:r>
             <w:rPr>
               <w:noProof/>
+              <w:lang w:eastAsia="de-CH"/>
             </w:rPr>
             <mc:AlternateContent>
               <mc:Choice Requires="wpg">
@@ -274,6 +276,7 @@
           <w:r>
             <w:rPr>
               <w:noProof/>
+              <w:lang w:eastAsia="de-CH"/>
             </w:rPr>
             <mc:AlternateContent>
               <mc:Choice Requires="wps">
@@ -347,6 +350,7 @@
                                   <w:dataBinding w:prefixMappings="xmlns:ns0='http://purl.org/dc/elements/1.1/' xmlns:ns1='http://schemas.openxmlformats.org/package/2006/metadata/core-properties' " w:xpath="/ns1:coreProperties[1]/ns0:creator[1]" w:storeItemID="{6C3C8BC8-F283-45AE-878A-BAB7291924A1}"/>
                                   <w:text/>
                                 </w:sdtPr>
+                                <w:sdtEndPr/>
                                 <w:sdtContent>
                                   <w:p>
                                     <w:pPr>
@@ -393,6 +397,7 @@
                                     <w:dataBinding w:prefixMappings="xmlns:ns0='http://schemas.microsoft.com/office/2006/coverPageProps' " w:xpath="/ns0:CoverPageProperties[1]/ns0:CompanyEmail[1]" w:storeItemID="{55AF091B-3C7A-41E3-B477-F2FDAA23CFDA}"/>
                                     <w:text/>
                                   </w:sdtPr>
+                                  <w:sdtEndPr/>
                                   <w:sdtContent>
                                     <w:r>
                                       <w:rPr>
@@ -516,6 +521,7 @@
           <w:r>
             <w:rPr>
               <w:noProof/>
+              <w:lang w:eastAsia="de-CH"/>
             </w:rPr>
             <mc:AlternateContent>
               <mc:Choice Requires="wps">
@@ -590,6 +596,7 @@
                                   <w:dataBinding w:prefixMappings="xmlns:ns0='http://schemas.microsoft.com/office/2006/coverPageProps' " w:xpath="/ns0:CoverPageProperties[1]/ns0:Abstract[1]" w:storeItemID="{55AF091B-3C7A-41E3-B477-F2FDAA23CFDA}"/>
                                   <w:text w:multiLine="1"/>
                                 </w:sdtPr>
+                                <w:sdtEndPr/>
                                 <w:sdtContent>
                                   <w:p>
                                     <w:pPr>
@@ -684,6 +691,7 @@
           <w:r>
             <w:rPr>
               <w:noProof/>
+              <w:lang w:eastAsia="de-CH"/>
             </w:rPr>
             <mc:AlternateContent>
               <mc:Choice Requires="wps">
@@ -799,6 +807,7 @@
                                   <w:dataBinding w:prefixMappings="xmlns:ns0='http://purl.org/dc/elements/1.1/' xmlns:ns1='http://schemas.openxmlformats.org/package/2006/metadata/core-properties' " w:xpath="/ns1:coreProperties[1]/ns0:subject[1]" w:storeItemID="{6C3C8BC8-F283-45AE-878A-BAB7291924A1}"/>
                                   <w:text/>
                                 </w:sdtPr>
+                                <w:sdtEndPr/>
                                 <w:sdtContent>
                                   <w:p>
                                     <w:pPr>
@@ -940,7 +949,11 @@
         <w:sdt>
           <w:sdtPr>
             <w:rPr>
-              <w:lang w:val="de-DE"/>
+              <w:rFonts w:asciiTheme="minorHAnsi" w:eastAsiaTheme="minorHAnsi" w:hAnsiTheme="minorHAnsi" w:cstheme="minorBidi"/>
+              <w:color w:val="auto"/>
+              <w:sz w:val="22"/>
+              <w:szCs w:val="22"/>
+              <w:lang w:val="de-DE" w:eastAsia="en-US"/>
             </w:rPr>
             <w:id w:val="183567304"/>
             <w:docPartObj>
@@ -950,13 +963,8 @@
           </w:sdtPr>
           <w:sdtEndPr>
             <w:rPr>
-              <w:rFonts w:asciiTheme="minorHAnsi" w:eastAsiaTheme="minorHAnsi" w:hAnsiTheme="minorHAnsi" w:cstheme="minorBidi"/>
               <w:b/>
               <w:bCs/>
-              <w:color w:val="auto"/>
-              <w:sz w:val="22"/>
-              <w:szCs w:val="22"/>
-              <w:lang w:eastAsia="en-US"/>
             </w:rPr>
           </w:sdtEndPr>
           <w:sdtContent>
@@ -1492,21 +1500,17 @@
         <w:br w:type="page"/>
       </w:r>
       <w:bookmarkStart w:id="0" w:name="_Toc481659680"/>
-      <w:bookmarkStart w:id="1" w:name="_GoBack"/>
-      <w:bookmarkEnd w:id="1"/>
     </w:p>
     <w:p>
       <w:pPr>
         <w:pStyle w:val="berschrift1"/>
       </w:pPr>
-      <w:bookmarkStart w:id="2" w:name="_Toc481670926"/>
-      <w:proofErr w:type="spellStart"/>
+      <w:bookmarkStart w:id="1" w:name="_Toc481670926"/>
       <w:r>
         <w:lastRenderedPageBreak/>
         <w:t>UseCase</w:t>
       </w:r>
-      <w:bookmarkEnd w:id="2"/>
-      <w:proofErr w:type="spellEnd"/>
+      <w:bookmarkEnd w:id="1"/>
     </w:p>
     <w:p/>
     <w:p>
@@ -1559,12 +1563,12 @@
       <w:r>
         <w:br w:type="page"/>
       </w:r>
-      <w:bookmarkStart w:id="3" w:name="_Toc481670927"/>
+      <w:bookmarkStart w:id="2" w:name="_Toc481670927"/>
       <w:r>
         <w:lastRenderedPageBreak/>
         <w:t>Mockup</w:t>
       </w:r>
-      <w:bookmarkEnd w:id="3"/>
+      <w:bookmarkEnd w:id="2"/>
     </w:p>
     <w:p/>
     <w:p>
@@ -1683,12 +1687,12 @@
       <w:pPr>
         <w:pStyle w:val="berschrift1"/>
       </w:pPr>
-      <w:bookmarkStart w:id="4" w:name="_Toc481670928"/>
+      <w:bookmarkStart w:id="3" w:name="_Toc481670928"/>
       <w:r>
         <w:lastRenderedPageBreak/>
         <w:t>Aktivitätsdiagram</w:t>
       </w:r>
-      <w:bookmarkEnd w:id="4"/>
+      <w:bookmarkEnd w:id="3"/>
     </w:p>
     <w:p>
       <w:pPr>
@@ -1863,17 +1867,17 @@
         <w:br w:type="page"/>
       </w:r>
     </w:p>
-    <w:p/>
     <w:p>
       <w:pPr>
         <w:pStyle w:val="berschrift1"/>
       </w:pPr>
-      <w:bookmarkStart w:id="5" w:name="_Toc481670929"/>
-      <w:r>
+      <w:bookmarkStart w:id="4" w:name="_Toc481670929"/>
+      <w:r>
+        <w:lastRenderedPageBreak/>
         <w:t>Programmierrichtlinien</w:t>
       </w:r>
       <w:bookmarkEnd w:id="0"/>
-      <w:bookmarkEnd w:id="5"/>
+      <w:bookmarkEnd w:id="4"/>
     </w:p>
     <w:p>
       <w:pPr>
@@ -1889,19 +1893,9 @@
       <w:pPr>
         <w:pStyle w:val="Untertitel"/>
       </w:pPr>
-      <w:proofErr w:type="spellStart"/>
-      <w:r>
-        <w:t>Naming</w:t>
-      </w:r>
-      <w:proofErr w:type="spellEnd"/>
-      <w:r>
-        <w:t xml:space="preserve"> </w:t>
-      </w:r>
-      <w:proofErr w:type="spellStart"/>
-      <w:r>
-        <w:t>Conventions</w:t>
-      </w:r>
-      <w:proofErr w:type="spellEnd"/>
+      <w:r>
+        <w:t>Naming Conventions</w:t>
+      </w:r>
     </w:p>
     <w:p>
       <w:r>
@@ -1920,47 +1914,7 @@
     </w:p>
     <w:p>
       <w:r>
-        <w:t xml:space="preserve">GUI Elemente beginnen mit einem Kürzel </w:t>
-      </w:r>
-      <w:proofErr w:type="spellStart"/>
-      <w:r>
-        <w:t>zB</w:t>
-      </w:r>
-      <w:proofErr w:type="spellEnd"/>
-      <w:r>
-        <w:t xml:space="preserve">. </w:t>
-      </w:r>
-      <w:proofErr w:type="spellStart"/>
-      <w:r>
-        <w:t>cb</w:t>
-      </w:r>
-      <w:proofErr w:type="spellEnd"/>
-      <w:r>
-        <w:t xml:space="preserve"> für </w:t>
-      </w:r>
-      <w:proofErr w:type="spellStart"/>
-      <w:r>
-        <w:t>ComboBox</w:t>
-      </w:r>
-      <w:proofErr w:type="spellEnd"/>
-      <w:r>
-        <w:t xml:space="preserve"> oder </w:t>
-      </w:r>
-      <w:proofErr w:type="spellStart"/>
-      <w:r>
-        <w:t>lb</w:t>
-      </w:r>
-      <w:proofErr w:type="spellEnd"/>
-      <w:r>
-        <w:t xml:space="preserve"> für </w:t>
-      </w:r>
-      <w:proofErr w:type="spellStart"/>
-      <w:r>
-        <w:t>ListBox</w:t>
-      </w:r>
-      <w:proofErr w:type="spellEnd"/>
-      <w:r>
-        <w:t>.</w:t>
+        <w:t>GUI Elemente beginnen mit einem Kürzel zB. cb für ComboBox oder lb für ListBox.</w:t>
       </w:r>
     </w:p>
     <w:p>
@@ -1984,15 +1938,7 @@
     </w:p>
     <w:p>
       <w:r>
-        <w:t xml:space="preserve">Methoden dürfen lokale Variablen </w:t>
-      </w:r>
-      <w:proofErr w:type="spellStart"/>
-      <w:r>
-        <w:t>besiten</w:t>
-      </w:r>
-      <w:proofErr w:type="spellEnd"/>
-      <w:r>
-        <w:t>.</w:t>
+        <w:t>Methoden dürfen lokale Variablen besiten.</w:t>
       </w:r>
     </w:p>
     <w:p/>
@@ -2006,15 +1952,7 @@
     </w:p>
     <w:p>
       <w:r>
-        <w:t xml:space="preserve">Jede Methode benötigt vorgehend einen Kommentar welcher den Sinn der Methode nochmals zusammenfasst. In der Methode fassen Kommentare einzelne Aktionen zusammen falls dies benötigt wird oder diese </w:t>
-      </w:r>
-      <w:proofErr w:type="spellStart"/>
-      <w:r>
-        <w:t>public</w:t>
-      </w:r>
-      <w:proofErr w:type="spellEnd"/>
-      <w:r>
-        <w:t xml:space="preserve"> ist.</w:t>
+        <w:t>Jede Methode benötigt vorgehend einen Kommentar welcher den Sinn der Methode nochmals zusammenfasst. In der Methode fassen Kommentare einzelne Aktionen zusammen falls dies benötigt wird oder diese public ist.</w:t>
       </w:r>
     </w:p>
     <w:p>
@@ -2036,47 +1974,7 @@
         <w:spacing w:before="240"/>
       </w:pPr>
       <w:r>
-        <w:t xml:space="preserve">Falls ein Statement ausser Switch nicht bereits durch die Namensgebung der Variable logisch ist </w:t>
-      </w:r>
-      <w:proofErr w:type="spellStart"/>
-      <w:r>
-        <w:t>zB</w:t>
-      </w:r>
-      <w:proofErr w:type="spellEnd"/>
-      <w:r>
-        <w:t xml:space="preserve">. </w:t>
-      </w:r>
-      <w:proofErr w:type="spellStart"/>
-      <w:r>
-        <w:t>if</w:t>
-      </w:r>
-      <w:proofErr w:type="spellEnd"/>
-      <w:r>
-        <w:t>(</w:t>
-      </w:r>
-      <w:proofErr w:type="spellStart"/>
-      <w:r>
-        <w:t>nameVorhanden</w:t>
-      </w:r>
-      <w:proofErr w:type="spellEnd"/>
-      <w:r>
-        <w:t>==</w:t>
-      </w:r>
-      <w:proofErr w:type="spellStart"/>
-      <w:r>
-        <w:t>true</w:t>
-      </w:r>
-      <w:proofErr w:type="spellEnd"/>
-      <w:r>
-        <w:t xml:space="preserve">)… wird vorgehend Kommentiert welche Bedingungen erfüllt erden werden müssen. Bei </w:t>
-      </w:r>
-      <w:proofErr w:type="spellStart"/>
-      <w:r>
-        <w:t>switch</w:t>
-      </w:r>
-      <w:proofErr w:type="spellEnd"/>
-      <w:r>
-        <w:t>-Statements muss bei unklaren Optionen einen Kommentar vorgehen welcher die Aktion beschreibt oder ein allgemeiner Kommentar welcher das verhalten aller Optionen beschreibt. Falls die Anweisung nach einem Statement nur eine Zeile benötigt, werden die geschweiften Klammern weggelassen. Statements werden mit dem C</w:t>
+        <w:t>Falls ein Statement ausser Switch nicht bereits durch die Namensgebung der Variable logisch ist zB. if(nameVorhanden==true)… wird vorgehend Kommentiert welche Bedingungen erfüllt erden werden müssen. Bei switch-Statements muss bei unklaren Optionen einen Kommentar vorgehen welcher die Aktion beschreibt oder ein allgemeiner Kommentar welcher das verhalten aller Optionen beschreibt. Falls die Anweisung nach einem Statement nur eine Zeile benötigt, werden die geschweiften Klammern weggelassen. Statements werden mit dem C</w:t>
       </w:r>
       <w:r>
         <w:t>#</w:t>
@@ -2089,12 +1987,12 @@
       <w:r>
         <w:br w:type="page"/>
       </w:r>
-      <w:bookmarkStart w:id="6" w:name="_Toc481670930"/>
+      <w:bookmarkStart w:id="5" w:name="_Toc481670930"/>
       <w:r>
         <w:lastRenderedPageBreak/>
         <w:t>Umgesetzte Anforderungen</w:t>
       </w:r>
-      <w:bookmarkEnd w:id="6"/>
+      <w:bookmarkEnd w:id="5"/>
     </w:p>
     <w:p>
       <w:pPr>
@@ -2145,15 +2043,7 @@
     </w:p>
     <w:p>
       <w:r>
-        <w:t xml:space="preserve">Durch drücken des Suchbuttons wird das </w:t>
-      </w:r>
-      <w:proofErr w:type="spellStart"/>
-      <w:r>
-        <w:t>StationBoard</w:t>
-      </w:r>
-      <w:proofErr w:type="spellEnd"/>
-      <w:r>
-        <w:t xml:space="preserve"> angezeigt.</w:t>
+        <w:t>Durch drücken des Suchbuttons wird das StationBoard angezeigt.</w:t>
       </w:r>
     </w:p>
     <w:p>
@@ -2191,12 +2081,12 @@
       <w:pPr>
         <w:pStyle w:val="berschrift1"/>
       </w:pPr>
-      <w:bookmarkStart w:id="7" w:name="_Toc481670931"/>
+      <w:bookmarkStart w:id="6" w:name="_Toc481670931"/>
       <w:r>
         <w:lastRenderedPageBreak/>
         <w:t>Unvollständige Funktionen und bekannte Fehler</w:t>
       </w:r>
-      <w:bookmarkEnd w:id="7"/>
+      <w:bookmarkEnd w:id="6"/>
     </w:p>
     <w:p/>
     <w:p>
@@ -2215,23 +2105,7 @@
         <w:t xml:space="preserve"> von Texteingaben</w:t>
       </w:r>
       <w:r>
-        <w:t xml:space="preserve"> der Methode </w:t>
-      </w:r>
-      <w:proofErr w:type="spellStart"/>
-      <w:r>
-        <w:t>SearchStationsHelper</w:t>
-      </w:r>
-      <w:proofErr w:type="spellEnd"/>
-      <w:r>
-        <w:t xml:space="preserve">() der Klasse </w:t>
-      </w:r>
-      <w:proofErr w:type="spellStart"/>
-      <w:r>
-        <w:t>GUIFunction</w:t>
-      </w:r>
-      <w:proofErr w:type="spellEnd"/>
-      <w:r>
-        <w:t xml:space="preserve"> führt durch einen unbekannten Fehler dazu</w:t>
+        <w:t xml:space="preserve"> der Methode SearchStationsHelper() der Klasse GUIFunction führt durch einen unbekannten Fehler dazu</w:t>
       </w:r>
       <w:r>
         <w:t>,</w:t>
@@ -2240,26 +2114,18 @@
         <w:t xml:space="preserve"> dass </w:t>
       </w:r>
       <w:r>
-        <w:t xml:space="preserve">der Mauszeiger verschwindet bis ein Item der Liste ausgewählt wird </w:t>
-      </w:r>
-      <w:proofErr w:type="spellStart"/>
-      <w:r>
-        <w:t>onder</w:t>
-      </w:r>
-      <w:proofErr w:type="spellEnd"/>
-      <w:r>
-        <w:t xml:space="preserve"> sie den Fokus verliert.</w:t>
-      </w:r>
-      <w:r>
-        <w:t xml:space="preserve"> Des </w:t>
-      </w:r>
-      <w:proofErr w:type="spellStart"/>
-      <w:r>
-        <w:t>weiteren</w:t>
-      </w:r>
-      <w:proofErr w:type="spellEnd"/>
-      <w:r>
-        <w:t xml:space="preserve"> öffnet sich manchmal nach der Auswahl eines Items aus der Liste das Dropdown-menu nochmals mit dem ausgewählten Listeneintrag</w:t>
+        <w:t>der Mauszeiger verschwindet bis ein I</w:t>
+      </w:r>
+      <w:r>
+        <w:t>tem der Liste ausgewählt wird o</w:t>
+      </w:r>
+      <w:bookmarkStart w:id="7" w:name="_GoBack"/>
+      <w:bookmarkEnd w:id="7"/>
+      <w:r>
+        <w:t>der sie den Fokus verliert.</w:t>
+      </w:r>
+      <w:r>
+        <w:t xml:space="preserve"> Des weiteren öffnet sich manchmal nach der Auswahl eines Items aus der Liste das Dropdown-menu nochmals mit dem ausgewählten Listeneintrag</w:t>
       </w:r>
     </w:p>
     <w:p>
@@ -2331,6 +2197,7 @@
         <w:docPartUnique/>
       </w:docPartObj>
     </w:sdtPr>
+    <w:sdtEndPr/>
     <w:sdtContent>
       <w:p>
         <w:pPr>
@@ -2351,7 +2218,7 @@
             <w:noProof/>
             <w:lang w:val="de-DE"/>
           </w:rPr>
-          <w:t>1</w:t>
+          <w:t>6</w:t>
         </w:r>
         <w:r>
           <w:fldChar w:fldCharType="end"/>
@@ -3164,522 +3031,6 @@
 </w:styles>
 </file>
 
-<file path=word/glossary/document.xml><?xml version="1.0" encoding="utf-8"?>
-<w:glossaryDocument xmlns:wpc="http://schemas.microsoft.com/office/word/2010/wordprocessingCanvas" xmlns:cx="http://schemas.microsoft.com/office/drawing/2014/chartex" xmlns:cx1="http://schemas.microsoft.com/office/drawing/2015/9/8/chartex" xmlns:cx2="http://schemas.microsoft.com/office/drawing/2015/10/21/chartex" xmlns:cx3="http://schemas.microsoft.com/office/drawing/2016/5/9/chartex" xmlns:cx4="http://schemas.microsoft.com/office/drawing/2016/5/10/chartex" xmlns:cx5="http://schemas.microsoft.com/office/drawing/2016/5/11/chartex" xmlns:cx6="http://schemas.microsoft.com/office/drawing/2016/5/12/chartex" xmlns:cx7="http://schemas.microsoft.com/office/drawing/2016/5/13/chartex" xmlns:cx8="http://schemas.microsoft.com/office/drawing/2016/5/14/chartex" xmlns:mc="http://schemas.openxmlformats.org/markup-compatibility/2006" xmlns:o="urn:schemas-microsoft-com:office:office" xmlns:r="http://schemas.openxmlformats.org/officeDocument/2006/relationships" xmlns:m="http://schemas.openxmlformats.org/officeDocument/2006/math" xmlns:v="urn:schemas-microsoft-com:vml" xmlns:wp14="http://schemas.microsoft.com/office/word/2010/wordprocessingDrawing" xmlns:wp="http://schemas.openxmlformats.org/drawingml/2006/wordprocessingDrawing" xmlns:w10="urn:schemas-microsoft-com:office:word" xmlns:w="http://schemas.openxmlformats.org/wordprocessingml/2006/main" xmlns:w14="http://schemas.microsoft.com/office/word/2010/wordml" xmlns:w15="http://schemas.microsoft.com/office/word/2012/wordml" xmlns:w16se="http://schemas.microsoft.com/office/word/2015/wordml/symex" xmlns:wpg="http://schemas.microsoft.com/office/word/2010/wordprocessingGroup" xmlns:wpi="http://schemas.microsoft.com/office/word/2010/wordprocessingInk" xmlns:wne="http://schemas.microsoft.com/office/word/2006/wordml" xmlns:wps="http://schemas.microsoft.com/office/word/2010/wordprocessingShape" mc:Ignorable="w14 w15 w16se wp14"/>
-</file>
-
-<file path=word/glossary/fontTable.xml><?xml version="1.0" encoding="utf-8"?>
-<w:fonts xmlns:mc="http://schemas.openxmlformats.org/markup-compatibility/2006" xmlns:r="http://schemas.openxmlformats.org/officeDocument/2006/relationships" xmlns:w="http://schemas.openxmlformats.org/wordprocessingml/2006/main" xmlns:w14="http://schemas.microsoft.com/office/word/2010/wordml" xmlns:w15="http://schemas.microsoft.com/office/word/2012/wordml" xmlns:w16se="http://schemas.microsoft.com/office/word/2015/wordml/symex" mc:Ignorable="w14 w15 w16se">
-  <w:font w:name="Calibri">
-    <w:panose1 w:val="020F0502020204030204"/>
-    <w:charset w:val="00"/>
-    <w:family w:val="swiss"/>
-    <w:pitch w:val="variable"/>
-    <w:sig w:usb0="E00002FF" w:usb1="4000ACFF" w:usb2="00000001" w:usb3="00000000" w:csb0="0000019F" w:csb1="00000000"/>
-  </w:font>
-  <w:font w:name="Times New Roman">
-    <w:panose1 w:val="02020603050405020304"/>
-    <w:charset w:val="00"/>
-    <w:family w:val="roman"/>
-    <w:pitch w:val="variable"/>
-    <w:sig w:usb0="E0002AFF" w:usb1="C0007843" w:usb2="00000009" w:usb3="00000000" w:csb0="000001FF" w:csb1="00000000"/>
-  </w:font>
-  <w:font w:name="Calibri Light">
-    <w:panose1 w:val="020F0302020204030204"/>
-    <w:charset w:val="00"/>
-    <w:family w:val="swiss"/>
-    <w:pitch w:val="variable"/>
-    <w:sig w:usb0="A00002EF" w:usb1="4000207B" w:usb2="00000000" w:usb3="00000000" w:csb0="0000009F" w:csb1="00000000"/>
-  </w:font>
-</w:fonts>
-</file>
-
-<file path=word/glossary/settings.xml><?xml version="1.0" encoding="utf-8"?>
-<w:settings xmlns:mc="http://schemas.openxmlformats.org/markup-compatibility/2006" xmlns:o="urn:schemas-microsoft-com:office:office" xmlns:r="http://schemas.openxmlformats.org/officeDocument/2006/relationships" xmlns:m="http://schemas.openxmlformats.org/officeDocument/2006/math" xmlns:v="urn:schemas-microsoft-com:vml" xmlns:w10="urn:schemas-microsoft-com:office:word" xmlns:w="http://schemas.openxmlformats.org/wordprocessingml/2006/main" xmlns:w14="http://schemas.microsoft.com/office/word/2010/wordml" xmlns:w15="http://schemas.microsoft.com/office/word/2012/wordml" xmlns:w16se="http://schemas.microsoft.com/office/word/2015/wordml/symex" xmlns:sl="http://schemas.openxmlformats.org/schemaLibrary/2006/main" mc:Ignorable="w14 w15 w16se">
-  <w:view w:val="normal"/>
-  <w:defaultTabStop w:val="708"/>
-  <w:hyphenationZone w:val="425"/>
-  <w:characterSpacingControl w:val="doNotCompress"/>
-  <w:compat>
-    <w:useFELayout/>
-    <w:compatSetting w:name="compatibilityMode" w:uri="http://schemas.microsoft.com/office/word" w:val="15"/>
-    <w:compatSetting w:name="overrideTableStyleFontSizeAndJustification" w:uri="http://schemas.microsoft.com/office/word" w:val="1"/>
-    <w:compatSetting w:name="enableOpenTypeFeatures" w:uri="http://schemas.microsoft.com/office/word" w:val="1"/>
-    <w:compatSetting w:name="doNotFlipMirrorIndents" w:uri="http://schemas.microsoft.com/office/word" w:val="1"/>
-    <w:compatSetting w:name="differentiateMultirowTableHeaders" w:uri="http://schemas.microsoft.com/office/word" w:val="1"/>
-  </w:compat>
-  <w:rsids>
-    <w:rsidRoot w:val="00913B66"/>
-    <w:rsid w:val="00913B66"/>
-    <w:rsid w:val="00C66465"/>
-  </w:rsids>
-  <m:mathPr>
-    <m:mathFont m:val="Cambria Math"/>
-    <m:brkBin m:val="before"/>
-    <m:brkBinSub m:val="--"/>
-    <m:smallFrac m:val="0"/>
-    <m:dispDef/>
-    <m:lMargin m:val="0"/>
-    <m:rMargin m:val="0"/>
-    <m:defJc m:val="centerGroup"/>
-    <m:wrapIndent m:val="1440"/>
-    <m:intLim m:val="subSup"/>
-    <m:naryLim m:val="undOvr"/>
-  </m:mathPr>
-  <w:themeFontLang w:val="de-CH"/>
-  <w:clrSchemeMapping w:bg1="light1" w:t1="dark1" w:bg2="light2" w:t2="dark2" w:accent1="accent1" w:accent2="accent2" w:accent3="accent3" w:accent4="accent4" w:accent5="accent5" w:accent6="accent6" w:hyperlink="hyperlink" w:followedHyperlink="followedHyperlink"/>
-  <w:decimalSymbol w:val="."/>
-  <w:listSeparator w:val=";"/>
-  <w15:chartTrackingRefBased/>
-</w:settings>
-</file>
-
-<file path=word/glossary/styles.xml><?xml version="1.0" encoding="utf-8"?>
-<w:styles xmlns:mc="http://schemas.openxmlformats.org/markup-compatibility/2006" xmlns:r="http://schemas.openxmlformats.org/officeDocument/2006/relationships" xmlns:w="http://schemas.openxmlformats.org/wordprocessingml/2006/main" xmlns:w14="http://schemas.microsoft.com/office/word/2010/wordml" xmlns:w15="http://schemas.microsoft.com/office/word/2012/wordml" xmlns:w16se="http://schemas.microsoft.com/office/word/2015/wordml/symex" mc:Ignorable="w14 w15 w16se">
-  <w:docDefaults>
-    <w:rPrDefault>
-      <w:rPr>
-        <w:rFonts w:asciiTheme="minorHAnsi" w:eastAsiaTheme="minorEastAsia" w:hAnsiTheme="minorHAnsi" w:cstheme="minorBidi"/>
-        <w:sz w:val="22"/>
-        <w:szCs w:val="22"/>
-        <w:lang w:val="de-CH" w:eastAsia="de-CH" w:bidi="ar-SA"/>
-      </w:rPr>
-    </w:rPrDefault>
-    <w:pPrDefault>
-      <w:pPr>
-        <w:spacing w:after="160" w:line="259" w:lineRule="auto"/>
-      </w:pPr>
-    </w:pPrDefault>
-  </w:docDefaults>
-  <w:latentStyles w:defLockedState="0" w:defUIPriority="99" w:defSemiHidden="0" w:defUnhideWhenUsed="0" w:defQFormat="0" w:count="374">
-    <w:lsdException w:name="Normal" w:uiPriority="0" w:qFormat="1"/>
-    <w:lsdException w:name="heading 1" w:uiPriority="9" w:qFormat="1"/>
-    <w:lsdException w:name="heading 2" w:semiHidden="1" w:uiPriority="9" w:unhideWhenUsed="1" w:qFormat="1"/>
-    <w:lsdException w:name="heading 3" w:semiHidden="1" w:uiPriority="9" w:unhideWhenUsed="1" w:qFormat="1"/>
-    <w:lsdException w:name="heading 4" w:semiHidden="1" w:uiPriority="9" w:unhideWhenUsed="1" w:qFormat="1"/>
-    <w:lsdException w:name="heading 5" w:semiHidden="1" w:uiPriority="9" w:unhideWhenUsed="1" w:qFormat="1"/>
-    <w:lsdException w:name="heading 6" w:semiHidden="1" w:uiPriority="9" w:unhideWhenUsed="1" w:qFormat="1"/>
-    <w:lsdException w:name="heading 7" w:semiHidden="1" w:uiPriority="9" w:unhideWhenUsed="1" w:qFormat="1"/>
-    <w:lsdException w:name="heading 8" w:semiHidden="1" w:uiPriority="9" w:unhideWhenUsed="1" w:qFormat="1"/>
-    <w:lsdException w:name="heading 9" w:semiHidden="1" w:uiPriority="9" w:unhideWhenUsed="1" w:qFormat="1"/>
-    <w:lsdException w:name="index 1" w:semiHidden="1" w:unhideWhenUsed="1"/>
-    <w:lsdException w:name="index 2" w:semiHidden="1" w:unhideWhenUsed="1"/>
-    <w:lsdException w:name="index 3" w:semiHidden="1" w:unhideWhenUsed="1"/>
-    <w:lsdException w:name="index 4" w:semiHidden="1" w:unhideWhenUsed="1"/>
-    <w:lsdException w:name="index 5" w:semiHidden="1" w:unhideWhenUsed="1"/>
-    <w:lsdException w:name="index 6" w:semiHidden="1" w:unhideWhenUsed="1"/>
-    <w:lsdException w:name="index 7" w:semiHidden="1" w:unhideWhenUsed="1"/>
-    <w:lsdException w:name="index 8" w:semiHidden="1" w:unhideWhenUsed="1"/>
-    <w:lsdException w:name="index 9" w:semiHidden="1" w:unhideWhenUsed="1"/>
-    <w:lsdException w:name="toc 1" w:semiHidden="1" w:uiPriority="39" w:unhideWhenUsed="1"/>
-    <w:lsdException w:name="toc 2" w:semiHidden="1" w:uiPriority="39" w:unhideWhenUsed="1"/>
-    <w:lsdException w:name="toc 3" w:semiHidden="1" w:uiPriority="39" w:unhideWhenUsed="1"/>
-    <w:lsdException w:name="toc 4" w:semiHidden="1" w:uiPriority="39" w:unhideWhenUsed="1"/>
-    <w:lsdException w:name="toc 5" w:semiHidden="1" w:uiPriority="39" w:unhideWhenUsed="1"/>
-    <w:lsdException w:name="toc 6" w:semiHidden="1" w:uiPriority="39" w:unhideWhenUsed="1"/>
-    <w:lsdException w:name="toc 7" w:semiHidden="1" w:uiPriority="39" w:unhideWhenUsed="1"/>
-    <w:lsdException w:name="toc 8" w:semiHidden="1" w:uiPriority="39" w:unhideWhenUsed="1"/>
-    <w:lsdException w:name="toc 9" w:semiHidden="1" w:uiPriority="39" w:unhideWhenUsed="1"/>
-    <w:lsdException w:name="Normal Indent" w:semiHidden="1" w:unhideWhenUsed="1"/>
-    <w:lsdException w:name="footnote text" w:semiHidden="1" w:unhideWhenUsed="1"/>
-    <w:lsdException w:name="annotation text" w:semiHidden="1" w:unhideWhenUsed="1"/>
-    <w:lsdException w:name="header" w:semiHidden="1" w:unhideWhenUsed="1"/>
-    <w:lsdException w:name="footer" w:semiHidden="1" w:unhideWhenUsed="1"/>
-    <w:lsdException w:name="index heading" w:semiHidden="1" w:unhideWhenUsed="1"/>
-    <w:lsdException w:name="caption" w:semiHidden="1" w:uiPriority="35" w:unhideWhenUsed="1" w:qFormat="1"/>
-    <w:lsdException w:name="table of figures" w:semiHidden="1" w:unhideWhenUsed="1"/>
-    <w:lsdException w:name="envelope address" w:semiHidden="1" w:unhideWhenUsed="1"/>
-    <w:lsdException w:name="envelope return" w:semiHidden="1" w:unhideWhenUsed="1"/>
-    <w:lsdException w:name="footnote reference" w:semiHidden="1" w:unhideWhenUsed="1"/>
-    <w:lsdException w:name="annotation reference" w:semiHidden="1" w:unhideWhenUsed="1"/>
-    <w:lsdException w:name="line number" w:semiHidden="1" w:unhideWhenUsed="1"/>
-    <w:lsdException w:name="page number" w:semiHidden="1" w:unhideWhenUsed="1"/>
-    <w:lsdException w:name="endnote reference" w:semiHidden="1" w:unhideWhenUsed="1"/>
-    <w:lsdException w:name="endnote text" w:semiHidden="1" w:unhideWhenUsed="1"/>
-    <w:lsdException w:name="table of authorities" w:semiHidden="1" w:unhideWhenUsed="1"/>
-    <w:lsdException w:name="macro" w:semiHidden="1" w:unhideWhenUsed="1"/>
-    <w:lsdException w:name="toa heading" w:semiHidden="1" w:unhideWhenUsed="1"/>
-    <w:lsdException w:name="List" w:semiHidden="1" w:unhideWhenUsed="1"/>
-    <w:lsdException w:name="List Bullet" w:semiHidden="1" w:unhideWhenUsed="1"/>
-    <w:lsdException w:name="List Number" w:semiHidden="1" w:unhideWhenUsed="1"/>
-    <w:lsdException w:name="List 2" w:semiHidden="1" w:unhideWhenUsed="1"/>
-    <w:lsdException w:name="List 3" w:semiHidden="1" w:unhideWhenUsed="1"/>
-    <w:lsdException w:name="List 4" w:semiHidden="1" w:unhideWhenUsed="1"/>
-    <w:lsdException w:name="List 5" w:semiHidden="1" w:unhideWhenUsed="1"/>
-    <w:lsdException w:name="List Bullet 2" w:semiHidden="1" w:unhideWhenUsed="1"/>
-    <w:lsdException w:name="List Bullet 3" w:semiHidden="1" w:unhideWhenUsed="1"/>
-    <w:lsdException w:name="List Bullet 4" w:semiHidden="1" w:unhideWhenUsed="1"/>
-    <w:lsdException w:name="List Bullet 5" w:semiHidden="1" w:unhideWhenUsed="1"/>
-    <w:lsdException w:name="List Number 2" w:semiHidden="1" w:unhideWhenUsed="1"/>
-    <w:lsdException w:name="List Number 3" w:semiHidden="1" w:unhideWhenUsed="1"/>
-    <w:lsdException w:name="List Number 4" w:semiHidden="1" w:unhideWhenUsed="1"/>
-    <w:lsdException w:name="List Number 5" w:semiHidden="1" w:unhideWhenUsed="1"/>
-    <w:lsdException w:name="Title" w:uiPriority="10" w:qFormat="1"/>
-    <w:lsdException w:name="Closing" w:semiHidden="1" w:unhideWhenUsed="1"/>
-    <w:lsdException w:name="Signature" w:semiHidden="1" w:unhideWhenUsed="1"/>
-    <w:lsdException w:name="Default Paragraph Font" w:semiHidden="1" w:uiPriority="1" w:unhideWhenUsed="1"/>
-    <w:lsdException w:name="Body Text" w:semiHidden="1" w:unhideWhenUsed="1"/>
-    <w:lsdException w:name="Body Text Indent" w:semiHidden="1" w:unhideWhenUsed="1"/>
-    <w:lsdException w:name="List Continue" w:semiHidden="1" w:unhideWhenUsed="1"/>
-    <w:lsdException w:name="List Continue 2" w:semiHidden="1" w:unhideWhenUsed="1"/>
-    <w:lsdException w:name="List Continue 3" w:semiHidden="1" w:unhideWhenUsed="1"/>
-    <w:lsdException w:name="List Continue 4" w:semiHidden="1" w:unhideWhenUsed="1"/>
-    <w:lsdException w:name="List Continue 5" w:semiHidden="1" w:unhideWhenUsed="1"/>
-    <w:lsdException w:name="Message Header" w:semiHidden="1" w:unhideWhenUsed="1"/>
-    <w:lsdException w:name="Subtitle" w:uiPriority="11" w:qFormat="1"/>
-    <w:lsdException w:name="Salutation" w:semiHidden="1" w:unhideWhenUsed="1"/>
-    <w:lsdException w:name="Date" w:semiHidden="1" w:unhideWhenUsed="1"/>
-    <w:lsdException w:name="Body Text First Indent" w:semiHidden="1" w:unhideWhenUsed="1"/>
-    <w:lsdException w:name="Body Text First Indent 2" w:semiHidden="1" w:unhideWhenUsed="1"/>
-    <w:lsdException w:name="Note Heading" w:semiHidden="1" w:unhideWhenUsed="1"/>
-    <w:lsdException w:name="Body Text 2" w:semiHidden="1" w:unhideWhenUsed="1"/>
-    <w:lsdException w:name="Body Text 3" w:semiHidden="1" w:unhideWhenUsed="1"/>
-    <w:lsdException w:name="Body Text Indent 2" w:semiHidden="1" w:unhideWhenUsed="1"/>
-    <w:lsdException w:name="Body Text Indent 3" w:semiHidden="1" w:unhideWhenUsed="1"/>
-    <w:lsdException w:name="Block Text" w:semiHidden="1" w:unhideWhenUsed="1"/>
-    <w:lsdException w:name="Hyperlink" w:semiHidden="1" w:unhideWhenUsed="1"/>
-    <w:lsdException w:name="FollowedHyperlink" w:semiHidden="1" w:unhideWhenUsed="1"/>
-    <w:lsdException w:name="Strong" w:uiPriority="22" w:qFormat="1"/>
-    <w:lsdException w:name="Emphasis" w:uiPriority="20" w:qFormat="1"/>
-    <w:lsdException w:name="Document Map" w:semiHidden="1" w:unhideWhenUsed="1"/>
-    <w:lsdException w:name="Plain Text" w:semiHidden="1" w:unhideWhenUsed="1"/>
-    <w:lsdException w:name="E-mail Signature" w:semiHidden="1" w:unhideWhenUsed="1"/>
-    <w:lsdException w:name="HTML Top of Form" w:semiHidden="1" w:unhideWhenUsed="1"/>
-    <w:lsdException w:name="HTML Bottom of Form" w:semiHidden="1" w:unhideWhenUsed="1"/>
-    <w:lsdException w:name="Normal (Web)" w:semiHidden="1" w:unhideWhenUsed="1"/>
-    <w:lsdException w:name="HTML Acronym" w:semiHidden="1" w:unhideWhenUsed="1"/>
-    <w:lsdException w:name="HTML Address" w:semiHidden="1" w:unhideWhenUsed="1"/>
-    <w:lsdException w:name="HTML Cite" w:semiHidden="1" w:unhideWhenUsed="1"/>
-    <w:lsdException w:name="HTML Code" w:semiHidden="1" w:unhideWhenUsed="1"/>
-    <w:lsdException w:name="HTML Definition" w:semiHidden="1" w:unhideWhenUsed="1"/>
-    <w:lsdException w:name="HTML Keyboard" w:semiHidden="1" w:unhideWhenUsed="1"/>
-    <w:lsdException w:name="HTML Preformatted" w:semiHidden="1" w:unhideWhenUsed="1"/>
-    <w:lsdException w:name="HTML Sample" w:semiHidden="1" w:unhideWhenUsed="1"/>
-    <w:lsdException w:name="HTML Typewriter" w:semiHidden="1" w:unhideWhenUsed="1"/>
-    <w:lsdException w:name="HTML Variable" w:semiHidden="1" w:unhideWhenUsed="1"/>
-    <w:lsdException w:name="Normal Table" w:semiHidden="1" w:unhideWhenUsed="1"/>
-    <w:lsdException w:name="annotation subject" w:semiHidden="1" w:unhideWhenUsed="1"/>
-    <w:lsdException w:name="No List" w:semiHidden="1" w:unhideWhenUsed="1"/>
-    <w:lsdException w:name="Outline List 1" w:semiHidden="1" w:unhideWhenUsed="1"/>
-    <w:lsdException w:name="Outline List 2" w:semiHidden="1" w:unhideWhenUsed="1"/>
-    <w:lsdException w:name="Outline List 3" w:semiHidden="1" w:unhideWhenUsed="1"/>
-    <w:lsdException w:name="Table Simple 1" w:semiHidden="1" w:unhideWhenUsed="1"/>
-    <w:lsdException w:name="Table Simple 2" w:semiHidden="1" w:unhideWhenUsed="1"/>
-    <w:lsdException w:name="Table Simple 3" w:semiHidden="1" w:unhideWhenUsed="1"/>
-    <w:lsdException w:name="Table Classic 1" w:semiHidden="1" w:unhideWhenUsed="1"/>
-    <w:lsdException w:name="Table Classic 2" w:semiHidden="1" w:unhideWhenUsed="1"/>
-    <w:lsdException w:name="Table Classic 3" w:semiHidden="1" w:unhideWhenUsed="1"/>
-    <w:lsdException w:name="Table Classic 4" w:semiHidden="1" w:unhideWhenUsed="1"/>
-    <w:lsdException w:name="Table Colorful 1" w:semiHidden="1" w:unhideWhenUsed="1"/>
-    <w:lsdException w:name="Table Colorful 2" w:semiHidden="1" w:unhideWhenUsed="1"/>
-    <w:lsdException w:name="Table Colorful 3" w:semiHidden="1" w:unhideWhenUsed="1"/>
-    <w:lsdException w:name="Table Columns 1" w:semiHidden="1" w:unhideWhenUsed="1"/>
-    <w:lsdException w:name="Table Columns 2" w:semiHidden="1" w:unhideWhenUsed="1"/>
-    <w:lsdException w:name="Table Columns 3" w:semiHidden="1" w:unhideWhenUsed="1"/>
-    <w:lsdException w:name="Table Columns 4" w:semiHidden="1" w:unhideWhenUsed="1"/>
-    <w:lsdException w:name="Table Columns 5" w:semiHidden="1" w:unhideWhenUsed="1"/>
-    <w:lsdException w:name="Table Grid 1" w:semiHidden="1" w:unhideWhenUsed="1"/>
-    <w:lsdException w:name="Table Grid 2" w:semiHidden="1" w:unhideWhenUsed="1"/>
-    <w:lsdException w:name="Table Grid 3" w:semiHidden="1" w:unhideWhenUsed="1"/>
-    <w:lsdException w:name="Table Grid 4" w:semiHidden="1" w:unhideWhenUsed="1"/>
-    <w:lsdException w:name="Table Grid 5" w:semiHidden="1" w:unhideWhenUsed="1"/>
-    <w:lsdException w:name="Table Grid 6" w:semiHidden="1" w:unhideWhenUsed="1"/>
-    <w:lsdException w:name="Table Grid 7" w:semiHidden="1" w:unhideWhenUsed="1"/>
-    <w:lsdException w:name="Table Grid 8" w:semiHidden="1" w:unhideWhenUsed="1"/>
-    <w:lsdException w:name="Table List 1" w:semiHidden="1" w:unhideWhenUsed="1"/>
-    <w:lsdException w:name="Table List 2" w:semiHidden="1" w:unhideWhenUsed="1"/>
-    <w:lsdException w:name="Table List 3" w:semiHidden="1" w:unhideWhenUsed="1"/>
-    <w:lsdException w:name="Table List 4" w:semiHidden="1" w:unhideWhenUsed="1"/>
-    <w:lsdException w:name="Table List 5" w:semiHidden="1" w:unhideWhenUsed="1"/>
-    <w:lsdException w:name="Table List 6" w:semiHidden="1" w:unhideWhenUsed="1"/>
-    <w:lsdException w:name="Table List 7" w:semiHidden="1" w:unhideWhenUsed="1"/>
-    <w:lsdException w:name="Table List 8" w:semiHidden="1" w:unhideWhenUsed="1"/>
-    <w:lsdException w:name="Table 3D effects 1" w:semiHidden="1" w:unhideWhenUsed="1"/>
-    <w:lsdException w:name="Table 3D effects 2" w:semiHidden="1" w:unhideWhenUsed="1"/>
-    <w:lsdException w:name="Table 3D effects 3" w:semiHidden="1" w:unhideWhenUsed="1"/>
-    <w:lsdException w:name="Table Contemporary" w:semiHidden="1" w:unhideWhenUsed="1"/>
-    <w:lsdException w:name="Table Elegant" w:semiHidden="1" w:unhideWhenUsed="1"/>
-    <w:lsdException w:name="Table Professional" w:semiHidden="1" w:unhideWhenUsed="1"/>
-    <w:lsdException w:name="Table Subtle 1" w:semiHidden="1" w:unhideWhenUsed="1"/>
-    <w:lsdException w:name="Table Subtle 2" w:semiHidden="1" w:unhideWhenUsed="1"/>
-    <w:lsdException w:name="Table Web 1" w:semiHidden="1" w:unhideWhenUsed="1"/>
-    <w:lsdException w:name="Table Web 2" w:semiHidden="1" w:unhideWhenUsed="1"/>
-    <w:lsdException w:name="Table Web 3" w:semiHidden="1" w:unhideWhenUsed="1"/>
-    <w:lsdException w:name="Balloon Text" w:semiHidden="1" w:unhideWhenUsed="1"/>
-    <w:lsdException w:name="Table Grid" w:uiPriority="39"/>
-    <w:lsdException w:name="Table Theme" w:semiHidden="1" w:unhideWhenUsed="1"/>
-    <w:lsdException w:name="Placeholder Text" w:semiHidden="1"/>
-    <w:lsdException w:name="No Spacing" w:uiPriority="1" w:qFormat="1"/>
-    <w:lsdException w:name="Light Shading" w:uiPriority="60"/>
-    <w:lsdException w:name="Light List" w:uiPriority="61"/>
-    <w:lsdException w:name="Light Grid" w:uiPriority="62"/>
-    <w:lsdException w:name="Medium Shading 1" w:uiPriority="63"/>
-    <w:lsdException w:name="Medium Shading 2" w:uiPriority="64"/>
-    <w:lsdException w:name="Medium List 1" w:uiPriority="65"/>
-    <w:lsdException w:name="Medium List 2" w:uiPriority="66"/>
-    <w:lsdException w:name="Medium Grid 1" w:uiPriority="67"/>
-    <w:lsdException w:name="Medium Grid 2" w:uiPriority="68"/>
-    <w:lsdException w:name="Medium Grid 3" w:uiPriority="69"/>
-    <w:lsdException w:name="Dark List" w:uiPriority="70"/>
-    <w:lsdException w:name="Colorful Shading" w:uiPriority="71"/>
-    <w:lsdException w:name="Colorful List" w:uiPriority="72"/>
-    <w:lsdException w:name="Colorful Grid" w:uiPriority="73"/>
-    <w:lsdException w:name="Light Shading Accent 1" w:uiPriority="60"/>
-    <w:lsdException w:name="Light List Accent 1" w:uiPriority="61"/>
-    <w:lsdException w:name="Light Grid Accent 1" w:uiPriority="62"/>
-    <w:lsdException w:name="Medium Shading 1 Accent 1" w:uiPriority="63"/>
-    <w:lsdException w:name="Medium Shading 2 Accent 1" w:uiPriority="64"/>
-    <w:lsdException w:name="Medium List 1 Accent 1" w:uiPriority="65"/>
-    <w:lsdException w:name="Revision" w:semiHidden="1"/>
-    <w:lsdException w:name="List Paragraph" w:uiPriority="34" w:qFormat="1"/>
-    <w:lsdException w:name="Quote" w:uiPriority="29" w:qFormat="1"/>
-    <w:lsdException w:name="Intense Quote" w:uiPriority="30" w:qFormat="1"/>
-    <w:lsdException w:name="Medium List 2 Accent 1" w:uiPriority="66"/>
-    <w:lsdException w:name="Medium Grid 1 Accent 1" w:uiPriority="67"/>
-    <w:lsdException w:name="Medium Grid 2 Accent 1" w:uiPriority="68"/>
-    <w:lsdException w:name="Medium Grid 3 Accent 1" w:uiPriority="69"/>
-    <w:lsdException w:name="Dark List Accent 1" w:uiPriority="70"/>
-    <w:lsdException w:name="Colorful Shading Accent 1" w:uiPriority="71"/>
-    <w:lsdException w:name="Colorful List Accent 1" w:uiPriority="72"/>
-    <w:lsdException w:name="Colorful Grid Accent 1" w:uiPriority="73"/>
-    <w:lsdException w:name="Light Shading Accent 2" w:uiPriority="60"/>
-    <w:lsdException w:name="Light List Accent 2" w:uiPriority="61"/>
-    <w:lsdException w:name="Light Grid Accent 2" w:uiPriority="62"/>
-    <w:lsdException w:name="Medium Shading 1 Accent 2" w:uiPriority="63"/>
-    <w:lsdException w:name="Medium Shading 2 Accent 2" w:uiPriority="64"/>
-    <w:lsdException w:name="Medium List 1 Accent 2" w:uiPriority="65"/>
-    <w:lsdException w:name="Medium List 2 Accent 2" w:uiPriority="66"/>
-    <w:lsdException w:name="Medium Grid 1 Accent 2" w:uiPriority="67"/>
-    <w:lsdException w:name="Medium Grid 2 Accent 2" w:uiPriority="68"/>
-    <w:lsdException w:name="Medium Grid 3 Accent 2" w:uiPriority="69"/>
-    <w:lsdException w:name="Dark List Accent 2" w:uiPriority="70"/>
-    <w:lsdException w:name="Colorful Shading Accent 2" w:uiPriority="71"/>
-    <w:lsdException w:name="Colorful List Accent 2" w:uiPriority="72"/>
-    <w:lsdException w:name="Colorful Grid Accent 2" w:uiPriority="73"/>
-    <w:lsdException w:name="Light Shading Accent 3" w:uiPriority="60"/>
-    <w:lsdException w:name="Light List Accent 3" w:uiPriority="61"/>
-    <w:lsdException w:name="Light Grid Accent 3" w:uiPriority="62"/>
-    <w:lsdException w:name="Medium Shading 1 Accent 3" w:uiPriority="63"/>
-    <w:lsdException w:name="Medium Shading 2 Accent 3" w:uiPriority="64"/>
-    <w:lsdException w:name="Medium List 1 Accent 3" w:uiPriority="65"/>
-    <w:lsdException w:name="Medium List 2 Accent 3" w:uiPriority="66"/>
-    <w:lsdException w:name="Medium Grid 1 Accent 3" w:uiPriority="67"/>
-    <w:lsdException w:name="Medium Grid 2 Accent 3" w:uiPriority="68"/>
-    <w:lsdException w:name="Medium Grid 3 Accent 3" w:uiPriority="69"/>
-    <w:lsdException w:name="Dark List Accent 3" w:uiPriority="70"/>
-    <w:lsdException w:name="Colorful Shading Accent 3" w:uiPriority="71"/>
-    <w:lsdException w:name="Colorful List Accent 3" w:uiPriority="72"/>
-    <w:lsdException w:name="Colorful Grid Accent 3" w:uiPriority="73"/>
-    <w:lsdException w:name="Light Shading Accent 4" w:uiPriority="60"/>
-    <w:lsdException w:name="Light List Accent 4" w:uiPriority="61"/>
-    <w:lsdException w:name="Light Grid Accent 4" w:uiPriority="62"/>
-    <w:lsdException w:name="Medium Shading 1 Accent 4" w:uiPriority="63"/>
-    <w:lsdException w:name="Medium Shading 2 Accent 4" w:uiPriority="64"/>
-    <w:lsdException w:name="Medium List 1 Accent 4" w:uiPriority="65"/>
-    <w:lsdException w:name="Medium List 2 Accent 4" w:uiPriority="66"/>
-    <w:lsdException w:name="Medium Grid 1 Accent 4" w:uiPriority="67"/>
-    <w:lsdException w:name="Medium Grid 2 Accent 4" w:uiPriority="68"/>
-    <w:lsdException w:name="Medium Grid 3 Accent 4" w:uiPriority="69"/>
-    <w:lsdException w:name="Dark List Accent 4" w:uiPriority="70"/>
-    <w:lsdException w:name="Colorful Shading Accent 4" w:uiPriority="71"/>
-    <w:lsdException w:name="Colorful List Accent 4" w:uiPriority="72"/>
-    <w:lsdException w:name="Colorful Grid Accent 4" w:uiPriority="73"/>
-    <w:lsdException w:name="Light Shading Accent 5" w:uiPriority="60"/>
-    <w:lsdException w:name="Light List Accent 5" w:uiPriority="61"/>
-    <w:lsdException w:name="Light Grid Accent 5" w:uiPriority="62"/>
-    <w:lsdException w:name="Medium Shading 1 Accent 5" w:uiPriority="63"/>
-    <w:lsdException w:name="Medium Shading 2 Accent 5" w:uiPriority="64"/>
-    <w:lsdException w:name="Medium List 1 Accent 5" w:uiPriority="65"/>
-    <w:lsdException w:name="Medium List 2 Accent 5" w:uiPriority="66"/>
-    <w:lsdException w:name="Medium Grid 1 Accent 5" w:uiPriority="67"/>
-    <w:lsdException w:name="Medium Grid 2 Accent 5" w:uiPriority="68"/>
-    <w:lsdException w:name="Medium Grid 3 Accent 5" w:uiPriority="69"/>
-    <w:lsdException w:name="Dark List Accent 5" w:uiPriority="70"/>
-    <w:lsdException w:name="Colorful Shading Accent 5" w:uiPriority="71"/>
-    <w:lsdException w:name="Colorful List Accent 5" w:uiPriority="72"/>
-    <w:lsdException w:name="Colorful Grid Accent 5" w:uiPriority="73"/>
-    <w:lsdException w:name="Light Shading Accent 6" w:uiPriority="60"/>
-    <w:lsdException w:name="Light List Accent 6" w:uiPriority="61"/>
-    <w:lsdException w:name="Light Grid Accent 6" w:uiPriority="62"/>
-    <w:lsdException w:name="Medium Shading 1 Accent 6" w:uiPriority="63"/>
-    <w:lsdException w:name="Medium Shading 2 Accent 6" w:uiPriority="64"/>
-    <w:lsdException w:name="Medium List 1 Accent 6" w:uiPriority="65"/>
-    <w:lsdException w:name="Medium List 2 Accent 6" w:uiPriority="66"/>
-    <w:lsdException w:name="Medium Grid 1 Accent 6" w:uiPriority="67"/>
-    <w:lsdException w:name="Medium Grid 2 Accent 6" w:uiPriority="68"/>
-    <w:lsdException w:name="Medium Grid 3 Accent 6" w:uiPriority="69"/>
-    <w:lsdException w:name="Dark List Accent 6" w:uiPriority="70"/>
-    <w:lsdException w:name="Colorful Shading Accent 6" w:uiPriority="71"/>
-    <w:lsdException w:name="Colorful List Accent 6" w:uiPriority="72"/>
-    <w:lsdException w:name="Colorful Grid Accent 6" w:uiPriority="73"/>
-    <w:lsdException w:name="Subtle Emphasis" w:uiPriority="19" w:qFormat="1"/>
-    <w:lsdException w:name="Intense Emphasis" w:uiPriority="21" w:qFormat="1"/>
-    <w:lsdException w:name="Subtle Reference" w:uiPriority="31" w:qFormat="1"/>
-    <w:lsdException w:name="Intense Reference" w:uiPriority="32" w:qFormat="1"/>
-    <w:lsdException w:name="Book Title" w:uiPriority="33" w:qFormat="1"/>
-    <w:lsdException w:name="Bibliography" w:semiHidden="1" w:uiPriority="37" w:unhideWhenUsed="1"/>
-    <w:lsdException w:name="TOC Heading" w:semiHidden="1" w:uiPriority="39" w:unhideWhenUsed="1" w:qFormat="1"/>
-    <w:lsdException w:name="Plain Table 1" w:uiPriority="41"/>
-    <w:lsdException w:name="Plain Table 2" w:uiPriority="42"/>
-    <w:lsdException w:name="Plain Table 3" w:uiPriority="43"/>
-    <w:lsdException w:name="Plain Table 4" w:uiPriority="44"/>
-    <w:lsdException w:name="Plain Table 5" w:uiPriority="45"/>
-    <w:lsdException w:name="Grid Table Light" w:uiPriority="40"/>
-    <w:lsdException w:name="Grid Table 1 Light" w:uiPriority="46"/>
-    <w:lsdException w:name="Grid Table 2" w:uiPriority="47"/>
-    <w:lsdException w:name="Grid Table 3" w:uiPriority="48"/>
-    <w:lsdException w:name="Grid Table 4" w:uiPriority="49"/>
-    <w:lsdException w:name="Grid Table 5 Dark" w:uiPriority="50"/>
-    <w:lsdException w:name="Grid Table 6 Colorful" w:uiPriority="51"/>
-    <w:lsdException w:name="Grid Table 7 Colorful" w:uiPriority="52"/>
-    <w:lsdException w:name="Grid Table 1 Light Accent 1" w:uiPriority="46"/>
-    <w:lsdException w:name="Grid Table 2 Accent 1" w:uiPriority="47"/>
-    <w:lsdException w:name="Grid Table 3 Accent 1" w:uiPriority="48"/>
-    <w:lsdException w:name="Grid Table 4 Accent 1" w:uiPriority="49"/>
-    <w:lsdException w:name="Grid Table 5 Dark Accent 1" w:uiPriority="50"/>
-    <w:lsdException w:name="Grid Table 6 Colorful Accent 1" w:uiPriority="51"/>
-    <w:lsdException w:name="Grid Table 7 Colorful Accent 1" w:uiPriority="52"/>
-    <w:lsdException w:name="Grid Table 1 Light Accent 2" w:uiPriority="46"/>
-    <w:lsdException w:name="Grid Table 2 Accent 2" w:uiPriority="47"/>
-    <w:lsdException w:name="Grid Table 3 Accent 2" w:uiPriority="48"/>
-    <w:lsdException w:name="Grid Table 4 Accent 2" w:uiPriority="49"/>
-    <w:lsdException w:name="Grid Table 5 Dark Accent 2" w:uiPriority="50"/>
-    <w:lsdException w:name="Grid Table 6 Colorful Accent 2" w:uiPriority="51"/>
-    <w:lsdException w:name="Grid Table 7 Colorful Accent 2" w:uiPriority="52"/>
-    <w:lsdException w:name="Grid Table 1 Light Accent 3" w:uiPriority="46"/>
-    <w:lsdException w:name="Grid Table 2 Accent 3" w:uiPriority="47"/>
-    <w:lsdException w:name="Grid Table 3 Accent 3" w:uiPriority="48"/>
-    <w:lsdException w:name="Grid Table 4 Accent 3" w:uiPriority="49"/>
-    <w:lsdException w:name="Grid Table 5 Dark Accent 3" w:uiPriority="50"/>
-    <w:lsdException w:name="Grid Table 6 Colorful Accent 3" w:uiPriority="51"/>
-    <w:lsdException w:name="Grid Table 7 Colorful Accent 3" w:uiPriority="52"/>
-    <w:lsdException w:name="Grid Table 1 Light Accent 4" w:uiPriority="46"/>
-    <w:lsdException w:name="Grid Table 2 Accent 4" w:uiPriority="47"/>
-    <w:lsdException w:name="Grid Table 3 Accent 4" w:uiPriority="48"/>
-    <w:lsdException w:name="Grid Table 4 Accent 4" w:uiPriority="49"/>
-    <w:lsdException w:name="Grid Table 5 Dark Accent 4" w:uiPriority="50"/>
-    <w:lsdException w:name="Grid Table 6 Colorful Accent 4" w:uiPriority="51"/>
-    <w:lsdException w:name="Grid Table 7 Colorful Accent 4" w:uiPriority="52"/>
-    <w:lsdException w:name="Grid Table 1 Light Accent 5" w:uiPriority="46"/>
-    <w:lsdException w:name="Grid Table 2 Accent 5" w:uiPriority="47"/>
-    <w:lsdException w:name="Grid Table 3 Accent 5" w:uiPriority="48"/>
-    <w:lsdException w:name="Grid Table 4 Accent 5" w:uiPriority="49"/>
-    <w:lsdException w:name="Grid Table 5 Dark Accent 5" w:uiPriority="50"/>
-    <w:lsdException w:name="Grid Table 6 Colorful Accent 5" w:uiPriority="51"/>
-    <w:lsdException w:name="Grid Table 7 Colorful Accent 5" w:uiPriority="52"/>
-    <w:lsdException w:name="Grid Table 1 Light Accent 6" w:uiPriority="46"/>
-    <w:lsdException w:name="Grid Table 2 Accent 6" w:uiPriority="47"/>
-    <w:lsdException w:name="Grid Table 3 Accent 6" w:uiPriority="48"/>
-    <w:lsdException w:name="Grid Table 4 Accent 6" w:uiPriority="49"/>
-    <w:lsdException w:name="Grid Table 5 Dark Accent 6" w:uiPriority="50"/>
-    <w:lsdException w:name="Grid Table 6 Colorful Accent 6" w:uiPriority="51"/>
-    <w:lsdException w:name="Grid Table 7 Colorful Accent 6" w:uiPriority="52"/>
-    <w:lsdException w:name="List Table 1 Light" w:uiPriority="46"/>
-    <w:lsdException w:name="List Table 2" w:uiPriority="47"/>
-    <w:lsdException w:name="List Table 3" w:uiPriority="48"/>
-    <w:lsdException w:name="List Table 4" w:uiPriority="49"/>
-    <w:lsdException w:name="List Table 5 Dark" w:uiPriority="50"/>
-    <w:lsdException w:name="List Table 6 Colorful" w:uiPriority="51"/>
-    <w:lsdException w:name="List Table 7 Colorful" w:uiPriority="52"/>
-    <w:lsdException w:name="List Table 1 Light Accent 1" w:uiPriority="46"/>
-    <w:lsdException w:name="List Table 2 Accent 1" w:uiPriority="47"/>
-    <w:lsdException w:name="List Table 3 Accent 1" w:uiPriority="48"/>
-    <w:lsdException w:name="List Table 4 Accent 1" w:uiPriority="49"/>
-    <w:lsdException w:name="List Table 5 Dark Accent 1" w:uiPriority="50"/>
-    <w:lsdException w:name="List Table 6 Colorful Accent 1" w:uiPriority="51"/>
-    <w:lsdException w:name="List Table 7 Colorful Accent 1" w:uiPriority="52"/>
-    <w:lsdException w:name="List Table 1 Light Accent 2" w:uiPriority="46"/>
-    <w:lsdException w:name="List Table 2 Accent 2" w:uiPriority="47"/>
-    <w:lsdException w:name="List Table 3 Accent 2" w:uiPriority="48"/>
-    <w:lsdException w:name="List Table 4 Accent 2" w:uiPriority="49"/>
-    <w:lsdException w:name="List Table 5 Dark Accent 2" w:uiPriority="50"/>
-    <w:lsdException w:name="List Table 6 Colorful Accent 2" w:uiPriority="51"/>
-    <w:lsdException w:name="List Table 7 Colorful Accent 2" w:uiPriority="52"/>
-    <w:lsdException w:name="List Table 1 Light Accent 3" w:uiPriority="46"/>
-    <w:lsdException w:name="List Table 2 Accent 3" w:uiPriority="47"/>
-    <w:lsdException w:name="List Table 3 Accent 3" w:uiPriority="48"/>
-    <w:lsdException w:name="List Table 4 Accent 3" w:uiPriority="49"/>
-    <w:lsdException w:name="List Table 5 Dark Accent 3" w:uiPriority="50"/>
-    <w:lsdException w:name="List Table 6 Colorful Accent 3" w:uiPriority="51"/>
-    <w:lsdException w:name="List Table 7 Colorful Accent 3" w:uiPriority="52"/>
-    <w:lsdException w:name="List Table 1 Light Accent 4" w:uiPriority="46"/>
-    <w:lsdException w:name="List Table 2 Accent 4" w:uiPriority="47"/>
-    <w:lsdException w:name="List Table 3 Accent 4" w:uiPriority="48"/>
-    <w:lsdException w:name="List Table 4 Accent 4" w:uiPriority="49"/>
-    <w:lsdException w:name="List Table 5 Dark Accent 4" w:uiPriority="50"/>
-    <w:lsdException w:name="List Table 6 Colorful Accent 4" w:uiPriority="51"/>
-    <w:lsdException w:name="List Table 7 Colorful Accent 4" w:uiPriority="52"/>
-    <w:lsdException w:name="List Table 1 Light Accent 5" w:uiPriority="46"/>
-    <w:lsdException w:name="List Table 2 Accent 5" w:uiPriority="47"/>
-    <w:lsdException w:name="List Table 3 Accent 5" w:uiPriority="48"/>
-    <w:lsdException w:name="List Table 4 Accent 5" w:uiPriority="49"/>
-    <w:lsdException w:name="List Table 5 Dark Accent 5" w:uiPriority="50"/>
-    <w:lsdException w:name="List Table 6 Colorful Accent 5" w:uiPriority="51"/>
-    <w:lsdException w:name="List Table 7 Colorful Accent 5" w:uiPriority="52"/>
-    <w:lsdException w:name="List Table 1 Light Accent 6" w:uiPriority="46"/>
-    <w:lsdException w:name="List Table 2 Accent 6" w:uiPriority="47"/>
-    <w:lsdException w:name="List Table 3 Accent 6" w:uiPriority="48"/>
-    <w:lsdException w:name="List Table 4 Accent 6" w:uiPriority="49"/>
-    <w:lsdException w:name="List Table 5 Dark Accent 6" w:uiPriority="50"/>
-    <w:lsdException w:name="List Table 6 Colorful Accent 6" w:uiPriority="51"/>
-    <w:lsdException w:name="List Table 7 Colorful Accent 6" w:uiPriority="52"/>
-    <w:lsdException w:name="Mention" w:semiHidden="1" w:unhideWhenUsed="1"/>
-    <w:lsdException w:name="Smart Hyperlink" w:semiHidden="1" w:unhideWhenUsed="1"/>
-    <w:lsdException w:name="Hashtag" w:semiHidden="1" w:unhideWhenUsed="1"/>
-  </w:latentStyles>
-  <w:style w:type="paragraph" w:default="1" w:styleId="Standard">
-    <w:name w:val="Normal"/>
-    <w:qFormat/>
-  </w:style>
-  <w:style w:type="character" w:default="1" w:styleId="Absatz-Standardschriftart">
-    <w:name w:val="Default Paragraph Font"/>
-    <w:uiPriority w:val="1"/>
-    <w:semiHidden/>
-    <w:unhideWhenUsed/>
-  </w:style>
-  <w:style w:type="table" w:default="1" w:styleId="NormaleTabelle">
-    <w:name w:val="Normal Table"/>
-    <w:uiPriority w:val="99"/>
-    <w:semiHidden/>
-    <w:unhideWhenUsed/>
-    <w:tblPr>
-      <w:tblInd w:w="0" w:type="dxa"/>
-      <w:tblCellMar>
-        <w:top w:w="0" w:type="dxa"/>
-        <w:left w:w="108" w:type="dxa"/>
-        <w:bottom w:w="0" w:type="dxa"/>
-        <w:right w:w="108" w:type="dxa"/>
-      </w:tblCellMar>
-    </w:tblPr>
-  </w:style>
-  <w:style w:type="numbering" w:default="1" w:styleId="KeineListe">
-    <w:name w:val="No List"/>
-    <w:uiPriority w:val="99"/>
-    <w:semiHidden/>
-    <w:unhideWhenUsed/>
-  </w:style>
-  <w:style w:type="paragraph" w:customStyle="1" w:styleId="BF4F6FE603AB4C4EA34A7B5B4C113F97">
-    <w:name w:val="BF4F6FE603AB4C4EA34A7B5B4C113F97"/>
-    <w:rsid w:val="00913B66"/>
-  </w:style>
-  <w:style w:type="paragraph" w:customStyle="1" w:styleId="78C850227F4A4211BC53D2DB296BF1EB">
-    <w:name w:val="78C850227F4A4211BC53D2DB296BF1EB"/>
-    <w:rsid w:val="00913B66"/>
-  </w:style>
-  <w:style w:type="paragraph" w:customStyle="1" w:styleId="2716B386AE934E8CBB93FE06740AFBFA">
-    <w:name w:val="2716B386AE934E8CBB93FE06740AFBFA"/>
-    <w:rsid w:val="00913B66"/>
-  </w:style>
-</w:styles>
-</file>
-
-<file path=word/glossary/webSettings.xml><?xml version="1.0" encoding="utf-8"?>
-<w:webSettings xmlns:mc="http://schemas.openxmlformats.org/markup-compatibility/2006" xmlns:r="http://schemas.openxmlformats.org/officeDocument/2006/relationships" xmlns:w="http://schemas.openxmlformats.org/wordprocessingml/2006/main" xmlns:w14="http://schemas.microsoft.com/office/word/2010/wordml" xmlns:w15="http://schemas.microsoft.com/office/word/2012/wordml" xmlns:w16se="http://schemas.microsoft.com/office/word/2015/wordml/symex" mc:Ignorable="w14 w15 w16se">
-  <w:optimizeForBrowser/>
-  <w:allowPNG/>
-</w:webSettings>
-</file>
-
 <file path=word/theme/theme1.xml><?xml version="1.0" encoding="utf-8"?>
 <a:theme xmlns:a="http://schemas.openxmlformats.org/drawingml/2006/main" name="Office">
   <a:themeElements>
@@ -3980,7 +3331,7 @@
 </file>
 
 <file path=customXml/itemProps1.xml><?xml version="1.0" encoding="utf-8"?>
-<ds:datastoreItem xmlns:ds="http://schemas.openxmlformats.org/officeDocument/2006/customXml" ds:itemID="{DA5B5B4E-EECB-4518-A5E5-1D7BE92CA31F}">
+<ds:datastoreItem xmlns:ds="http://schemas.openxmlformats.org/officeDocument/2006/customXml" ds:itemID="{90FD1880-409F-4B71-B54F-551B5775B5F0}">
   <ds:schemaRefs>
     <ds:schemaRef ds:uri="http://schemas.openxmlformats.org/officeDocument/2006/bibliography"/>
   </ds:schemaRefs>

</xml_diff>